<commit_message>
Update of Tevi data and icon colours
</commit_message>
<xml_diff>
--- a/documentation/Flood mitigation service calculation.docx
+++ b/documentation/Flood mitigation service calculation.docx
@@ -1,6 +1,6 @@
 
 <file path=word/document.xml><?xml version="1.0" encoding="utf-8"?>
-<w:document xmlns:wpc="http://schemas.microsoft.com/office/word/2010/wordprocessingCanvas" xmlns:cx="http://schemas.microsoft.com/office/drawing/2014/chartex" xmlns:cx1="http://schemas.microsoft.com/office/drawing/2015/9/8/chartex" xmlns:cx2="http://schemas.microsoft.com/office/drawing/2015/10/21/chartex" xmlns:cx3="http://schemas.microsoft.com/office/drawing/2016/5/9/chartex" xmlns:cx4="http://schemas.microsoft.com/office/drawing/2016/5/10/chartex" xmlns:cx5="http://schemas.microsoft.com/office/drawing/2016/5/11/chartex" xmlns:cx6="http://schemas.microsoft.com/office/drawing/2016/5/12/chartex" xmlns:cx7="http://schemas.microsoft.com/office/drawing/2016/5/13/chartex" xmlns:cx8="http://schemas.microsoft.com/office/drawing/2016/5/14/chartex" xmlns:mc="http://schemas.openxmlformats.org/markup-compatibility/2006" xmlns:aink="http://schemas.microsoft.com/office/drawing/2016/ink" xmlns:am3d="http://schemas.microsoft.com/office/drawing/2017/model3d" xmlns:o="urn:schemas-microsoft-com:office:office" xmlns:r="http://schemas.openxmlformats.org/officeDocument/2006/relationships" xmlns:m="http://schemas.openxmlformats.org/officeDocument/2006/math" xmlns:v="urn:schemas-microsoft-com:vml" xmlns:wp14="http://schemas.microsoft.com/office/word/2010/wordprocessingDrawing" xmlns:wp="http://schemas.openxmlformats.org/drawingml/2006/wordprocessingDrawing" xmlns:w10="urn:schemas-microsoft-com:office:word" xmlns:w="http://schemas.openxmlformats.org/wordprocessingml/2006/main" xmlns:w14="http://schemas.microsoft.com/office/word/2010/wordml" xmlns:w15="http://schemas.microsoft.com/office/word/2012/wordml" xmlns:w16cid="http://schemas.microsoft.com/office/word/2016/wordml/cid" xmlns:w16se="http://schemas.microsoft.com/office/word/2015/wordml/symex" xmlns:wpg="http://schemas.microsoft.com/office/word/2010/wordprocessingGroup" xmlns:wpi="http://schemas.microsoft.com/office/word/2010/wordprocessingInk" xmlns:wne="http://schemas.microsoft.com/office/word/2006/wordml" xmlns:wps="http://schemas.microsoft.com/office/word/2010/wordprocessingShape" mc:Ignorable="w14 w15 w16se w16cid wp14">
+<w:document xmlns:wpc="http://schemas.microsoft.com/office/word/2010/wordprocessingCanvas" xmlns:cx="http://schemas.microsoft.com/office/drawing/2014/chartex" xmlns:cx1="http://schemas.microsoft.com/office/drawing/2015/9/8/chartex" xmlns:mc="http://schemas.openxmlformats.org/markup-compatibility/2006" xmlns:o="urn:schemas-microsoft-com:office:office" xmlns:r="http://schemas.openxmlformats.org/officeDocument/2006/relationships" xmlns:m="http://schemas.openxmlformats.org/officeDocument/2006/math" xmlns:v="urn:schemas-microsoft-com:vml" xmlns:wp14="http://schemas.microsoft.com/office/word/2010/wordprocessingDrawing" xmlns:wp="http://schemas.openxmlformats.org/drawingml/2006/wordprocessingDrawing" xmlns:w10="urn:schemas-microsoft-com:office:word" xmlns:w="http://schemas.openxmlformats.org/wordprocessingml/2006/main" xmlns:w14="http://schemas.microsoft.com/office/word/2010/wordml" xmlns:w15="http://schemas.microsoft.com/office/word/2012/wordml" xmlns:w16se="http://schemas.microsoft.com/office/word/2015/wordml/symex" xmlns:wpg="http://schemas.microsoft.com/office/word/2010/wordprocessingGroup" xmlns:wpi="http://schemas.microsoft.com/office/word/2010/wordprocessingInk" xmlns:wne="http://schemas.microsoft.com/office/word/2006/wordml" xmlns:wps="http://schemas.microsoft.com/office/word/2010/wordprocessingShape" mc:Ignorable="w14 w15 w16se wp14">
   <w:body>
     <w:p>
       <w:pPr>
@@ -17,111 +17,96 @@
       </w:r>
     </w:p>
     <w:p>
-      <w:pPr>
+      <w:r>
+        <w:t xml:space="preserve">There is growing evidence </w:t>
+      </w:r>
+      <w:r>
+        <w:t>supporting the role</w:t>
+      </w:r>
+      <w:r>
+        <w:t xml:space="preserve"> of landcover to the mitigation of downstream flood risk. Key mechanisms by which the type of landcover can influence flood risk include the interception of rain</w:t>
+      </w:r>
+      <w:r>
+        <w:t>fall</w:t>
+      </w:r>
+      <w:r>
+        <w:t xml:space="preserve"> and evapotranspiration, improved soil </w:t>
+      </w:r>
+      <w:r>
+        <w:t>infiltration</w:t>
+      </w:r>
+      <w:r>
+        <w:t xml:space="preserve"> and reduced surface water runoff</w:t>
+      </w:r>
+      <w:r>
+        <w:t>,</w:t>
+      </w:r>
+      <w:r>
+        <w:t xml:space="preserve"> and the slowing and interception of </w:t>
+      </w:r>
+      <w:r>
+        <w:t>overland surface</w:t>
+      </w:r>
+      <w:r>
+        <w:t xml:space="preserve"> flow. Each of these mechanisms can increase the time and reduce the</w:t>
+      </w:r>
+      <w:r>
+        <w:t xml:space="preserve"> </w:t>
+      </w:r>
+      <w:r>
+        <w:t>magnitude</w:t>
+      </w:r>
+      <w:r>
+        <w:t xml:space="preserve"> of </w:t>
+      </w:r>
+      <w:r>
+        <w:t xml:space="preserve">downstream </w:t>
+      </w:r>
+      <w:r>
+        <w:t>peak flows.</w:t>
+      </w:r>
+      <w:r>
+        <w:t xml:space="preserve"> Soil erosion is also highly influenced by landcover and</w:t>
+      </w:r>
+      <w:r>
+        <w:t xml:space="preserve"> </w:t>
+      </w:r>
+      <w:r>
+        <w:t xml:space="preserve">can magnify the risk and/or cost of surface water </w:t>
+      </w:r>
+      <w:r>
+        <w:t>flood</w:t>
+      </w:r>
+      <w:r>
+        <w:t>ing</w:t>
+      </w:r>
+      <w:r>
+        <w:t xml:space="preserve"> </w:t>
+      </w:r>
+      <w:r>
+        <w:t xml:space="preserve">by reducing the effectiveness flood mitigation measures such as drainage ditches. </w:t>
+      </w:r>
+    </w:p>
+    <w:p>
+      <w:r>
         <w:rPr>
           <w:b/>
           <w:u w:val="single"/>
         </w:rPr>
-      </w:pPr>
+        <w:t xml:space="preserve">Identifying </w:t>
+      </w:r>
       <w:r>
         <w:rPr>
           <w:b/>
           <w:u w:val="single"/>
         </w:rPr>
-        <w:t>Introduction</w:t>
-      </w:r>
-    </w:p>
-    <w:p>
-      <w:r>
-        <w:t xml:space="preserve">There is growing evidence </w:t>
-      </w:r>
-      <w:r>
-        <w:t>supporting the role</w:t>
-      </w:r>
-      <w:r>
-        <w:t xml:space="preserve"> of landcover to the mitigation of downstream flood risk. Key mechanisms by which the type of landcover can influence flood risk include the interception of rain</w:t>
-      </w:r>
-      <w:r>
-        <w:t>fall</w:t>
-      </w:r>
-      <w:r>
-        <w:t xml:space="preserve"> and evapotranspiration, improved soil </w:t>
-      </w:r>
-      <w:r>
-        <w:t>infiltration</w:t>
-      </w:r>
-      <w:r>
-        <w:t xml:space="preserve"> and reduced surface water runoff</w:t>
-      </w:r>
-      <w:r>
-        <w:t>,</w:t>
-      </w:r>
-      <w:r>
-        <w:t xml:space="preserve"> and the slowing and interception of </w:t>
-      </w:r>
-      <w:r>
-        <w:t>overland surface</w:t>
-      </w:r>
-      <w:r>
-        <w:t xml:space="preserve"> flow. Each of these mechanisms can increase the time and reduce the</w:t>
-      </w:r>
-      <w:r>
-        <w:t xml:space="preserve"> </w:t>
-      </w:r>
-      <w:r>
-        <w:t>magnitude</w:t>
-      </w:r>
-      <w:r>
-        <w:t xml:space="preserve"> of </w:t>
-      </w:r>
-      <w:r>
-        <w:t xml:space="preserve">downstream </w:t>
-      </w:r>
-      <w:r>
-        <w:t>peak flows.</w:t>
-      </w:r>
-      <w:r>
-        <w:t xml:space="preserve"> Soil erosion is also highly influenced by landcover and</w:t>
-      </w:r>
-      <w:r>
-        <w:t xml:space="preserve"> </w:t>
-      </w:r>
-      <w:r>
-        <w:t xml:space="preserve">can magnify the risk and/or cost of surface water </w:t>
-      </w:r>
-      <w:r>
-        <w:t>flood</w:t>
-      </w:r>
-      <w:r>
-        <w:t>ing</w:t>
-      </w:r>
-      <w:r>
-        <w:t xml:space="preserve"> </w:t>
-      </w:r>
-      <w:r>
-        <w:t xml:space="preserve">by reducing the effectiveness flood mitigation measures such as drainage ditches. </w:t>
-      </w:r>
-    </w:p>
-    <w:p>
+        <w:t xml:space="preserve">potential </w:t>
+      </w:r>
       <w:r>
         <w:rPr>
           <w:b/>
           <w:u w:val="single"/>
         </w:rPr>
-        <w:t xml:space="preserve">Identifying </w:t>
-      </w:r>
-      <w:r>
-        <w:rPr>
-          <w:b/>
-          <w:u w:val="single"/>
-        </w:rPr>
-        <w:t xml:space="preserve">potential </w:t>
-      </w:r>
-      <w:r>
-        <w:rPr>
-          <w:b/>
-          <w:u w:val="single"/>
-        </w:rPr>
         <w:t>vulnerable areas</w:t>
       </w:r>
       <w:r>
@@ -196,21 +181,7 @@
         <w:t>assigned to an allocation zone</w:t>
       </w:r>
       <w:r>
-        <w:t xml:space="preserve"> (the latter given a constant 50% </w:t>
-      </w:r>
-      <w:commentRangeStart w:id="0"/>
-      <w:r>
-        <w:t>value</w:t>
-      </w:r>
-      <w:commentRangeEnd w:id="0"/>
-      <w:r>
-        <w:rPr>
-          <w:rStyle w:val="CommentReference"/>
-        </w:rPr>
-        <w:commentReference w:id="0"/>
-      </w:r>
-      <w:r>
-        <w:t>)</w:t>
+        <w:t xml:space="preserve"> (the latter given a constant 50% value)</w:t>
       </w:r>
       <w:r>
         <w:t>.</w:t>
@@ -409,63 +380,61 @@
           <w:i/>
         </w:rPr>
       </w:pPr>
-      <w:proofErr w:type="spellStart"/>
       <w:r>
         <w:rPr>
           <w:i/>
         </w:rPr>
-        <w:t>i</w:t>
-      </w:r>
-      <w:proofErr w:type="spellEnd"/>
+        <w:t xml:space="preserve">i. Mitigation of </w:t>
+      </w:r>
       <w:r>
         <w:rPr>
           <w:i/>
         </w:rPr>
-        <w:t xml:space="preserve">. Mitigation of </w:t>
+        <w:t xml:space="preserve">local catchment on </w:t>
       </w:r>
       <w:r>
         <w:rPr>
           <w:i/>
         </w:rPr>
-        <w:t xml:space="preserve">local catchment on </w:t>
+        <w:t>s</w:t>
       </w:r>
       <w:r>
         <w:rPr>
           <w:i/>
         </w:rPr>
-        <w:t>s</w:t>
+        <w:t xml:space="preserve">urface water </w:t>
       </w:r>
       <w:r>
         <w:rPr>
           <w:i/>
         </w:rPr>
-        <w:t xml:space="preserve">urface water </w:t>
+        <w:t>runoff</w:t>
       </w:r>
       <w:r>
         <w:rPr>
           <w:i/>
         </w:rPr>
-        <w:t>runoff</w:t>
+        <w:t xml:space="preserve"> </w:t>
+      </w:r>
+    </w:p>
+    <w:p>
+      <w:r>
+        <w:t xml:space="preserve">Only areas directly upslope of PVAs were considered to have a mitigating value on surface water flooding. Areas draining to a PVA along a permanent watercourse were </w:t>
       </w:r>
       <w:r>
         <w:rPr>
           <w:i/>
         </w:rPr>
-        <w:t xml:space="preserve"> </w:t>
-      </w:r>
-    </w:p>
-    <w:p>
-      <w:r>
-        <w:t xml:space="preserve">Only areas directly upslope of PVAs were considered to have a mitigating value on surface water flooding. Areas draining to a PVA along a permanent watercourse were </w:t>
-      </w:r>
-      <w:r>
-        <w:rPr>
-          <w:i/>
-        </w:rPr>
         <w:t xml:space="preserve">not </w:t>
       </w:r>
       <w:r>
-        <w:t xml:space="preserve">included. </w:t>
+        <w:t>included</w:t>
+      </w:r>
+      <w:r>
+        <w:t xml:space="preserve"> (these are captured by ii below)</w:t>
+      </w:r>
+      <w:r>
+        <w:t xml:space="preserve">. </w:t>
       </w:r>
       <w:r>
         <w:t xml:space="preserve">The </w:t>
@@ -658,15 +627,13 @@
         <w:t>PVA value of</w:t>
       </w:r>
       <w:r>
-        <w:t xml:space="preserve"> all cells along the </w:t>
-      </w:r>
-      <w:proofErr w:type="spellStart"/>
-      <w:r>
-        <w:t>flowpath</w:t>
-      </w:r>
-      <w:proofErr w:type="spellEnd"/>
-      <w:r>
-        <w:t xml:space="preserve"> from cell </w:t>
+        <w:t xml:space="preserve"> all cells along the flow</w:t>
+      </w:r>
+      <w:r>
+        <w:t xml:space="preserve"> </w:t>
+      </w:r>
+      <w:r>
+        <w:t xml:space="preserve">path from cell </w:t>
       </w:r>
       <w:r>
         <w:rPr>
@@ -684,27 +651,29 @@
         <w:t>.</w:t>
       </w:r>
       <w:r>
+        <w:t xml:space="preserve"> Flow</w:t>
+      </w:r>
+      <w:r>
         <w:t xml:space="preserve"> </w:t>
       </w:r>
-      <w:proofErr w:type="spellStart"/>
-      <w:r>
-        <w:t>Flowpath</w:t>
-      </w:r>
-      <w:proofErr w:type="spellEnd"/>
-      <w:r>
-        <w:t xml:space="preserve"> only extended </w:t>
+      <w:r>
+        <w:t>path only extend</w:t>
+      </w:r>
+      <w:r>
+        <w:t>s</w:t>
+      </w:r>
+      <w:r>
+        <w:t xml:space="preserve"> </w:t>
       </w:r>
       <w:r>
         <w:t>as far as the first permanent watercourse downhill from cell (</w:t>
       </w:r>
-      <w:proofErr w:type="spellStart"/>
       <w:r>
         <w:rPr>
           <w:i/>
         </w:rPr>
         <w:t>ie</w:t>
       </w:r>
-      <w:proofErr w:type="spellEnd"/>
       <w:r>
         <w:t xml:space="preserve"> exclude</w:t>
       </w:r>
@@ -726,10 +695,7 @@
         <w:t xml:space="preserve"> = </w:t>
       </w:r>
       <w:r>
-        <w:t xml:space="preserve">rainfall erosivity </w:t>
-      </w:r>
-      <w:r>
-        <w:t xml:space="preserve">(units) </w:t>
+        <w:t xml:space="preserve">rainfall erosivity (units) </w:t>
       </w:r>
       <w:r>
         <w:t>as a proxy of rain</w:t>
@@ -759,14 +725,12 @@
       </w:r>
     </w:p>
     <w:p>
-      <w:proofErr w:type="spellStart"/>
       <w:r>
         <w:rPr>
           <w:i/>
         </w:rPr>
         <w:t>SWmitig</w:t>
       </w:r>
-      <w:proofErr w:type="spellEnd"/>
       <w:r>
         <w:t xml:space="preserve"> </w:t>
       </w:r>
@@ -788,6 +752,7 @@
         <w:rPr>
           <w:i/>
         </w:rPr>
+        <w:lastRenderedPageBreak/>
         <w:t xml:space="preserve">ii. Mitigation of </w:t>
       </w:r>
       <w:r>
@@ -808,6 +773,12 @@
         </w:rPr>
         <w:t>river and stream peak flow</w:t>
       </w:r>
+      <w:r>
+        <w:rPr>
+          <w:i/>
+        </w:rPr>
+        <w:t>s</w:t>
+      </w:r>
     </w:p>
     <w:p>
       <w:r>
@@ -830,14 +801,12 @@
       <w:r>
         <w:t>(</w:t>
       </w:r>
-      <w:proofErr w:type="spellStart"/>
       <w:r>
         <w:rPr>
           <w:i/>
         </w:rPr>
         <w:t>Rmitig</w:t>
       </w:r>
-      <w:proofErr w:type="spellEnd"/>
       <w:r>
         <w:t>) is calculated as:</w:t>
       </w:r>
@@ -942,7 +911,7 @@
                         <w:rPr>
                           <w:rFonts w:ascii="Cambria Math" w:hAnsi="Cambria Math"/>
                         </w:rPr>
-                        <m:t>i</m:t>
+                        <m:t>xi</m:t>
                       </m:r>
                     </m:sub>
                   </m:sSub>
@@ -1091,14 +1060,12 @@
       <w:r>
         <w:t xml:space="preserve">to the peak flow at node </w:t>
       </w:r>
-      <w:proofErr w:type="spellStart"/>
       <w:r>
         <w:rPr>
           <w:i/>
         </w:rPr>
         <w:t>i</w:t>
       </w:r>
-      <w:proofErr w:type="spellEnd"/>
       <w:r>
         <w:rPr>
           <w:i/>
@@ -1116,14 +1083,12 @@
       <w:r>
         <w:t xml:space="preserve"> = risk value at node </w:t>
       </w:r>
-      <w:proofErr w:type="spellStart"/>
       <w:r>
         <w:rPr>
           <w:i/>
         </w:rPr>
         <w:t>i</w:t>
       </w:r>
-      <w:proofErr w:type="spellEnd"/>
       <w:r>
         <w:t>.</w:t>
       </w:r>
@@ -1171,21 +1136,20 @@
       </w:r>
     </w:p>
     <w:p>
-      <w:proofErr w:type="spellStart"/>
       <w:r>
         <w:rPr>
           <w:i/>
         </w:rPr>
         <w:t>Rmitig</w:t>
       </w:r>
-      <w:proofErr w:type="spellEnd"/>
       <w:r>
         <w:t xml:space="preserve"> was expressed as a normalised value between 0 and 100.</w:t>
       </w:r>
     </w:p>
-    <w:p>
-      <w:r>
-        <w:t>In terms of its calculation, the following analytical</w:t>
+    <w:p/>
+    <w:p>
+      <w:r>
+        <w:t>In terms of calculation, the following analytical</w:t>
       </w:r>
       <w:r>
         <w:t xml:space="preserve"> steps </w:t>
@@ -1206,40 +1170,7 @@
         </w:numPr>
       </w:pPr>
       <w:r>
-        <w:t xml:space="preserve">All PVA cells were assigned to their nearest river/stream node </w:t>
-      </w:r>
-      <w:r>
-        <w:t xml:space="preserve">(defined as a branch in the watercourse network) </w:t>
-      </w:r>
-      <w:r>
-        <w:t>with</w:t>
-      </w:r>
-      <w:r>
-        <w:t xml:space="preserve"> the risk value of each node </w:t>
-      </w:r>
-      <w:r>
-        <w:t>equal to</w:t>
-      </w:r>
-      <w:r>
-        <w:t xml:space="preserve"> the sum of </w:t>
-      </w:r>
-      <w:r>
-        <w:t>the</w:t>
-      </w:r>
-      <w:r>
-        <w:t xml:space="preserve"> </w:t>
-      </w:r>
-      <w:r>
-        <w:t xml:space="preserve">PVA values of </w:t>
-      </w:r>
-      <w:r>
-        <w:t>assigned cell</w:t>
-      </w:r>
-      <w:r>
-        <w:t>s</w:t>
-      </w:r>
-      <w:r>
-        <w:t>.</w:t>
+        <w:t>The upstream catchment area for each PVA node was calculated from a hydrologically corrected DEM (see below) using a D8 flow direction method.</w:t>
       </w:r>
     </w:p>
     <w:p>
@@ -1251,7 +1182,43 @@
         </w:numPr>
       </w:pPr>
       <w:r>
-        <w:t>The upstream catchment area for each PVA node was calculated using a D8 flow direction method.</w:t>
+        <w:t xml:space="preserve"> </w:t>
+      </w:r>
+      <w:r>
+        <w:t xml:space="preserve">All PVA cells were assigned to their nearest river/stream node </w:t>
+      </w:r>
+      <w:r>
+        <w:t xml:space="preserve">(defined as a branch in the watercourse network) </w:t>
+      </w:r>
+      <w:r>
+        <w:t>with</w:t>
+      </w:r>
+      <w:r>
+        <w:t xml:space="preserve"> the risk value of each node </w:t>
+      </w:r>
+      <w:r>
+        <w:t>equal to</w:t>
+      </w:r>
+      <w:r>
+        <w:t xml:space="preserve"> the sum of </w:t>
+      </w:r>
+      <w:r>
+        <w:t>the</w:t>
+      </w:r>
+      <w:r>
+        <w:t xml:space="preserve"> </w:t>
+      </w:r>
+      <w:r>
+        <w:t xml:space="preserve">PVA values of </w:t>
+      </w:r>
+      <w:r>
+        <w:t>assigned cell</w:t>
+      </w:r>
+      <w:r>
+        <w:t>s</w:t>
+      </w:r>
+      <w:r>
+        <w:t>.</w:t>
       </w:r>
     </w:p>
     <w:p>
@@ -1263,101 +1230,604 @@
         </w:numPr>
       </w:pPr>
       <w:r>
-        <w:t>The contribution to peak flow at each PVA node is modelled across the upstream catchment area using spatial data on topology and landcover</w:t>
+        <w:t>The flow times of runoff from each cell to each downstream PVA node was calculated</w:t>
+      </w:r>
+      <w:r>
+        <w:t xml:space="preserve"> from the flow path and</w:t>
+      </w:r>
+      <w:r>
+        <w:t xml:space="preserve"> by applying modified Manning’s equation </w:t>
+      </w:r>
+      <w:r>
+        <w:t>to</w:t>
+      </w:r>
+      <w:r>
+        <w:t xml:space="preserve"> estimate</w:t>
+      </w:r>
+      <w:r>
+        <w:t xml:space="preserve"> relative</w:t>
+      </w:r>
+      <w:r>
+        <w:t xml:space="preserve"> flow velocity</w:t>
+      </w:r>
+      <w:r>
+        <w:t xml:space="preserve"> for each cell, using Mannings coefficients for different landcover types as described in table *.</w:t>
+      </w:r>
+    </w:p>
+    <w:p>
+      <w:pPr>
+        <w:pStyle w:val="ListParagraph"/>
+        <w:numPr>
+          <w:ilvl w:val="0"/>
+          <w:numId w:val="2"/>
+        </w:numPr>
+        <w:rPr>
+          <w:rFonts w:cstheme="minorHAnsi"/>
+        </w:rPr>
+      </w:pPr>
+      <w:r>
+        <w:rPr>
+          <w:rFonts w:cstheme="minorHAnsi"/>
+          <w:color w:val="000000"/>
+          <w:shd w:val="clear" w:color="auto" w:fill="FFFFFF"/>
+        </w:rPr>
+        <w:t xml:space="preserve">The contribution of each cell to peak flow </w:t>
+      </w:r>
+      <w:r>
+        <w:rPr>
+          <w:rFonts w:cstheme="minorHAnsi"/>
+        </w:rPr>
+        <w:t xml:space="preserve">at each PVA node </w:t>
+      </w:r>
+      <w:r>
+        <w:rPr>
+          <w:rFonts w:cstheme="minorHAnsi"/>
+          <w:color w:val="000000"/>
+          <w:shd w:val="clear" w:color="auto" w:fill="FFFFFF"/>
+        </w:rPr>
+        <w:t>is calculated by fitting a log-normal distribution to flow times, estimating the p</w:t>
+      </w:r>
+      <w:r>
+        <w:rPr>
+          <w:rFonts w:cstheme="minorHAnsi"/>
+          <w:color w:val="000000"/>
+          <w:shd w:val="clear" w:color="auto" w:fill="FFFFFF"/>
+        </w:rPr>
+        <w:t xml:space="preserve">robability density function </w:t>
+      </w:r>
+      <w:r>
+        <w:rPr>
+          <w:rFonts w:cstheme="minorHAnsi"/>
+          <w:color w:val="000000"/>
+          <w:shd w:val="clear" w:color="auto" w:fill="FFFFFF"/>
+        </w:rPr>
+        <w:t>of this distribution, we</w:t>
+      </w:r>
+      <w:r>
+        <w:rPr>
+          <w:rFonts w:cstheme="minorHAnsi"/>
+          <w:color w:val="000000"/>
+          <w:shd w:val="clear" w:color="auto" w:fill="FFFFFF"/>
+        </w:rPr>
+        <w:t>ighted by the maximum value of</w:t>
+      </w:r>
+      <w:r>
+        <w:rPr>
+          <w:rFonts w:cstheme="minorHAnsi"/>
+          <w:color w:val="000000"/>
+          <w:shd w:val="clear" w:color="auto" w:fill="FFFFFF"/>
+        </w:rPr>
+        <w:t xml:space="preserve"> the </w:t>
+      </w:r>
+      <w:r>
+        <w:rPr>
+          <w:rFonts w:cstheme="minorHAnsi"/>
+          <w:color w:val="000000"/>
+          <w:shd w:val="clear" w:color="auto" w:fill="FFFFFF"/>
+        </w:rPr>
+        <w:t>function</w:t>
+      </w:r>
+      <w:r>
+        <w:rPr>
+          <w:rFonts w:cstheme="minorHAnsi"/>
+          <w:color w:val="000000"/>
+          <w:shd w:val="clear" w:color="auto" w:fill="FFFFFF"/>
+        </w:rPr>
+        <w:t xml:space="preserve">. </w:t>
+      </w:r>
+    </w:p>
+    <w:p>
+      <w:pPr>
+        <w:rPr>
+          <w:i/>
+        </w:rPr>
+      </w:pPr>
+      <w:r>
+        <w:rPr>
+          <w:i/>
+        </w:rPr>
+        <w:t xml:space="preserve">iii. Mitigation </w:t>
+      </w:r>
+      <w:r>
+        <w:rPr>
+          <w:i/>
+        </w:rPr>
+        <w:t>across</w:t>
+      </w:r>
+      <w:r>
+        <w:rPr>
+          <w:i/>
+        </w:rPr>
+        <w:t xml:space="preserve"> f</w:t>
+      </w:r>
+      <w:r>
+        <w:rPr>
+          <w:i/>
+        </w:rPr>
+        <w:t xml:space="preserve">loodplain </w:t>
+      </w:r>
+    </w:p>
+    <w:p>
+      <w:pPr>
+        <w:rPr>
+          <w:i/>
+        </w:rPr>
+      </w:pPr>
+      <w:r>
+        <w:t>The floodplain was defined as</w:t>
+      </w:r>
+      <w:r>
+        <w:t xml:space="preserve"> all cells upstream of a PVA that fell within a</w:t>
       </w:r>
       <w:r>
         <w:t xml:space="preserve"> </w:t>
       </w:r>
       <w:r>
-        <w:rPr>
-          <w:highlight w:val="yellow"/>
-        </w:rPr>
-        <w:t>MORE</w:t>
-      </w:r>
-      <w:r>
-        <w:rPr>
-          <w:highlight w:val="yellow"/>
-        </w:rPr>
-        <w:t xml:space="preserve"> ON CALCULATION</w:t>
+        <w:t xml:space="preserve">river or sea </w:t>
+      </w:r>
+      <w:r>
+        <w:t xml:space="preserve">flood zone of 0.1% or higher. </w:t>
+      </w:r>
+      <w:r>
+        <w:t xml:space="preserve">All floodplain cells were given </w:t>
+      </w:r>
+      <w:r>
+        <w:t>a</w:t>
+      </w:r>
+      <w:r>
+        <w:t xml:space="preserve"> </w:t>
+      </w:r>
+      <w:r>
+        <w:t xml:space="preserve">constant potential </w:t>
+      </w:r>
+      <w:r>
+        <w:t>mitigation value</w:t>
+      </w:r>
+      <w:r>
+        <w:t xml:space="preserve">, </w:t>
+      </w:r>
+      <m:oMath>
+        <m:sSub>
+          <m:sSubPr>
+            <m:ctrlPr>
+              <w:rPr>
+                <w:rFonts w:ascii="Cambria Math" w:hAnsi="Cambria Math"/>
+                <w:i/>
+              </w:rPr>
+            </m:ctrlPr>
+          </m:sSubPr>
+          <m:e>
+            <m:r>
+              <w:rPr>
+                <w:rFonts w:ascii="Cambria Math" w:hAnsi="Cambria Math"/>
+              </w:rPr>
+              <m:t>FPmitig</m:t>
+            </m:r>
+          </m:e>
+          <m:sub>
+            <m:r>
+              <w:rPr>
+                <w:rFonts w:ascii="Cambria Math" w:hAnsi="Cambria Math"/>
+              </w:rPr>
+              <m:t>x</m:t>
+            </m:r>
+          </m:sub>
+        </m:sSub>
+        <m:r>
+          <w:rPr>
+            <w:rFonts w:ascii="Cambria Math" w:hAnsi="Cambria Math"/>
+          </w:rPr>
+          <m:t>=</m:t>
+        </m:r>
+        <m:r>
+          <w:rPr>
+            <w:rFonts w:ascii="Cambria Math" w:hAnsi="Cambria Math"/>
+          </w:rPr>
+          <m:t>0.5</m:t>
+        </m:r>
+      </m:oMath>
+    </w:p>
+    <w:p>
+      <w:pPr>
+        <w:rPr>
+          <w:i/>
+        </w:rPr>
+      </w:pPr>
+      <w:r>
+        <w:rPr>
+          <w:i/>
+        </w:rPr>
+        <w:t xml:space="preserve">iv. </w:t>
+      </w:r>
+      <w:r>
+        <w:rPr>
+          <w:i/>
+        </w:rPr>
+        <w:t>Mitigation along watercourses</w:t>
+      </w:r>
+    </w:p>
+    <w:p>
+      <w:pPr>
+        <w:rPr>
+          <w:rFonts w:eastAsiaTheme="minorEastAsia"/>
+        </w:rPr>
+      </w:pPr>
+      <w:r>
+        <w:t xml:space="preserve">All cells </w:t>
+      </w:r>
+      <w:r>
+        <w:t>corresponding to an aboveground, open watercourse</w:t>
+      </w:r>
+      <w:r>
+        <w:t>s upstream of a PVA</w:t>
+      </w:r>
+      <w:r>
+        <w:t xml:space="preserve"> were given a </w:t>
+      </w:r>
+      <w:r>
+        <w:t xml:space="preserve">constant potential </w:t>
+      </w:r>
+      <w:r>
+        <w:t>mitigation value</w:t>
+      </w:r>
+      <w:r>
+        <w:t>,</w:t>
+      </w:r>
+      <w:r>
+        <w:t xml:space="preserve"> </w:t>
+      </w:r>
+      <m:oMath>
+        <m:sSub>
+          <m:sSubPr>
+            <m:ctrlPr>
+              <w:rPr>
+                <w:rFonts w:ascii="Cambria Math" w:hAnsi="Cambria Math"/>
+                <w:i/>
+              </w:rPr>
+            </m:ctrlPr>
+          </m:sSubPr>
+          <m:e>
+            <m:r>
+              <w:rPr>
+                <w:rFonts w:ascii="Cambria Math" w:hAnsi="Cambria Math"/>
+              </w:rPr>
+              <m:t>WCmitig</m:t>
+            </m:r>
+          </m:e>
+          <m:sub>
+            <m:r>
+              <w:rPr>
+                <w:rFonts w:ascii="Cambria Math" w:hAnsi="Cambria Math"/>
+              </w:rPr>
+              <m:t>x</m:t>
+            </m:r>
+          </m:sub>
+        </m:sSub>
+        <m:r>
+          <w:rPr>
+            <w:rFonts w:ascii="Cambria Math" w:hAnsi="Cambria Math"/>
+          </w:rPr>
+          <m:t>= 0.5</m:t>
+        </m:r>
+      </m:oMath>
+    </w:p>
+    <w:p>
+      <w:pPr>
+        <w:rPr>
+          <w:i/>
+        </w:rPr>
+      </w:pPr>
+      <w:r>
+        <w:rPr>
+          <w:i/>
+        </w:rPr>
+        <w:lastRenderedPageBreak/>
+        <w:t>v.</w:t>
+      </w:r>
+      <w:r>
+        <w:rPr>
+          <w:i/>
+        </w:rPr>
+        <w:t xml:space="preserve"> </w:t>
+      </w:r>
+      <w:r>
+        <w:rPr>
+          <w:i/>
+        </w:rPr>
+        <w:t>Mitigation of soil loss</w:t>
+      </w:r>
+    </w:p>
+    <w:p>
+      <w:r>
+        <w:t>S</w:t>
+      </w:r>
+      <w:r>
+        <w:t xml:space="preserve">oil loss </w:t>
+      </w:r>
+      <w:r>
+        <w:t>estimates</w:t>
+      </w:r>
+      <w:r>
+        <w:t xml:space="preserve"> </w:t>
+      </w:r>
+      <w:r>
+        <w:t>estimated</w:t>
+      </w:r>
+      <w:r>
+        <w:t xml:space="preserve"> from the RUSLE2015 model (Panagos </w:t>
+      </w:r>
+      <w:r>
+        <w:rPr>
+          <w:i/>
+        </w:rPr>
+        <w:t>et al</w:t>
+      </w:r>
+      <w:r>
+        <w:t xml:space="preserve"> 2015</w:t>
+      </w:r>
+      <w:r>
+        <w:t xml:space="preserve">) </w:t>
+      </w:r>
+      <w:r>
+        <w:t xml:space="preserve">were used as the basis for </w:t>
+      </w:r>
+      <w:r>
+        <w:t>this mitigation value</w:t>
+      </w:r>
+      <w:r>
+        <w:t>, normalised to a value between 0 and 1.0</w:t>
       </w:r>
       <w:r>
         <w:t xml:space="preserve">. </w:t>
       </w:r>
     </w:p>
-    <w:p>
-      <w:bookmarkStart w:id="1" w:name="_GoBack"/>
-      <w:bookmarkEnd w:id="1"/>
-    </w:p>
-    <w:p>
-      <w:pPr>
+    <w:p/>
+    <w:p>
+      <w:pPr>
+        <w:rPr>
+          <w:b/>
+        </w:rPr>
+      </w:pPr>
+      <w:r>
+        <w:rPr>
+          <w:b/>
+        </w:rPr>
+        <w:t xml:space="preserve">Application </w:t>
+      </w:r>
+      <w:r>
+        <w:rPr>
+          <w:b/>
+        </w:rPr>
+        <w:t>to</w:t>
+      </w:r>
+      <w:r>
+        <w:rPr>
+          <w:b/>
+        </w:rPr>
+        <w:t xml:space="preserve"> prioritisation and opportunity mapping</w:t>
+      </w:r>
+    </w:p>
+    <w:p>
+      <w:r>
+        <w:t>The combined</w:t>
+      </w:r>
+      <w:r>
+        <w:t xml:space="preserve"> flood mitigation </w:t>
+      </w:r>
+      <w:r>
+        <w:t>potential</w:t>
+      </w:r>
+      <w:r>
+        <w:t xml:space="preserve">, </w:t>
+      </w:r>
+      <w:r>
         <w:rPr>
           <w:i/>
         </w:rPr>
+        <w:t>FMP</w:t>
+      </w:r>
+      <w:r>
+        <w:t>,</w:t>
+      </w:r>
+      <w:r>
+        <w:t xml:space="preserve"> was calculated as</w:t>
+      </w:r>
+      <w:r>
+        <w:t>:</w:t>
+      </w:r>
+    </w:p>
+    <w:p>
+      <w:pPr>
+        <w:jc w:val="center"/>
       </w:pPr>
       <w:r>
         <w:rPr>
           <w:i/>
         </w:rPr>
-        <w:t xml:space="preserve">iii. Mitigation </w:t>
+        <w:t>FM</w:t>
       </w:r>
       <w:r>
         <w:rPr>
           <w:i/>
         </w:rPr>
-        <w:t>across</w:t>
+        <w:t>P</w:t>
+      </w:r>
+      <w:r>
+        <w:t xml:space="preserve"> = (</w:t>
       </w:r>
       <w:r>
         <w:rPr>
           <w:i/>
         </w:rPr>
-        <w:t xml:space="preserve"> f</w:t>
+        <w:t>SWmitig</w:t>
+      </w:r>
+      <w:r>
+        <w:t xml:space="preserve"> + </w:t>
       </w:r>
       <w:r>
         <w:rPr>
           <w:i/>
         </w:rPr>
-        <w:t xml:space="preserve">loodplain </w:t>
-      </w:r>
-    </w:p>
-    <w:p>
-      <w:r>
-        <w:t>The floodplain was defined as all cells that fell within a</w:t>
-      </w:r>
-      <w:r>
-        <w:t xml:space="preserve"> </w:t>
-      </w:r>
-      <w:r>
-        <w:t xml:space="preserve">river or sea </w:t>
-      </w:r>
-      <w:r>
-        <w:t xml:space="preserve">flood zone of 0.1% or higher. </w:t>
-      </w:r>
-      <w:r>
-        <w:t xml:space="preserve">All floodplain cells were given </w:t>
-      </w:r>
-      <w:r>
-        <w:t>a</w:t>
-      </w:r>
-      <w:r>
-        <w:t xml:space="preserve"> </w:t>
-      </w:r>
-      <w:r>
-        <w:t xml:space="preserve">constant potential </w:t>
-      </w:r>
-      <w:r>
-        <w:t>mitigation value</w:t>
+        <w:t>Rmitig</w:t>
+      </w:r>
+      <w:r>
+        <w:t>) + ( (</w:t>
+      </w:r>
+      <w:r>
+        <w:rPr>
+          <w:i/>
+        </w:rPr>
+        <w:t>SWmitig</w:t>
+      </w:r>
+      <w:r>
+        <w:t xml:space="preserve"> + </w:t>
+      </w:r>
+      <w:r>
+        <w:rPr>
+          <w:i/>
+        </w:rPr>
+        <w:t>Rmitig</w:t>
+      </w:r>
+      <w:r>
+        <w:t>)*(</w:t>
+      </w:r>
+      <w:r>
+        <w:rPr>
+          <w:i/>
+        </w:rPr>
+        <w:t>S</w:t>
+      </w:r>
+      <w:r>
+        <w:rPr>
+          <w:i/>
+        </w:rPr>
+        <w:t>L</w:t>
+      </w:r>
+      <w:r>
+        <w:rPr>
+          <w:i/>
+        </w:rPr>
+        <w:t>mitig</w:t>
+      </w:r>
+      <w:r>
+        <w:t>+</w:t>
+      </w:r>
+      <w:r>
+        <w:rPr>
+          <w:i/>
+        </w:rPr>
+        <w:t>FPmitig</w:t>
+      </w:r>
+      <w:r>
+        <w:t>+</w:t>
+      </w:r>
+      <w:r>
+        <w:rPr>
+          <w:i/>
+        </w:rPr>
+        <w:t>WCmitig</w:t>
+      </w:r>
+      <w:r>
+        <w:t>) )</w:t>
+      </w:r>
+    </w:p>
+    <w:p>
+      <w:r>
+        <w:t xml:space="preserve">With the resulting </w:t>
+      </w:r>
+      <w:r>
+        <w:rPr>
+          <w:i/>
+        </w:rPr>
+        <w:t>FM</w:t>
+      </w:r>
+      <w:r>
+        <w:rPr>
+          <w:i/>
+        </w:rPr>
+        <w:t>P</w:t>
+      </w:r>
+      <w:r>
+        <w:t xml:space="preserve"> normalised to between 0 and 100</w:t>
+      </w:r>
+    </w:p>
+    <w:p>
+      <w:r>
+        <w:t xml:space="preserve">FMP corresponds to a potential flood mitigation value of a cell. </w:t>
+      </w:r>
+      <w:r>
+        <w:t xml:space="preserve">The combined effect of floodplain, riparian and soil loss mitigation mechanisms is limited to a theoretical maximum of twice the combined surface water interception and peak flow mitigation effects. In most cases the combined effect of these three factors will be less than that of the two primary factors </w:t>
+      </w:r>
+      <w:r>
+        <w:rPr>
+          <w:i/>
+        </w:rPr>
+        <w:t>SWmitig</w:t>
+      </w:r>
+      <w:r>
+        <w:t xml:space="preserve"> and </w:t>
+      </w:r>
+      <w:r>
+        <w:rPr>
+          <w:i/>
+        </w:rPr>
+        <w:t>Rmitig</w:t>
+      </w:r>
+      <w:r>
+        <w:t>.</w:t>
+      </w:r>
+    </w:p>
+    <w:p>
+      <w:r>
+        <w:t xml:space="preserve">For </w:t>
+      </w:r>
+      <w:r>
+        <w:rPr>
+          <w:b/>
+          <w:u w:val="single"/>
+        </w:rPr>
+        <w:t>opportunity mapping</w:t>
+      </w:r>
+      <w:r>
+        <w:t xml:space="preserve"> the potential flood mitigation values for cell </w:t>
+      </w:r>
+      <w:r>
+        <w:rPr>
+          <w:i/>
+        </w:rPr>
+        <w:t>x</w:t>
+      </w:r>
+      <w:r>
+        <w:t xml:space="preserve"> was</w:t>
+      </w:r>
+      <w:r>
+        <w:t xml:space="preserve"> calculated as</w:t>
       </w:r>
       <w:r>
         <w:t>:</w:t>
       </w:r>
     </w:p>
     <w:p>
-      <w:pPr>
-        <w:jc w:val="center"/>
-        <w:rPr>
-          <w:i/>
-        </w:rPr>
-      </w:pPr>
       <m:oMathPara>
         <m:oMath>
           <m:sSub>
@@ -1374,538 +1844,7 @@
                 <w:rPr>
                   <w:rFonts w:ascii="Cambria Math" w:hAnsi="Cambria Math"/>
                 </w:rPr>
-                <m:t>FPmitig</m:t>
-              </m:r>
-            </m:e>
-            <m:sub>
-              <m:r>
-                <w:rPr>
-                  <w:rFonts w:ascii="Cambria Math" w:hAnsi="Cambria Math"/>
-                </w:rPr>
-                <m:t>x</m:t>
-              </m:r>
-            </m:sub>
-          </m:sSub>
-          <m:r>
-            <w:rPr>
-              <w:rFonts w:ascii="Cambria Math" w:hAnsi="Cambria Math"/>
-            </w:rPr>
-            <m:t xml:space="preserve">= </m:t>
-          </m:r>
-          <m:r>
-            <w:rPr>
-              <w:rFonts w:ascii="Cambria Math" w:hAnsi="Cambria Math"/>
-            </w:rPr>
-            <m:t xml:space="preserve">0 | </m:t>
-          </m:r>
-          <m:r>
-            <w:rPr>
-              <w:rFonts w:ascii="Cambria Math" w:hAnsi="Cambria Math"/>
-            </w:rPr>
-            <m:t>FPC</m:t>
-          </m:r>
-        </m:oMath>
-      </m:oMathPara>
-    </w:p>
-    <w:p>
-      <w:r>
-        <w:t>FPC = floodplain constant of 0.5</w:t>
-      </w:r>
-      <w:r>
-        <w:t>.</w:t>
-      </w:r>
-    </w:p>
-    <w:p/>
-    <w:p>
-      <w:pPr>
-        <w:rPr>
-          <w:i/>
-        </w:rPr>
-      </w:pPr>
-      <w:r>
-        <w:rPr>
-          <w:i/>
-        </w:rPr>
-        <w:t xml:space="preserve">iv. </w:t>
-      </w:r>
-      <w:r>
-        <w:rPr>
-          <w:i/>
-        </w:rPr>
-        <w:t>Mitigation along watercourses</w:t>
-      </w:r>
-    </w:p>
-    <w:p>
-      <w:pPr>
-        <w:rPr>
-          <w:rFonts w:eastAsiaTheme="minorEastAsia"/>
-        </w:rPr>
-      </w:pPr>
-      <w:r>
-        <w:lastRenderedPageBreak/>
-        <w:t xml:space="preserve">All cells </w:t>
-      </w:r>
-      <w:r>
-        <w:t xml:space="preserve">corresponding to an aboveground, open watercourse were given a </w:t>
-      </w:r>
-      <w:r>
-        <w:t xml:space="preserve">constant potential </w:t>
-      </w:r>
-      <w:r>
-        <w:t>mitigation value</w:t>
-      </w:r>
-      <w:r>
-        <w:t>:</w:t>
-      </w:r>
-      <w:r>
-        <w:t xml:space="preserve"> </w:t>
-      </w:r>
-      <m:oMath>
-        <m:r>
-          <m:rPr>
-            <m:sty m:val="p"/>
-          </m:rPr>
-          <w:rPr>
-            <w:rFonts w:ascii="Cambria Math" w:hAnsi="Cambria Math"/>
-          </w:rPr>
-          <w:br/>
-        </m:r>
-      </m:oMath>
-      <m:oMathPara>
-        <m:oMath>
-          <m:sSub>
-            <m:sSubPr>
-              <m:ctrlPr>
-                <w:rPr>
-                  <w:rFonts w:ascii="Cambria Math" w:hAnsi="Cambria Math"/>
-                  <w:i/>
-                </w:rPr>
-              </m:ctrlPr>
-            </m:sSubPr>
-            <m:e>
-              <m:r>
-                <w:rPr>
-                  <w:rFonts w:ascii="Cambria Math" w:hAnsi="Cambria Math"/>
-                </w:rPr>
-                <m:t>WCmitig</m:t>
-              </m:r>
-            </m:e>
-            <m:sub>
-              <m:r>
-                <w:rPr>
-                  <w:rFonts w:ascii="Cambria Math" w:hAnsi="Cambria Math"/>
-                </w:rPr>
-                <m:t>x</m:t>
-              </m:r>
-            </m:sub>
-          </m:sSub>
-          <m:r>
-            <w:rPr>
-              <w:rFonts w:ascii="Cambria Math" w:hAnsi="Cambria Math"/>
-            </w:rPr>
-            <m:t xml:space="preserve">= </m:t>
-          </m:r>
-          <m:r>
-            <w:rPr>
-              <w:rFonts w:ascii="Cambria Math" w:hAnsi="Cambria Math"/>
-            </w:rPr>
-            <m:t xml:space="preserve">0 | </m:t>
-          </m:r>
-          <m:r>
-            <w:rPr>
-              <w:rFonts w:ascii="Cambria Math" w:hAnsi="Cambria Math"/>
-            </w:rPr>
-            <m:t>WCC</m:t>
-          </m:r>
-        </m:oMath>
-      </m:oMathPara>
-    </w:p>
-    <w:p>
-      <w:r>
-        <w:t>WCC = riparian constant of 0.5</w:t>
-      </w:r>
-      <w:r>
-        <w:t>.</w:t>
-      </w:r>
-    </w:p>
-    <w:p/>
-    <w:p>
-      <w:pPr>
-        <w:rPr>
-          <w:i/>
-        </w:rPr>
-      </w:pPr>
-      <w:r>
-        <w:rPr>
-          <w:i/>
-        </w:rPr>
-        <w:t>v.</w:t>
-      </w:r>
-      <w:r>
-        <w:rPr>
-          <w:i/>
-        </w:rPr>
-        <w:t xml:space="preserve"> </w:t>
-      </w:r>
-      <w:r>
-        <w:rPr>
-          <w:i/>
-        </w:rPr>
-        <w:t>Mitigation of soil loss</w:t>
-      </w:r>
-    </w:p>
-    <w:p>
-      <w:r>
-        <w:t>S</w:t>
-      </w:r>
-      <w:r>
-        <w:t xml:space="preserve">oil loss </w:t>
-      </w:r>
-      <w:r>
-        <w:t>estimates</w:t>
-      </w:r>
-      <w:r>
-        <w:t xml:space="preserve"> </w:t>
-      </w:r>
-      <w:r>
-        <w:t>estimated</w:t>
-      </w:r>
-      <w:r>
-        <w:t xml:space="preserve"> from the RUSLE2015 model (</w:t>
-      </w:r>
-      <w:proofErr w:type="spellStart"/>
-      <w:r>
-        <w:t>Panagos</w:t>
-      </w:r>
-      <w:proofErr w:type="spellEnd"/>
-      <w:r>
-        <w:t xml:space="preserve"> et al 2015  </w:t>
-      </w:r>
-      <w:hyperlink r:id="rId8" w:tgtFrame="_blank" w:history="1">
-        <w:r>
-          <w:rPr>
-            <w:rFonts w:ascii="Helvetica Neue" w:eastAsia="Times New Roman" w:hAnsi="Helvetica Neue" w:cs="Times New Roman"/>
-            <w:color w:val="2A6496"/>
-            <w:sz w:val="21"/>
-            <w:szCs w:val="21"/>
-            <w:u w:val="single"/>
-          </w:rPr>
-          <w:t>The new assessment of soil loss by water erosion in Europe</w:t>
-        </w:r>
-      </w:hyperlink>
-      <w:r>
-        <w:t xml:space="preserve">) </w:t>
-      </w:r>
-      <w:r>
-        <w:t xml:space="preserve">were used as the basis for </w:t>
-      </w:r>
-      <w:r>
-        <w:t>this mitigation value</w:t>
-      </w:r>
-      <w:r>
-        <w:t>, normalised to a value between 0 and 1.</w:t>
-      </w:r>
-      <w:commentRangeStart w:id="2"/>
-      <w:r>
-        <w:t>0</w:t>
-      </w:r>
-      <w:commentRangeEnd w:id="2"/>
-      <w:r>
-        <w:rPr>
-          <w:rStyle w:val="CommentReference"/>
-        </w:rPr>
-        <w:commentReference w:id="2"/>
-      </w:r>
-      <w:r>
-        <w:t xml:space="preserve">. </w:t>
-      </w:r>
-    </w:p>
-    <w:p/>
-    <w:p>
-      <w:pPr>
-        <w:rPr>
-          <w:b/>
-        </w:rPr>
-      </w:pPr>
-      <w:r>
-        <w:rPr>
-          <w:b/>
-        </w:rPr>
-        <w:t xml:space="preserve">Application </w:t>
-      </w:r>
-      <w:r>
-        <w:rPr>
-          <w:b/>
-        </w:rPr>
-        <w:t>to</w:t>
-      </w:r>
-      <w:r>
-        <w:rPr>
-          <w:b/>
-        </w:rPr>
-        <w:t xml:space="preserve"> prioritisation and opportunity mapping</w:t>
-      </w:r>
-    </w:p>
-    <w:p>
-      <w:r>
-        <w:t>The combined</w:t>
-      </w:r>
-      <w:r>
-        <w:t xml:space="preserve"> flood mitigation </w:t>
-      </w:r>
-      <w:r>
-        <w:t>potential</w:t>
-      </w:r>
-      <w:r>
-        <w:t xml:space="preserve">, </w:t>
-      </w:r>
-      <w:r>
-        <w:rPr>
-          <w:i/>
-        </w:rPr>
-        <w:t>FMP</w:t>
-      </w:r>
-      <w:r>
-        <w:t>,</w:t>
-      </w:r>
-      <w:r>
-        <w:t xml:space="preserve"> was calculated as</w:t>
-      </w:r>
-      <w:r>
-        <w:t>:</w:t>
-      </w:r>
-    </w:p>
-    <w:p>
-      <w:pPr>
-        <w:jc w:val="center"/>
-      </w:pPr>
-      <w:r>
-        <w:rPr>
-          <w:i/>
-        </w:rPr>
-        <w:t>FM</w:t>
-      </w:r>
-      <w:r>
-        <w:rPr>
-          <w:i/>
-        </w:rPr>
-        <w:t>P</w:t>
-      </w:r>
-      <w:r>
-        <w:t xml:space="preserve"> = (</w:t>
-      </w:r>
-      <w:proofErr w:type="spellStart"/>
-      <w:r>
-        <w:rPr>
-          <w:i/>
-        </w:rPr>
-        <w:t>SWmitig</w:t>
-      </w:r>
-      <w:proofErr w:type="spellEnd"/>
-      <w:r>
-        <w:t xml:space="preserve"> + </w:t>
-      </w:r>
-      <w:proofErr w:type="spellStart"/>
-      <w:r>
-        <w:rPr>
-          <w:i/>
-        </w:rPr>
-        <w:t>Rmitig</w:t>
-      </w:r>
-      <w:proofErr w:type="spellEnd"/>
-      <w:r>
-        <w:t xml:space="preserve">) + </w:t>
-      </w:r>
-      <w:proofErr w:type="gramStart"/>
-      <w:r>
-        <w:t>( (</w:t>
-      </w:r>
-      <w:proofErr w:type="spellStart"/>
-      <w:proofErr w:type="gramEnd"/>
-      <w:r>
-        <w:rPr>
-          <w:i/>
-        </w:rPr>
-        <w:t>SWmitig</w:t>
-      </w:r>
-      <w:proofErr w:type="spellEnd"/>
-      <w:r>
-        <w:t xml:space="preserve"> + </w:t>
-      </w:r>
-      <w:proofErr w:type="spellStart"/>
-      <w:r>
-        <w:rPr>
-          <w:i/>
-        </w:rPr>
-        <w:t>Rmitig</w:t>
-      </w:r>
-      <w:proofErr w:type="spellEnd"/>
-      <w:r>
-        <w:t>)*(</w:t>
-      </w:r>
-      <w:proofErr w:type="spellStart"/>
-      <w:r>
-        <w:rPr>
-          <w:i/>
-        </w:rPr>
-        <w:t>S</w:t>
-      </w:r>
-      <w:r>
-        <w:rPr>
-          <w:i/>
-        </w:rPr>
-        <w:t>L</w:t>
-      </w:r>
-      <w:r>
-        <w:rPr>
-          <w:i/>
-        </w:rPr>
-        <w:t>mitig</w:t>
-      </w:r>
-      <w:r>
-        <w:t>+</w:t>
-      </w:r>
-      <w:r>
-        <w:rPr>
-          <w:i/>
-        </w:rPr>
-        <w:t>FP</w:t>
-      </w:r>
-      <w:r>
-        <w:rPr>
-          <w:i/>
-        </w:rPr>
-        <w:t>mitig</w:t>
-      </w:r>
-      <w:r>
-        <w:t>+</w:t>
-      </w:r>
-      <w:r>
-        <w:rPr>
-          <w:i/>
-        </w:rPr>
-        <w:t>WCmitig</w:t>
-      </w:r>
-      <w:proofErr w:type="spellEnd"/>
-      <w:r>
-        <w:t>) )</w:t>
-      </w:r>
-    </w:p>
-    <w:p>
-      <w:r>
-        <w:t xml:space="preserve">With the resulting </w:t>
-      </w:r>
-      <w:r>
-        <w:rPr>
-          <w:i/>
-        </w:rPr>
-        <w:t>FM</w:t>
-      </w:r>
-      <w:r>
-        <w:rPr>
-          <w:i/>
-        </w:rPr>
-        <w:t>P</w:t>
-      </w:r>
-      <w:r>
-        <w:t xml:space="preserve"> normalised to between 0 and </w:t>
-      </w:r>
-      <w:commentRangeStart w:id="3"/>
-      <w:r>
-        <w:t>100</w:t>
-      </w:r>
-      <w:commentRangeEnd w:id="3"/>
-      <w:r>
-        <w:rPr>
-          <w:rStyle w:val="CommentReference"/>
-        </w:rPr>
-        <w:commentReference w:id="3"/>
-      </w:r>
-    </w:p>
-    <w:p>
-      <w:r>
-        <w:t xml:space="preserve">FMP corresponds to a potential flood mitigation value of a cell. </w:t>
-      </w:r>
-      <w:r>
-        <w:t xml:space="preserve">The combined effect of floodplain, riparian and soil loss mitigation mechanisms is therefore limited to a theoretical maximum of twice the combined surface water interception and peak flow mitigation effects. In most cases the combined effect of these three factors will be less than that of the two primary factors </w:t>
-      </w:r>
-      <w:proofErr w:type="spellStart"/>
-      <w:r>
-        <w:rPr>
-          <w:i/>
-        </w:rPr>
-        <w:t>SWmitig</w:t>
-      </w:r>
-      <w:proofErr w:type="spellEnd"/>
-      <w:r>
-        <w:t xml:space="preserve"> and </w:t>
-      </w:r>
-      <w:proofErr w:type="spellStart"/>
-      <w:r>
-        <w:rPr>
-          <w:i/>
-        </w:rPr>
-        <w:t>Rmitig</w:t>
-      </w:r>
-      <w:proofErr w:type="spellEnd"/>
-      <w:r>
-        <w:t>.</w:t>
-      </w:r>
-    </w:p>
-    <w:p>
-      <w:r>
-        <w:t xml:space="preserve">For </w:t>
-      </w:r>
-      <w:r>
-        <w:rPr>
-          <w:b/>
-          <w:u w:val="single"/>
-        </w:rPr>
-        <w:t>opportunity mapping</w:t>
-      </w:r>
-      <w:r>
-        <w:t xml:space="preserve"> the potential flood mitigation values for cell </w:t>
-      </w:r>
-      <w:r>
-        <w:rPr>
-          <w:i/>
-        </w:rPr>
-        <w:t>x</w:t>
-      </w:r>
-      <w:r>
-        <w:t xml:space="preserve"> was</w:t>
-      </w:r>
-      <w:r>
-        <w:t xml:space="preserve"> calculated as</w:t>
-      </w:r>
-      <w:r>
-        <w:t>:</w:t>
-      </w:r>
-    </w:p>
-    <w:p>
-      <m:oMathPara>
-        <m:oMath>
-          <m:sSub>
-            <m:sSubPr>
-              <m:ctrlPr>
-                <w:rPr>
-                  <w:rFonts w:ascii="Cambria Math" w:hAnsi="Cambria Math"/>
-                  <w:i/>
-                </w:rPr>
-              </m:ctrlPr>
-            </m:sSubPr>
-            <m:e>
-              <m:r>
-                <w:rPr>
-                  <w:rFonts w:ascii="Cambria Math" w:hAnsi="Cambria Math"/>
-                </w:rPr>
-                <m:t>P</m:t>
-              </m:r>
-              <m:r>
-                <w:rPr>
-                  <w:rFonts w:ascii="Cambria Math" w:hAnsi="Cambria Math"/>
-                </w:rPr>
-                <m:t>FMV</m:t>
+                <m:t>PFMV</m:t>
               </m:r>
             </m:e>
             <m:sub>
@@ -1988,14 +1927,12 @@
       </m:oMathPara>
     </w:p>
     <w:p>
-      <w:proofErr w:type="spellStart"/>
       <w:r>
         <w:rPr>
           <w:i/>
         </w:rPr>
         <w:t>SLmitig</w:t>
       </w:r>
-      <w:proofErr w:type="spellEnd"/>
       <w:r>
         <w:t xml:space="preserve"> was calculated without consideration of existing landcover.</w:t>
       </w:r>
@@ -2177,14 +2114,12 @@
       </m:oMathPara>
     </w:p>
     <w:p>
-      <w:proofErr w:type="spellStart"/>
       <w:r>
         <w:rPr>
           <w:i/>
         </w:rPr>
         <w:t>SLmitig</w:t>
       </w:r>
-      <w:proofErr w:type="spellEnd"/>
       <w:r>
         <w:t>,</w:t>
       </w:r>
@@ -2206,13 +2141,7 @@
         <w:t>LC</w:t>
       </w:r>
       <w:r>
-        <w:t xml:space="preserve"> = landcover </w:t>
-      </w:r>
-      <w:r>
-        <w:t>flood mitigation</w:t>
-      </w:r>
-      <w:r>
-        <w:t xml:space="preserve"> value (0 to 1.0) </w:t>
+        <w:t xml:space="preserve"> = landcover flood mitigation value (0 to 1.0) </w:t>
       </w:r>
       <w:r>
         <w:t>from</w:t>
@@ -2248,14 +2177,10 @@
         <w:t xml:space="preserve"> (normalised between 0 and 0.2)</w:t>
       </w:r>
       <w:r>
-        <w:t xml:space="preserve"> – see </w:t>
-      </w:r>
-      <w:r>
-        <w:t xml:space="preserve">table </w:t>
-      </w:r>
-      <w:proofErr w:type="gramStart"/>
-      <w:r>
-        <w:t xml:space="preserve">* </w:t>
+        <w:t xml:space="preserve"> – see table</w:t>
+      </w:r>
+      <w:r>
+        <w:t xml:space="preserve"> below</w:t>
       </w:r>
       <w:r>
         <w:t xml:space="preserve"> </w:t>
@@ -2263,7 +2188,6 @@
       <w:r>
         <w:t>.</w:t>
       </w:r>
-      <w:proofErr w:type="gramEnd"/>
       <w:r>
         <w:t xml:space="preserve"> </w:t>
       </w:r>
@@ -2286,7 +2210,13 @@
     </w:p>
     <w:p>
       <w:r>
-        <w:t xml:space="preserve">Factors used in the calculation of flood mitigation benefits </w:t>
+        <w:t xml:space="preserve">Factors used in the calculation of flood mitigation </w:t>
+      </w:r>
+      <w:r>
+        <w:t>values</w:t>
+      </w:r>
+      <w:r>
+        <w:t xml:space="preserve"> </w:t>
       </w:r>
       <w:r>
         <w:t>include</w:t>
@@ -2300,240 +2230,147 @@
         <w:rPr>
           <w:b/>
         </w:rPr>
+        <w:t xml:space="preserve">Soil </w:t>
+      </w:r>
+      <w:r>
+        <w:rPr>
+          <w:b/>
+        </w:rPr>
+        <w:t>Standard Percent Runoff</w:t>
+      </w:r>
+      <w:r>
+        <w:rPr>
+          <w:b/>
+        </w:rPr>
+        <w:t>:</w:t>
+      </w:r>
+      <w:r>
+        <w:t xml:space="preserve"> estimates the % of rainfall that contributes to quick response runoff. High SPR soils are prone to rapid runoff or pathways to streams (</w:t>
+      </w:r>
+      <w:r>
+        <w:rPr>
+          <w:i/>
+        </w:rPr>
+        <w:t>eg</w:t>
+      </w:r>
+      <w:r>
+        <w:t xml:space="preserve"> naturally wet soils) and at risk of sealing/compaction. A SPR&gt;25% is often associated with seasonally water-logged, flashy soils (Packman 2004). SPR was derived from the HOST value of soil layers </w:t>
+      </w:r>
+      <w:r>
+        <w:t xml:space="preserve">(CEH data REF) at a resolution of 1km </w:t>
+      </w:r>
+      <w:r>
+        <w:t xml:space="preserve">and then interpolated by a thin spline method using the </w:t>
+      </w:r>
+      <w:r>
+        <w:t xml:space="preserve">surface </w:t>
+      </w:r>
+      <w:r>
+        <w:t>elevation as an additional interpolation parameter.</w:t>
+      </w:r>
+      <w:r>
+        <w:t xml:space="preserve"> </w:t>
+      </w:r>
+    </w:p>
+    <w:p>
+      <w:pPr>
+        <w:rPr>
+          <w:rFonts w:cstheme="minorHAnsi"/>
+        </w:rPr>
+      </w:pPr>
+      <w:r>
+        <w:rPr>
+          <w:rFonts w:cstheme="minorHAnsi"/>
+        </w:rPr>
+        <w:t>Several methods (</w:t>
+      </w:r>
+      <w:r>
+        <w:rPr>
+          <w:rFonts w:cstheme="minorHAnsi"/>
+          <w:i/>
+        </w:rPr>
+        <w:t xml:space="preserve">eg </w:t>
+      </w:r>
+      <w:r>
+        <w:rPr>
+          <w:rFonts w:cstheme="minorHAnsi"/>
+        </w:rPr>
+        <w:t xml:space="preserve">Forestry Commission Woodlands for Water mapping) have used SPR to identify priority areas for woodland creation with a revised SPR value of &gt;50% (Broadmeadow et al, 2014) considered high priority area for flood risk management and used as </w:t>
+      </w:r>
+      <w:r>
+        <w:rPr>
+          <w:rFonts w:cstheme="minorHAnsi"/>
+        </w:rPr>
+        <w:t>a</w:t>
+      </w:r>
+      <w:r>
+        <w:rPr>
+          <w:rFonts w:cstheme="minorHAnsi"/>
+        </w:rPr>
+        <w:t xml:space="preserve"> threshold for Countryside </w:t>
+      </w:r>
+      <w:r>
+        <w:rPr>
+          <w:rFonts w:cstheme="minorHAnsi"/>
+        </w:rPr>
         <w:lastRenderedPageBreak/>
-        <w:t>Standard Percent Runoff</w:t>
-      </w:r>
-      <w:r>
-        <w:rPr>
+        <w:t xml:space="preserve">Stewardship grants to target the wettest soils (26.8% of England).  However, it is recognized that woodland creation on the many soil associations with revised SPR values of &lt;50% can also contribute to reducing flood risk management as a result of improved soil texture and enhanced soil infiltration. </w:t>
+      </w:r>
+    </w:p>
+    <w:p>
+      <w:pPr>
+        <w:rPr>
+          <w:rFonts w:eastAsia="Times New Roman" w:cstheme="minorHAnsi"/>
+        </w:rPr>
+      </w:pPr>
+      <w:r>
+        <w:rPr>
+          <w:rFonts w:cstheme="minorHAnsi"/>
           <w:b/>
         </w:rPr>
+        <w:t xml:space="preserve">Rainfall </w:t>
+      </w:r>
+      <w:r>
+        <w:rPr>
+          <w:rFonts w:cstheme="minorHAnsi"/>
+          <w:b/>
+        </w:rPr>
+        <w:t>erosivity</w:t>
+      </w:r>
+      <w:r>
+        <w:rPr>
+          <w:rFonts w:cstheme="minorHAnsi"/>
+          <w:b/>
+        </w:rPr>
         <w:t>:</w:t>
       </w:r>
       <w:r>
-        <w:t xml:space="preserve"> estimates the % of rainfall that contributes to quick response runoff. High SPR soils are prone to rapid runoff or pathways to streams (</w:t>
-      </w:r>
-      <w:proofErr w:type="spellStart"/>
-      <w:r>
-        <w:rPr>
-          <w:i/>
-        </w:rPr>
-        <w:t>eg</w:t>
-      </w:r>
-      <w:proofErr w:type="spellEnd"/>
-      <w:r>
-        <w:t xml:space="preserve"> naturally wet soils) and at risk of sealing/compaction. A SPR&gt;25% is often associated with seasonally water-logged, flashy soils (Packman 2004). SPR was derived from the HOST value of soil layers </w:t>
-      </w:r>
-      <w:r>
-        <w:t xml:space="preserve">(CEH data REF) at a resolution of 1km </w:t>
-      </w:r>
-      <w:r>
-        <w:t xml:space="preserve">and then interpolated by a thin spline method using the </w:t>
-      </w:r>
-      <w:r>
-        <w:t xml:space="preserve">surface </w:t>
-      </w:r>
-      <w:r>
-        <w:t>elevation as an additional interpolation parameter.</w:t>
-      </w:r>
-      <w:r>
-        <w:t xml:space="preserve"> </w:t>
-      </w:r>
-    </w:p>
-    <w:p>
-      <w:pPr>
-        <w:rPr>
-          <w:rFonts w:cstheme="minorHAnsi"/>
-        </w:rPr>
-      </w:pPr>
-      <w:r>
-        <w:rPr>
-          <w:rFonts w:cstheme="minorHAnsi"/>
-        </w:rPr>
-        <w:t>Several methods (</w:t>
-      </w:r>
-      <w:proofErr w:type="spellStart"/>
-      <w:r>
-        <w:rPr>
-          <w:rFonts w:cstheme="minorHAnsi"/>
-          <w:i/>
-        </w:rPr>
-        <w:t>eg</w:t>
-      </w:r>
-      <w:proofErr w:type="spellEnd"/>
-      <w:r>
-        <w:rPr>
-          <w:rFonts w:cstheme="minorHAnsi"/>
-          <w:i/>
-        </w:rPr>
-        <w:t xml:space="preserve"> </w:t>
-      </w:r>
-      <w:r>
-        <w:rPr>
-          <w:rFonts w:cstheme="minorHAnsi"/>
-        </w:rPr>
-        <w:t xml:space="preserve">Forestry Commission Woodlands for Water mapping) have used SPR to identify priority areas for woodland creation with a revised SPR value of &gt;50% (Broadmeadow et al, 2014) considered high priority area for flood risk management and used as </w:t>
-      </w:r>
-      <w:r>
-        <w:rPr>
-          <w:rFonts w:cstheme="minorHAnsi"/>
-        </w:rPr>
-        <w:t>a</w:t>
-      </w:r>
-      <w:r>
-        <w:rPr>
-          <w:rFonts w:cstheme="minorHAnsi"/>
-        </w:rPr>
-        <w:t xml:space="preserve"> threshold for Countryside Stewardship grants to target the wettest soils (26.8% of England).  However, it is recognized that woodland creation on the many soil associations with revised SPR values of &lt;50% can also contribute to reducing flood risk management </w:t>
-      </w:r>
-      <w:proofErr w:type="gramStart"/>
-      <w:r>
-        <w:rPr>
-          <w:rFonts w:cstheme="minorHAnsi"/>
-        </w:rPr>
-        <w:t>as a result of</w:t>
-      </w:r>
-      <w:proofErr w:type="gramEnd"/>
-      <w:r>
-        <w:rPr>
-          <w:rFonts w:cstheme="minorHAnsi"/>
-        </w:rPr>
-        <w:t xml:space="preserve"> improved soil texture and enhanced soil infiltration. </w:t>
-      </w:r>
-    </w:p>
-    <w:p>
-      <w:pPr>
-        <w:rPr>
-          <w:rFonts w:cstheme="minorHAnsi"/>
-        </w:rPr>
-      </w:pPr>
-      <w:r>
-        <w:rPr>
-          <w:rFonts w:cstheme="minorHAnsi"/>
-        </w:rPr>
-        <w:t xml:space="preserve">NOTE: investigate the use of the </w:t>
-      </w:r>
-      <w:proofErr w:type="spellStart"/>
-      <w:r>
-        <w:rPr>
-          <w:rFonts w:cstheme="minorHAnsi"/>
-        </w:rPr>
-        <w:t>Soilscape</w:t>
-      </w:r>
-      <w:proofErr w:type="spellEnd"/>
-      <w:r>
-        <w:rPr>
-          <w:rFonts w:cstheme="minorHAnsi"/>
-        </w:rPr>
-        <w:t xml:space="preserve"> data or National Soil Inventory </w:t>
-      </w:r>
-      <w:proofErr w:type="gramStart"/>
-      <w:r>
-        <w:rPr>
-          <w:rFonts w:cstheme="minorHAnsi"/>
-        </w:rPr>
-        <w:t>Data  (</w:t>
-      </w:r>
-      <w:proofErr w:type="spellStart"/>
-      <w:proofErr w:type="gramEnd"/>
-      <w:r>
-        <w:rPr>
-          <w:rFonts w:cstheme="minorHAnsi"/>
-        </w:rPr>
-        <w:t>LandIS</w:t>
-      </w:r>
-      <w:proofErr w:type="spellEnd"/>
-      <w:r>
-        <w:rPr>
-          <w:rFonts w:cstheme="minorHAnsi"/>
-        </w:rPr>
-        <w:t xml:space="preserve"> REF) to derive SPR or other suitable values at finer resolution. In most cases however, such data is itself interpolated from underlying data of a similar resolution as that used by the CEH HOST data. </w:t>
-      </w:r>
-    </w:p>
-    <w:p>
-      <w:r>
-        <w:rPr>
-          <w:b/>
-        </w:rPr>
-        <w:t xml:space="preserve">Rainfall </w:t>
-      </w:r>
-      <w:r>
-        <w:rPr>
-          <w:b/>
-        </w:rPr>
-        <w:t>erosivity</w:t>
-      </w:r>
-      <w:r>
-        <w:rPr>
-          <w:b/>
-        </w:rPr>
-        <w:t>:</w:t>
-      </w:r>
-      <w:r>
-        <w:t xml:space="preserve"> was derived from ESDAC rainfall data  (</w:t>
-      </w:r>
-      <w:proofErr w:type="spellStart"/>
-      <w:r>
-        <w:t>Panagos</w:t>
-      </w:r>
-      <w:proofErr w:type="spellEnd"/>
-      <w:r>
-        <w:t xml:space="preserve"> et al 2015 </w:t>
-      </w:r>
-      <w:hyperlink r:id="rId9" w:tgtFrame="_blank" w:history="1">
+        <w:rPr>
+          <w:rFonts w:cstheme="minorHAnsi"/>
+        </w:rPr>
+        <w:t xml:space="preserve"> was derived from ESDAC rainfall data  (Panagos et al 2015 </w:t>
+      </w:r>
+      <w:hyperlink r:id="rId5" w:tgtFrame="_blank" w:history="1">
         <w:r>
           <w:rPr>
-            <w:rFonts w:ascii="Helvetica Neue" w:eastAsia="Times New Roman" w:hAnsi="Helvetica Neue" w:cs="Times New Roman"/>
+            <w:rFonts w:eastAsia="Times New Roman" w:cstheme="minorHAnsi"/>
             <w:color w:val="2A6496"/>
-            <w:sz w:val="24"/>
-            <w:szCs w:val="24"/>
             <w:u w:val="single"/>
           </w:rPr>
           <w:t>10.1016/j.scitotenv.2015.01.008</w:t>
         </w:r>
       </w:hyperlink>
       <w:r>
-        <w:t xml:space="preserve">) that provides a </w:t>
-      </w:r>
-      <w:r>
-        <w:t>multi-annual average index that measures rainfall's kinetic energy and intensity</w:t>
-      </w:r>
-      <w:r>
-        <w:t>.</w:t>
-      </w:r>
-    </w:p>
-    <w:p>
-      <w:pPr>
-        <w:rPr>
-          <w:rFonts w:ascii="Times New Roman" w:eastAsia="Times New Roman" w:hAnsi="Times New Roman" w:cs="Times New Roman"/>
-          <w:sz w:val="24"/>
-          <w:szCs w:val="24"/>
-        </w:rPr>
-      </w:pPr>
-      <w:r>
-        <w:rPr>
-          <w:rFonts w:ascii="Times New Roman" w:eastAsia="Times New Roman" w:hAnsi="Times New Roman" w:cs="Times New Roman"/>
-          <w:sz w:val="24"/>
-          <w:szCs w:val="24"/>
-        </w:rPr>
-        <w:t>NOTE: Various other sources of data are possible although unlikely to significantly affect the results. There is the possibility of including a canopy interception factor (</w:t>
-      </w:r>
-      <w:proofErr w:type="spellStart"/>
-      <w:r>
-        <w:rPr>
-          <w:rFonts w:ascii="Times New Roman" w:eastAsia="Times New Roman" w:hAnsi="Times New Roman" w:cs="Times New Roman"/>
-          <w:sz w:val="24"/>
-          <w:szCs w:val="24"/>
-        </w:rPr>
-        <w:t>eg</w:t>
-      </w:r>
-      <w:proofErr w:type="spellEnd"/>
-      <w:r>
-        <w:rPr>
-          <w:rFonts w:ascii="Times New Roman" w:eastAsia="Times New Roman" w:hAnsi="Times New Roman" w:cs="Times New Roman"/>
-          <w:sz w:val="24"/>
-          <w:szCs w:val="24"/>
-        </w:rPr>
-        <w:t xml:space="preserve"> higher for deciduous compared to broadleaf woodland) but this is considered included in the Landcover intercept values.</w:t>
+        <w:rPr>
+          <w:rFonts w:cstheme="minorHAnsi"/>
+        </w:rPr>
+        <w:t>) that provides a multi-annual average index that measures rainfall's kinetic energy and intensity.</w:t>
+      </w:r>
+      <w:r>
+        <w:rPr>
+          <w:rFonts w:eastAsia="Times New Roman" w:cstheme="minorHAnsi"/>
+        </w:rPr>
+        <w:t xml:space="preserve"> Various other sources of data are possible although unlikely to significantly affect the results. There is the possibility of including a canopy interception factor (eg higher for deciduous compared to broadleaf woodland) but this is considered included in the Landcover intercept values.</w:t>
       </w:r>
     </w:p>
     <w:p>
@@ -2541,22 +2378,34 @@
         <w:rPr>
           <w:b/>
         </w:rPr>
-        <w:t>Landcover</w:t>
-      </w:r>
-      <w:r>
-        <w:t xml:space="preserve"> </w:t>
-      </w:r>
-      <w:r>
+        <w:t xml:space="preserve">Landcover </w:t>
+      </w:r>
+      <w:r>
+        <w:rPr>
+          <w:b/>
+        </w:rPr>
         <w:t>flood mitigation</w:t>
       </w:r>
       <w:r>
+        <w:rPr>
+          <w:b/>
+        </w:rPr>
         <w:t xml:space="preserve"> value</w:t>
       </w:r>
       <w:r>
+        <w:rPr>
+          <w:b/>
+        </w:rPr>
         <w:t>s</w:t>
       </w:r>
       <w:r>
-        <w:t xml:space="preserve">: the habitat </w:t>
+        <w:rPr>
+          <w:b/>
+        </w:rPr>
+        <w:t>:</w:t>
+      </w:r>
+      <w:r>
+        <w:t xml:space="preserve"> the habitat </w:t>
       </w:r>
       <w:r>
         <w:t xml:space="preserve">class </w:t>
@@ -2572,6 +2421,9 @@
       </w:r>
       <w:r>
         <w:t xml:space="preserve">surface water intercept value between 0 and 1.0. </w:t>
+      </w:r>
+      <w:r>
+        <w:t>Hedgerow mitigation was defined as a value between 0 and 0.2 based on the normalised sum of hedge lengths within the cell, which was added to the underlying landcover value (except for woodlands).</w:t>
       </w:r>
     </w:p>
     <w:tbl>
@@ -3048,21 +2900,12 @@
                 <w:szCs w:val="20"/>
               </w:rPr>
             </w:pPr>
-            <w:proofErr w:type="spellStart"/>
-            <w:r>
-              <w:rPr>
-                <w:sz w:val="20"/>
-                <w:szCs w:val="20"/>
-              </w:rPr>
-              <w:t>Supralittoral</w:t>
-            </w:r>
-            <w:proofErr w:type="spellEnd"/>
-            <w:r>
-              <w:rPr>
-                <w:sz w:val="20"/>
-                <w:szCs w:val="20"/>
-              </w:rPr>
-              <w:t xml:space="preserve"> sediment</w:t>
+            <w:r>
+              <w:rPr>
+                <w:sz w:val="20"/>
+                <w:szCs w:val="20"/>
+              </w:rPr>
+              <w:t>Supralittoral sediment</w:t>
             </w:r>
           </w:p>
         </w:tc>
@@ -3382,29 +3225,7 @@
                 <w:sz w:val="20"/>
                 <w:szCs w:val="20"/>
               </w:rPr>
-              <w:t>0 to 0.</w:t>
-            </w:r>
-            <w:commentRangeStart w:id="4"/>
-            <w:r>
-              <w:rPr>
-                <w:sz w:val="20"/>
-                <w:szCs w:val="20"/>
-              </w:rPr>
-              <w:t>2</w:t>
-            </w:r>
-            <w:commentRangeEnd w:id="4"/>
-            <w:r>
-              <w:rPr>
-                <w:rStyle w:val="CommentReference"/>
-              </w:rPr>
-              <w:commentReference w:id="4"/>
-            </w:r>
-            <w:r>
-              <w:rPr>
-                <w:sz w:val="20"/>
-                <w:szCs w:val="20"/>
-              </w:rPr>
-              <w:t xml:space="preserve"> </w:t>
+              <w:t xml:space="preserve">0 to 0.2 </w:t>
             </w:r>
           </w:p>
         </w:tc>
@@ -3420,7 +3241,6 @@
         <w:rPr>
           <w:b/>
         </w:rPr>
-        <w:lastRenderedPageBreak/>
         <w:t>Table *:</w:t>
       </w:r>
       <w:r>
@@ -3662,6 +3482,7 @@
                 <w:sz w:val="20"/>
                 <w:szCs w:val="20"/>
               </w:rPr>
+              <w:lastRenderedPageBreak/>
               <w:t>Broadleaf woodland</w:t>
             </w:r>
           </w:p>
@@ -3741,14 +3562,7 @@
                 <w:sz w:val="20"/>
                 <w:szCs w:val="20"/>
               </w:rPr>
-              <w:t xml:space="preserve"> </w:t>
-            </w:r>
-            <w:r>
-              <w:rPr>
-                <w:sz w:val="20"/>
-                <w:szCs w:val="20"/>
-              </w:rPr>
-              <w:t>+ HRF</w:t>
+              <w:t xml:space="preserve"> + HRF</w:t>
             </w:r>
           </w:p>
         </w:tc>
@@ -3806,14 +3620,7 @@
                 <w:sz w:val="20"/>
                 <w:szCs w:val="20"/>
               </w:rPr>
-              <w:t xml:space="preserve"> </w:t>
-            </w:r>
-            <w:r>
-              <w:rPr>
-                <w:sz w:val="20"/>
-                <w:szCs w:val="20"/>
-              </w:rPr>
-              <w:t>+ HRF</w:t>
+              <w:t xml:space="preserve"> + HRF</w:t>
             </w:r>
           </w:p>
         </w:tc>
@@ -3871,14 +3678,7 @@
                 <w:sz w:val="20"/>
                 <w:szCs w:val="20"/>
               </w:rPr>
-              <w:t xml:space="preserve"> </w:t>
-            </w:r>
-            <w:r>
-              <w:rPr>
-                <w:sz w:val="20"/>
-                <w:szCs w:val="20"/>
-              </w:rPr>
-              <w:t>+ HRF</w:t>
+              <w:t xml:space="preserve"> + HRF</w:t>
             </w:r>
           </w:p>
         </w:tc>
@@ -3980,14 +3780,7 @@
                 <w:sz w:val="20"/>
                 <w:szCs w:val="20"/>
               </w:rPr>
-              <w:t xml:space="preserve"> </w:t>
-            </w:r>
-            <w:r>
-              <w:rPr>
-                <w:sz w:val="20"/>
-                <w:szCs w:val="20"/>
-              </w:rPr>
-              <w:t>+ HRF</w:t>
+              <w:t xml:space="preserve"> + HRF</w:t>
             </w:r>
           </w:p>
         </w:tc>
@@ -4049,21 +3842,12 @@
                 <w:szCs w:val="20"/>
               </w:rPr>
             </w:pPr>
-            <w:proofErr w:type="spellStart"/>
-            <w:r>
-              <w:rPr>
-                <w:sz w:val="20"/>
-                <w:szCs w:val="20"/>
-              </w:rPr>
-              <w:t>Supralittoral</w:t>
-            </w:r>
-            <w:proofErr w:type="spellEnd"/>
-            <w:r>
-              <w:rPr>
-                <w:sz w:val="20"/>
-                <w:szCs w:val="20"/>
-              </w:rPr>
-              <w:t xml:space="preserve"> sediment</w:t>
+            <w:r>
+              <w:rPr>
+                <w:sz w:val="20"/>
+                <w:szCs w:val="20"/>
+              </w:rPr>
+              <w:t>Supralittoral sediment</w:t>
             </w:r>
           </w:p>
         </w:tc>
@@ -4181,6 +3965,13 @@
               </w:rPr>
               <w:t>Water</w:t>
             </w:r>
+            <w:r>
+              <w:rPr>
+                <w:sz w:val="20"/>
+                <w:szCs w:val="20"/>
+              </w:rPr>
+              <w:t xml:space="preserve"> (lake/estuary)</w:t>
+            </w:r>
           </w:p>
         </w:tc>
         <w:tc>
@@ -4479,7 +4270,19 @@
         <w:t>RUSLE</w:t>
       </w:r>
       <w:r>
-        <w:t xml:space="preserve">2016 model described by REF </w:t>
+        <w:t xml:space="preserve">2016 model described by </w:t>
+      </w:r>
+      <w:r>
+        <w:t>Panaglos et al (</w:t>
+      </w:r>
+      <w:r>
+        <w:t>REF</w:t>
+      </w:r>
+      <w:r>
+        <w:t>)</w:t>
+      </w:r>
+      <w:r>
+        <w:t xml:space="preserve"> </w:t>
       </w:r>
       <w:r>
         <w:t>(</w:t>
@@ -4496,19 +4299,6 @@
     </w:p>
     <w:p>
       <w:r>
-        <w:t xml:space="preserve">NOTE: investigate possibility of using a soil transfer model to estimate soil deposition and </w:t>
-      </w:r>
-      <w:proofErr w:type="spellStart"/>
-      <w:r>
-        <w:t>affect</w:t>
-      </w:r>
-      <w:proofErr w:type="spellEnd"/>
-      <w:r>
-        <w:t xml:space="preserve"> on drainage channels theoretically possible but complex.</w:t>
-      </w:r>
-    </w:p>
-    <w:p>
-      <w:r>
         <w:rPr>
           <w:b/>
         </w:rPr>
@@ -4539,42 +4329,123 @@
         <w:t xml:space="preserve"> model</w:t>
       </w:r>
       <w:r>
-        <w:t>: were used for the determination of the catchment area</w:t>
+        <w:t xml:space="preserve">: </w:t>
+      </w:r>
+      <w:r>
+        <w:t>was</w:t>
+      </w:r>
+      <w:r>
+        <w:t xml:space="preserve"> used for the determination of </w:t>
+      </w:r>
+      <w:r>
+        <w:t>peak flow</w:t>
+      </w:r>
+      <w:r>
+        <w:t xml:space="preserve"> catchment area</w:t>
       </w:r>
       <w:r>
         <w:t>s</w:t>
       </w:r>
       <w:r>
-        <w:t xml:space="preserve">. The hydrological elevation model was calculated by </w:t>
-      </w:r>
-      <w:r>
-        <w:t xml:space="preserve">stream burning (REF) the watercourse network described by the Ordnance Survey </w:t>
-      </w:r>
-      <w:proofErr w:type="spellStart"/>
-      <w:r>
-        <w:t>Mastermap</w:t>
-      </w:r>
-      <w:proofErr w:type="spellEnd"/>
-      <w:r>
-        <w:t xml:space="preserve"> Watercourse network into the original digital elevation model to ensure hydrologically coherent flow paths.</w:t>
+        <w:t xml:space="preserve"> in ii</w:t>
+      </w:r>
+      <w:r>
+        <w:t xml:space="preserve">. The hydrological elevation model was calculated </w:t>
+      </w:r>
+      <w:r>
+        <w:t>by correcting the original DEM using</w:t>
       </w:r>
       <w:r>
         <w:t xml:space="preserve"> </w:t>
       </w:r>
       <w:r>
-        <w:t>Without stream burning,</w:t>
-      </w:r>
-      <w:r>
-        <w:t xml:space="preserve"> flow paths will not correspond to known watercourses due to artefacts of the DEM, </w:t>
+        <w:t xml:space="preserve">stream </w:t>
+      </w:r>
+      <w:r>
+        <w:t>burning</w:t>
+      </w:r>
+      <w:r>
+        <w:t xml:space="preserve"> (</w:t>
+      </w:r>
+      <w:r>
+        <w:t>Saunders 1999</w:t>
+      </w:r>
+      <w:r>
+        <w:t xml:space="preserve">) the </w:t>
+      </w:r>
+      <w:r>
+        <w:t>open river network</w:t>
+      </w:r>
+      <w:r>
+        <w:t xml:space="preserve"> </w:t>
+      </w:r>
+      <w:r>
+        <w:t>(</w:t>
+      </w:r>
+      <w:r>
+        <w:t xml:space="preserve">Ordnance Survey </w:t>
+      </w:r>
+      <w:r>
+        <w:t>OpenRivers</w:t>
+      </w:r>
+      <w:r>
+        <w:t xml:space="preserve"> </w:t>
+      </w:r>
+      <w:r>
+        <w:t xml:space="preserve">data) followed by </w:t>
+      </w:r>
+      <w:r>
+        <w:t>single cell</w:t>
+      </w:r>
+      <w:r>
+        <w:t xml:space="preserve"> pit </w:t>
+      </w:r>
+      <w:r>
+        <w:t>raising (to level of closest neighbouring cell</w:t>
+      </w:r>
+      <w:r>
+        <w:t>) using Whitebox (REF) GIS tools</w:t>
+      </w:r>
+      <w:r>
+        <w:t>.</w:t>
+      </w:r>
+      <w:r>
+        <w:t xml:space="preserve"> </w:t>
+      </w:r>
+      <w:r>
+        <w:t>Permanent streams, defined as all areas with a flow accumulation greater than 100 upstream cells, were then extracted and these were found to closely match know stream networks (OS Mastermap watercourses). Remaining no-flow cells in the corrected DEM were found to be restricted to coastal edges.</w:t>
+      </w:r>
+    </w:p>
+    <w:p>
+      <w:r>
+        <w:t xml:space="preserve">Without </w:t>
+      </w:r>
+      <w:r>
+        <w:t>correction</w:t>
+      </w:r>
+      <w:r>
+        <w:t>,</w:t>
+      </w:r>
+      <w:r>
+        <w:t xml:space="preserve"> flow paths will not</w:t>
+      </w:r>
+      <w:r>
+        <w:t xml:space="preserve"> always</w:t>
+      </w:r>
+      <w:r>
+        <w:t xml:space="preserve"> correspond to known watercourses due to artefacts of the DEM, </w:t>
       </w:r>
       <w:r>
         <w:t>particularly</w:t>
       </w:r>
       <w:r>
-        <w:t xml:space="preserve"> at lower resolutions. Typical artefacts include road crossings over watercourses and other stretches of covered flow that are not reflected in the </w:t>
-      </w:r>
-      <w:r>
-        <w:t>uncorrected elevation model</w:t>
+        <w:t xml:space="preserve"> at lower resolutions. Typical artefacts include </w:t>
+      </w:r>
+      <w:r>
+        <w:t>narrow streams and drainage channels, as well as river fl</w:t>
+      </w:r>
+      <w:r>
+        <w:t>ow under other terrain features such as road and rail bridges</w:t>
       </w:r>
       <w:r>
         <w:t>.</w:t>
@@ -4630,75 +4501,157 @@
         <w:adjustRightInd w:val="0"/>
         <w:spacing w:after="0" w:line="240" w:lineRule="auto"/>
         <w:rPr>
-          <w:rFonts w:ascii="@˛ÚSˇ" w:hAnsi="@˛ÚSˇ" w:cs="@˛ÚSˇ"/>
+          <w:rFonts w:cstheme="minorHAnsi"/>
           <w:color w:val="020202"/>
           <w:lang w:val="en-US"/>
         </w:rPr>
       </w:pPr>
       <w:r>
         <w:rPr>
-          <w:rFonts w:ascii="@˛ÚSˇ" w:hAnsi="@˛ÚSˇ" w:cs="@˛ÚSˇ"/>
+          <w:rFonts w:cstheme="minorHAnsi"/>
           <w:color w:val="020202"/>
           <w:lang w:val="en-US"/>
         </w:rPr>
-        <w:t xml:space="preserve">Environment </w:t>
-      </w:r>
-      <w:r>
-        <w:rPr>
-          <w:rFonts w:ascii="@˛ÚSˇ" w:hAnsi="@˛ÚSˇ" w:cs="@˛ÚSˇ"/>
+        <w:t>P</w:t>
+      </w:r>
+      <w:r>
+        <w:rPr>
+          <w:rFonts w:cstheme="minorHAnsi"/>
           <w:color w:val="020202"/>
           <w:lang w:val="en-US"/>
         </w:rPr>
-        <w:t>Agency</w:t>
-      </w:r>
-      <w:r>
-        <w:rPr>
-          <w:rFonts w:ascii="@˛ÚSˇ" w:hAnsi="@˛ÚSˇ" w:cs="@˛ÚSˇ"/>
+        <w:t>otential Vulnerable Areas (</w:t>
+      </w:r>
+      <w:r>
+        <w:rPr>
+          <w:rFonts w:cstheme="minorHAnsi"/>
           <w:color w:val="020202"/>
           <w:lang w:val="en-US"/>
         </w:rPr>
-        <w:t xml:space="preserve"> flood zones take</w:t>
-      </w:r>
-      <w:r>
-        <w:rPr>
-          <w:rFonts w:ascii="@˛ÚSˇ" w:hAnsi="@˛ÚSˇ" w:cs="@˛ÚSˇ"/>
+        <w:t xml:space="preserve">and underlying </w:t>
+      </w:r>
+      <w:r>
+        <w:rPr>
+          <w:rFonts w:cstheme="minorHAnsi"/>
           <w:color w:val="020202"/>
           <w:lang w:val="en-US"/>
         </w:rPr>
-        <w:t xml:space="preserve"> no account of 'Areas Benefitting from Flood </w:t>
-      </w:r>
-      <w:r>
-        <w:rPr>
-          <w:rFonts w:ascii="@˛ÚSˇ" w:hAnsi="@˛ÚSˇ" w:cs="@˛ÚSˇ"/>
+        <w:t xml:space="preserve">Environment </w:t>
+      </w:r>
+      <w:r>
+        <w:rPr>
+          <w:rFonts w:cstheme="minorHAnsi"/>
           <w:color w:val="020202"/>
           <w:lang w:val="en-US"/>
         </w:rPr>
-        <w:lastRenderedPageBreak/>
-        <w:t xml:space="preserve">Protection' </w:t>
-      </w:r>
-      <w:r>
-        <w:rPr>
-          <w:rFonts w:ascii="@˛ÚSˇ" w:hAnsi="@˛ÚSˇ" w:cs="@˛ÚSˇ"/>
+        <w:t>Agency</w:t>
+      </w:r>
+      <w:r>
+        <w:rPr>
+          <w:rFonts w:cstheme="minorHAnsi"/>
           <w:color w:val="020202"/>
           <w:lang w:val="en-US"/>
         </w:rPr>
-        <w:t>or</w:t>
-      </w:r>
-      <w:r>
-        <w:rPr>
-          <w:rFonts w:ascii="@˛ÚSˇ" w:hAnsi="@˛ÚSˇ" w:cs="@˛ÚSˇ"/>
+        <w:t xml:space="preserve"> flood zones</w:t>
+      </w:r>
+      <w:r>
+        <w:rPr>
+          <w:rFonts w:cstheme="minorHAnsi"/>
           <w:color w:val="020202"/>
           <w:lang w:val="en-US"/>
         </w:rPr>
-        <w:t xml:space="preserve"> 'Flood Storage Areas'.</w:t>
-      </w:r>
-      <w:r>
-        <w:rPr>
-          <w:rFonts w:ascii="@˛ÚSˇ" w:hAnsi="@˛ÚSˇ" w:cs="@˛ÚSˇ"/>
+        <w:t>)</w:t>
+      </w:r>
+      <w:r>
+        <w:rPr>
+          <w:rFonts w:cstheme="minorHAnsi"/>
           <w:color w:val="020202"/>
           <w:lang w:val="en-US"/>
         </w:rPr>
+        <w:t>:</w:t>
+      </w:r>
+      <w:r>
+        <w:rPr>
+          <w:rFonts w:cstheme="minorHAnsi"/>
+          <w:color w:val="020202"/>
+          <w:lang w:val="en-US"/>
+        </w:rPr>
+        <w:t xml:space="preserve"> take</w:t>
+      </w:r>
+      <w:r>
+        <w:rPr>
+          <w:rFonts w:cstheme="minorHAnsi"/>
+          <w:color w:val="020202"/>
+          <w:lang w:val="en-US"/>
+        </w:rPr>
+        <w:t xml:space="preserve"> no account of 'Areas Benefitting from Flood Protection' </w:t>
+      </w:r>
+      <w:r>
+        <w:rPr>
+          <w:rFonts w:cstheme="minorHAnsi"/>
+          <w:color w:val="020202"/>
+          <w:lang w:val="en-US"/>
+        </w:rPr>
+        <w:t>or</w:t>
+      </w:r>
+      <w:r>
+        <w:rPr>
+          <w:rFonts w:cstheme="minorHAnsi"/>
+          <w:color w:val="020202"/>
+          <w:lang w:val="en-US"/>
+        </w:rPr>
+        <w:t xml:space="preserve"> 'Flood Storage Areas'.</w:t>
+      </w:r>
+      <w:r>
+        <w:rPr>
+          <w:rFonts w:cstheme="minorHAnsi"/>
+          <w:color w:val="020202"/>
+          <w:lang w:val="en-US"/>
+        </w:rPr>
         <w:t xml:space="preserve"> </w:t>
+      </w:r>
+    </w:p>
+    <w:p>
+      <w:pPr>
+        <w:pStyle w:val="ListParagraph"/>
+        <w:widowControl w:val="0"/>
+        <w:numPr>
+          <w:ilvl w:val="0"/>
+          <w:numId w:val="6"/>
+        </w:numPr>
+        <w:autoSpaceDE w:val="0"/>
+        <w:autoSpaceDN w:val="0"/>
+        <w:adjustRightInd w:val="0"/>
+        <w:spacing w:after="0" w:line="240" w:lineRule="auto"/>
+        <w:rPr>
+          <w:rFonts w:cstheme="minorHAnsi"/>
+          <w:color w:val="020202"/>
+          <w:lang w:val="en-US"/>
+        </w:rPr>
+      </w:pPr>
+      <w:r>
+        <w:rPr>
+          <w:rFonts w:cstheme="minorHAnsi"/>
+          <w:color w:val="020202"/>
+          <w:lang w:val="en-US"/>
+        </w:rPr>
+        <w:t xml:space="preserve">Alternative or additional data that could be used to define and weight PVAs might include </w:t>
+      </w:r>
+      <w:r>
+        <w:rPr>
+          <w:rFonts w:cstheme="minorHAnsi"/>
+          <w:color w:val="020202"/>
+          <w:lang w:val="en-US"/>
+        </w:rPr>
+        <w:t xml:space="preserve">information on infrastructure, such as </w:t>
+      </w:r>
+      <w:r>
+        <w:rPr>
+          <w:rFonts w:cstheme="minorHAnsi"/>
+          <w:color w:val="020202"/>
+          <w:lang w:val="en-US"/>
+        </w:rPr>
+        <w:t>main road and rail lengths within flood zones.</w:t>
       </w:r>
     </w:p>
     <w:p>
@@ -4708,23 +4661,21 @@
           <w:ilvl w:val="0"/>
           <w:numId w:val="6"/>
         </w:numPr>
-      </w:pPr>
-      <w:r>
-        <w:t>The effect of</w:t>
-      </w:r>
-      <w:r>
-        <w:t xml:space="preserve"> land management practices</w:t>
-      </w:r>
-      <w:r>
+        <w:rPr>
+          <w:rFonts w:cstheme="minorHAnsi"/>
+        </w:rPr>
+      </w:pPr>
+      <w:r>
+        <w:rPr>
+          <w:rFonts w:cstheme="minorHAnsi"/>
+        </w:rPr>
+        <w:t>Effect of normalisation will be to reduce the influence of outliers and extreme values.</w:t>
+      </w:r>
+      <w:r>
+        <w:rPr>
+          <w:rFonts w:cstheme="minorHAnsi"/>
+        </w:rPr>
         <w:t xml:space="preserve"> </w:t>
-      </w:r>
-      <w:proofErr w:type="gramStart"/>
-      <w:r>
-        <w:t>are</w:t>
-      </w:r>
-      <w:proofErr w:type="gramEnd"/>
-      <w:r>
-        <w:t xml:space="preserve"> excluded from the estimation of risks and mitigation values.  </w:t>
       </w:r>
     </w:p>
     <w:p>
@@ -4734,35 +4685,57 @@
           <w:ilvl w:val="0"/>
           <w:numId w:val="6"/>
         </w:numPr>
-      </w:pPr>
-      <w:r>
-        <w:t xml:space="preserve">Watercourse characteristics </w:t>
-      </w:r>
-      <w:r>
-        <w:t xml:space="preserve">affecting roughness coefficients for the calculation of contributions to peak are </w:t>
-      </w:r>
-      <w:r>
-        <w:t>not account</w:t>
-      </w:r>
-      <w:r>
-        <w:t>ed for</w:t>
-      </w:r>
-      <w:r>
-        <w:t xml:space="preserve">. SOLUTION: investigate </w:t>
-      </w:r>
-      <w:r>
-        <w:t xml:space="preserve">use of OS </w:t>
-      </w:r>
-      <w:proofErr w:type="spellStart"/>
-      <w:r>
-        <w:t>Mastermap</w:t>
-      </w:r>
-      <w:proofErr w:type="spellEnd"/>
-      <w:r>
-        <w:t xml:space="preserve"> water network layer </w:t>
-      </w:r>
-      <w:r>
-        <w:t>to give indications of channel width and derived depth from estimating volume of water from flow accumulation.</w:t>
+        <w:rPr>
+          <w:rFonts w:cstheme="minorHAnsi"/>
+        </w:rPr>
+      </w:pPr>
+      <w:r>
+        <w:rPr>
+          <w:rFonts w:cstheme="minorHAnsi"/>
+        </w:rPr>
+        <w:t xml:space="preserve">There </w:t>
+      </w:r>
+      <w:r>
+        <w:rPr>
+          <w:rFonts w:cstheme="minorHAnsi"/>
+        </w:rPr>
+        <w:t>is an argument</w:t>
+      </w:r>
+      <w:r>
+        <w:rPr>
+          <w:rFonts w:cstheme="minorHAnsi"/>
+        </w:rPr>
+        <w:t xml:space="preserve"> for </w:t>
+      </w:r>
+      <w:r>
+        <w:rPr>
+          <w:rFonts w:cstheme="minorHAnsi"/>
+        </w:rPr>
+        <w:t xml:space="preserve">imposing a more explicit simplification of the service estimate by, for example, </w:t>
+      </w:r>
+      <w:r>
+        <w:rPr>
+          <w:rFonts w:cstheme="minorHAnsi"/>
+        </w:rPr>
+        <w:t>applying a</w:t>
+      </w:r>
+      <w:r>
+        <w:rPr>
+          <w:rFonts w:cstheme="minorHAnsi"/>
+        </w:rPr>
+        <w:t xml:space="preserve"> simple scoring system (eg 0-3 according to a zero, low, medium, high effect defined by quantiles)</w:t>
+      </w:r>
+      <w:r>
+        <w:rPr>
+          <w:rFonts w:cstheme="minorHAnsi"/>
+        </w:rPr>
+        <w:t xml:space="preserve"> </w:t>
+      </w:r>
+      <w:r>
+        <w:rPr>
+          <w:rFonts w:cstheme="minorHAnsi"/>
+        </w:rPr>
+        <w:t>for each of the key mechanisms contributing to flood mitigation.</w:t>
       </w:r>
     </w:p>
     <w:p>
@@ -4772,9 +4745,15 @@
           <w:ilvl w:val="0"/>
           <w:numId w:val="6"/>
         </w:numPr>
-      </w:pPr>
-      <w:r>
-        <w:t>Stream burn using watercourse vector file not open rivers?</w:t>
+        <w:rPr>
+          <w:rFonts w:cstheme="minorHAnsi"/>
+        </w:rPr>
+      </w:pPr>
+      <w:r>
+        <w:rPr>
+          <w:rFonts w:cstheme="minorHAnsi"/>
+        </w:rPr>
+        <w:t xml:space="preserve">The effect of land management practices (for example ploughing regimes and orientation) are excluded.  </w:t>
       </w:r>
     </w:p>
     <w:p>
@@ -4784,15 +4763,42 @@
           <w:ilvl w:val="0"/>
           <w:numId w:val="6"/>
         </w:numPr>
-      </w:pPr>
-      <w:r>
-        <w:t>Soil HOST data</w:t>
-      </w:r>
-      <w:r>
-        <w:t xml:space="preserve"> was downscaled from 1km raster to 100m raster</w:t>
-      </w:r>
-      <w:r>
-        <w:t>.</w:t>
+        <w:rPr>
+          <w:rFonts w:cstheme="minorHAnsi"/>
+        </w:rPr>
+      </w:pPr>
+      <w:bookmarkStart w:id="0" w:name="_GoBack"/>
+      <w:bookmarkEnd w:id="0"/>
+      <w:r>
+        <w:rPr>
+          <w:rFonts w:cstheme="minorHAnsi"/>
+        </w:rPr>
+        <w:lastRenderedPageBreak/>
+        <w:t xml:space="preserve">Contributions to peak flow are used to weight flood mitigation values on the basis that these are the areas where landcover change (whether removel of existing landcover </w:t>
+      </w:r>
+      <w:r>
+        <w:rPr>
+          <w:rFonts w:cstheme="minorHAnsi"/>
+        </w:rPr>
+        <w:t>or</w:t>
+      </w:r>
+      <w:r>
+        <w:rPr>
+          <w:rFonts w:cstheme="minorHAnsi"/>
+        </w:rPr>
+        <w:t xml:space="preserve"> habitat creation) is most likely to affect downstream peak flow. However, the method cannot fully capture the interdependence of landcover effects (or changes) across a catchment area. The weighting is best interpreted as an indication of where medium</w:t>
+      </w:r>
+      <w:r>
+        <w:rPr>
+          <w:rFonts w:cstheme="minorHAnsi"/>
+        </w:rPr>
+        <w:t>-</w:t>
+      </w:r>
+      <w:r>
+        <w:rPr>
+          <w:rFonts w:cstheme="minorHAnsi"/>
+        </w:rPr>
+        <w:t xml:space="preserve">scale landcover change could provide flood mitigation value. </w:t>
       </w:r>
     </w:p>
     <w:p>
@@ -4802,9 +4808,15 @@
           <w:ilvl w:val="0"/>
           <w:numId w:val="6"/>
         </w:numPr>
-      </w:pPr>
-      <w:r>
-        <w:t>Effect of normalisation – reduces effect of outliers / extreme values.</w:t>
+        <w:rPr>
+          <w:rFonts w:cstheme="minorHAnsi"/>
+        </w:rPr>
+      </w:pPr>
+      <w:r>
+        <w:rPr>
+          <w:rFonts w:cstheme="minorHAnsi"/>
+        </w:rPr>
+        <w:t>Hedgerows: could act as a break to overland flow or as a channel to redirect that flow. The importance of hedgerows to reduce overland flow is difficult to estimate. The current hedgerow lengths per cell used are based on all hedges, whereas a better measure may be a weighted length according to hedge orientation relative to flow direction.</w:t>
       </w:r>
     </w:p>
     <w:p>
@@ -4814,40 +4826,99 @@
           <w:ilvl w:val="0"/>
           <w:numId w:val="6"/>
         </w:numPr>
-      </w:pPr>
-      <w:r>
-        <w:t>N</w:t>
-      </w:r>
-      <w:r>
-        <w:t xml:space="preserve">o correction </w:t>
-      </w:r>
-      <w:r>
-        <w:t xml:space="preserve">for the size of the catchment area of PCA cells is made for </w:t>
-      </w:r>
-      <w:proofErr w:type="spellStart"/>
-      <w:r>
-        <w:t>SWmitig</w:t>
-      </w:r>
-      <w:proofErr w:type="spellEnd"/>
-      <w:r>
+        <w:rPr>
+          <w:rFonts w:cstheme="minorHAnsi"/>
+        </w:rPr>
+      </w:pPr>
+      <w:r>
+        <w:rPr>
+          <w:rFonts w:cstheme="minorHAnsi"/>
+        </w:rPr>
+        <w:t xml:space="preserve">Watercourse characteristics </w:t>
+      </w:r>
+      <w:r>
+        <w:rPr>
+          <w:rFonts w:cstheme="minorHAnsi"/>
+        </w:rPr>
+        <w:t xml:space="preserve">affecting </w:t>
+      </w:r>
+      <w:r>
+        <w:rPr>
+          <w:rFonts w:cstheme="minorHAnsi"/>
+        </w:rPr>
+        <w:t>flow velocity</w:t>
+      </w:r>
+      <w:r>
+        <w:rPr>
+          <w:rFonts w:cstheme="minorHAnsi"/>
+        </w:rPr>
+        <w:t xml:space="preserve"> for the calculation of contributions to peak are </w:t>
+      </w:r>
+      <w:r>
+        <w:rPr>
+          <w:rFonts w:cstheme="minorHAnsi"/>
+        </w:rPr>
+        <w:t>not taken into account</w:t>
+      </w:r>
+      <w:r>
+        <w:rPr>
+          <w:rFonts w:cstheme="minorHAnsi"/>
+        </w:rPr>
+        <w:t xml:space="preserve">. </w:t>
+      </w:r>
+      <w:r>
+        <w:rPr>
+          <w:rFonts w:cstheme="minorHAnsi"/>
+        </w:rPr>
+        <w:t>For example, width indications given in</w:t>
+      </w:r>
+      <w:r>
+        <w:rPr>
+          <w:rFonts w:cstheme="minorHAnsi"/>
+        </w:rPr>
+        <w:t xml:space="preserve"> OS Mastermap water network layer</w:t>
+      </w:r>
+      <w:r>
+        <w:rPr>
+          <w:rFonts w:cstheme="minorHAnsi"/>
+        </w:rPr>
+        <w:t xml:space="preserve"> could be used</w:t>
+      </w:r>
+      <w:r>
+        <w:rPr>
+          <w:rFonts w:cstheme="minorHAnsi"/>
+        </w:rPr>
         <w:t xml:space="preserve"> </w:t>
       </w:r>
       <w:r>
-        <w:t xml:space="preserve">or </w:t>
-      </w:r>
-      <w:proofErr w:type="spellStart"/>
-      <w:r>
-        <w:t>RSmitig</w:t>
-      </w:r>
-      <w:proofErr w:type="spellEnd"/>
-      <w:r>
+        <w:rPr>
+          <w:rFonts w:cstheme="minorHAnsi"/>
+        </w:rPr>
+        <w:t xml:space="preserve">to </w:t>
+      </w:r>
+      <w:r>
+        <w:rPr>
+          <w:rFonts w:cstheme="minorHAnsi"/>
+        </w:rPr>
+        <w:t>estimate</w:t>
+      </w:r>
+      <w:r>
+        <w:rPr>
+          <w:rFonts w:cstheme="minorHAnsi"/>
+        </w:rPr>
         <w:t xml:space="preserve"> </w:t>
       </w:r>
       <w:r>
-        <w:t>values</w:t>
-      </w:r>
-      <w:r>
-        <w:t xml:space="preserve">. </w:t>
+        <w:rPr>
+          <w:rFonts w:cstheme="minorHAnsi"/>
+        </w:rPr>
+        <w:t>channel dimensions</w:t>
+      </w:r>
+      <w:r>
+        <w:rPr>
+          <w:rFonts w:cstheme="minorHAnsi"/>
+        </w:rPr>
+        <w:t>.</w:t>
       </w:r>
     </w:p>
     <w:p>
@@ -4857,28 +4928,66 @@
           <w:ilvl w:val="0"/>
           <w:numId w:val="6"/>
         </w:numPr>
-      </w:pPr>
-      <w:r>
-        <w:t>Contributions to peak flow – used to rate potential flood mitigation areas -no negative effect – potential that slowing flow can contribute to higher peaks</w:t>
-      </w:r>
-      <w:r>
-        <w:t xml:space="preserve">. </w:t>
-      </w:r>
-      <w:proofErr w:type="spellStart"/>
-      <w:r>
-        <w:t>Interdependance</w:t>
-      </w:r>
-      <w:proofErr w:type="spellEnd"/>
-      <w:r>
-        <w:t xml:space="preserve"> of landcover change effects across a catchment area not accounted – therefore </w:t>
-      </w:r>
-      <w:proofErr w:type="gramStart"/>
-      <w:r>
-        <w:t>large scale</w:t>
-      </w:r>
-      <w:proofErr w:type="gramEnd"/>
-      <w:r>
-        <w:t xml:space="preserve"> land cover change effects area NOT captured</w:t>
+        <w:rPr>
+          <w:rFonts w:cstheme="minorHAnsi"/>
+        </w:rPr>
+      </w:pPr>
+      <w:r>
+        <w:rPr>
+          <w:rFonts w:cstheme="minorHAnsi"/>
+        </w:rPr>
+        <w:t>Soil HOST data</w:t>
+      </w:r>
+      <w:r>
+        <w:rPr>
+          <w:rFonts w:cstheme="minorHAnsi"/>
+        </w:rPr>
+        <w:t xml:space="preserve"> was downscaled from 1km raster to 100m raster</w:t>
+      </w:r>
+      <w:r>
+        <w:rPr>
+          <w:rFonts w:cstheme="minorHAnsi"/>
+        </w:rPr>
+        <w:t>.</w:t>
+      </w:r>
+      <w:r>
+        <w:rPr>
+          <w:rFonts w:cstheme="minorHAnsi"/>
+        </w:rPr>
+        <w:t xml:space="preserve"> An alternative source of data is the Soilscape data derived from the National Soil Inventory Data (LandIS</w:t>
+      </w:r>
+      <w:r>
+        <w:rPr>
+          <w:rFonts w:cstheme="minorHAnsi"/>
+        </w:rPr>
+        <w:t>:</w:t>
+      </w:r>
+      <w:r>
+        <w:rPr>
+          <w:rFonts w:cstheme="minorHAnsi"/>
+        </w:rPr>
+        <w:t xml:space="preserve"> </w:t>
+      </w:r>
+      <w:hyperlink r:id="rId6" w:history="1">
+        <w:r>
+          <w:rPr>
+            <w:rStyle w:val="Hyperlink"/>
+            <w:rFonts w:cstheme="minorHAnsi"/>
+          </w:rPr>
+          <w:t>http://www.landis.org.uk</w:t>
+        </w:r>
+      </w:hyperlink>
+      <w:r>
+        <w:rPr>
+          <w:rFonts w:cstheme="minorHAnsi"/>
+        </w:rPr>
+        <w:t xml:space="preserve"> </w:t>
+      </w:r>
+      <w:r>
+        <w:rPr>
+          <w:rFonts w:cstheme="minorHAnsi"/>
+        </w:rPr>
+        <w:t>) to derive SPR or other suitable values at finer resolution. In most cases however, this data is itself interpolated from underlying data of a similar resolution as that used by the CEH HOST data.</w:t>
       </w:r>
     </w:p>
     <w:p>
@@ -4888,15 +4997,27 @@
           <w:ilvl w:val="0"/>
           <w:numId w:val="6"/>
         </w:numPr>
-      </w:pPr>
-      <w:r>
-        <w:t>Hedgerows – act as bre</w:t>
-      </w:r>
-      <w:r>
-        <w:t>a</w:t>
-      </w:r>
-      <w:r>
-        <w:t>k on flow or as channel?</w:t>
+        <w:rPr>
+          <w:rFonts w:cstheme="minorHAnsi"/>
+        </w:rPr>
+      </w:pPr>
+      <w:r>
+        <w:rPr>
+          <w:rFonts w:cstheme="minorHAnsi"/>
+        </w:rPr>
+        <w:t>Effect of soil transport on flood mitigation is complex – in certain cases the blocking</w:t>
+      </w:r>
+      <w:r>
+        <w:rPr>
+          <w:rFonts w:cstheme="minorHAnsi"/>
+        </w:rPr>
+        <w:t xml:space="preserve"> of drainage channels </w:t>
+      </w:r>
+      <w:r>
+        <w:rPr>
+          <w:rFonts w:cstheme="minorHAnsi"/>
+        </w:rPr>
+        <w:t>could mitigate downstream floodrisk.</w:t>
       </w:r>
     </w:p>
     <w:p>
@@ -4906,63 +5027,33 @@
           <w:ilvl w:val="0"/>
           <w:numId w:val="6"/>
         </w:numPr>
-      </w:pPr>
-      <w:r>
-        <w:t>Blocking of drainage channels can have beneficial as well as detrimental effects?</w:t>
-      </w:r>
-    </w:p>
-    <w:p/>
-    <w:p>
-      <w:pPr>
-        <w:rPr>
-          <w:b/>
-        </w:rPr>
-      </w:pPr>
-      <w:r>
-        <w:rPr>
-          <w:b/>
-        </w:rPr>
-        <w:t xml:space="preserve">R code </w:t>
-      </w:r>
-      <w:r>
-        <w:rPr>
-          <w:b/>
-        </w:rPr>
-        <w:t>notes</w:t>
-      </w:r>
-    </w:p>
-    <w:p>
-      <w:pPr>
-        <w:rPr>
-          <w:u w:val="single"/>
-        </w:rPr>
-      </w:pPr>
-      <w:proofErr w:type="spellStart"/>
-      <w:r>
-        <w:rPr>
-          <w:u w:val="single"/>
-        </w:rPr>
-        <w:t>Calc_flood_</w:t>
-      </w:r>
-      <w:proofErr w:type="gramStart"/>
-      <w:r>
-        <w:rPr>
-          <w:u w:val="single"/>
-        </w:rPr>
-        <w:t>layers.R</w:t>
-      </w:r>
-      <w:proofErr w:type="spellEnd"/>
-      <w:proofErr w:type="gramEnd"/>
-      <w:r>
-        <w:rPr>
-          <w:u w:val="single"/>
-        </w:rPr>
-        <w:t xml:space="preserve"> </w:t>
-      </w:r>
-    </w:p>
-    <w:p>
-      <w:r>
-        <w:t xml:space="preserve">Inputs: </w:t>
+        <w:rPr>
+          <w:rFonts w:cstheme="minorHAnsi"/>
+        </w:rPr>
+      </w:pPr>
+      <w:r>
+        <w:rPr>
+          <w:rFonts w:cstheme="minorHAnsi"/>
+        </w:rPr>
+        <w:t>The h</w:t>
+      </w:r>
+      <w:r>
+        <w:rPr>
+          <w:rFonts w:cstheme="minorHAnsi"/>
+        </w:rPr>
+        <w:t xml:space="preserve">ydrological DEM </w:t>
+      </w:r>
+      <w:r>
+        <w:rPr>
+          <w:rFonts w:cstheme="minorHAnsi"/>
+        </w:rPr>
+        <w:t>used</w:t>
+      </w:r>
+      <w:r>
+        <w:rPr>
+          <w:rFonts w:cstheme="minorHAnsi"/>
+        </w:rPr>
+        <w:t xml:space="preserve"> enforces flow from lakes and reservoirs. An alternative approach would to consider reservoir and lake catchment areas as excluded from the river network in terms of flood risk and mitigation, assuming flow from these water bodies is fully controlled.</w:t>
       </w:r>
     </w:p>
     <w:p>
@@ -4970,16 +5061,31 @@
         <w:pStyle w:val="ListParagraph"/>
         <w:numPr>
           <w:ilvl w:val="0"/>
-          <w:numId w:val="7"/>
+          <w:numId w:val="6"/>
         </w:numPr>
-      </w:pPr>
-      <w:proofErr w:type="spellStart"/>
-      <w:r>
-        <w:t>HydroDEM</w:t>
-      </w:r>
-      <w:proofErr w:type="spellEnd"/>
-      <w:r>
-        <w:t>, Stream network, Flow direction and accumulation</w:t>
+        <w:rPr>
+          <w:rFonts w:cstheme="minorHAnsi"/>
+        </w:rPr>
+      </w:pPr>
+      <w:r>
+        <w:rPr>
+          <w:rFonts w:cstheme="minorHAnsi"/>
+        </w:rPr>
+        <w:t xml:space="preserve">Rapid Reaction Catchments – these are defined by the Environment Agency on the basis of </w:t>
+      </w:r>
+    </w:p>
+    <w:p>
+      <w:pPr>
+        <w:ind w:left="360"/>
+        <w:rPr>
+          <w:b/>
+        </w:rPr>
+      </w:pPr>
+      <w:r>
+        <w:rPr>
+          <w:b/>
+        </w:rPr>
+        <w:t>Main Data Inputs</w:t>
       </w:r>
     </w:p>
     <w:p>
@@ -4987,16 +5093,33 @@
         <w:pStyle w:val="ListParagraph"/>
         <w:numPr>
           <w:ilvl w:val="0"/>
-          <w:numId w:val="7"/>
+          <w:numId w:val="6"/>
         </w:numPr>
-      </w:pPr>
-      <w:proofErr w:type="spellStart"/>
-      <w:r>
-        <w:t>Nrd</w:t>
-      </w:r>
-      <w:proofErr w:type="spellEnd"/>
-      <w:r>
-        <w:t>, allocation zones, built up cells</w:t>
+        <w:spacing w:after="0" w:line="240" w:lineRule="auto"/>
+        <w:rPr>
+          <w:rStyle w:val="Hyperlink"/>
+          <w:rFonts w:eastAsiaTheme="minorEastAsia"/>
+        </w:rPr>
+      </w:pPr>
+      <w:r>
+        <w:rPr>
+          <w:rFonts w:eastAsiaTheme="minorEastAsia"/>
+        </w:rPr>
+        <w:t xml:space="preserve">OS Terrain 50m. Ordnance Survey 2016. </w:t>
+      </w:r>
+      <w:r>
+        <w:rPr>
+          <w:rStyle w:val="Hyperlink"/>
+          <w:rFonts w:eastAsiaTheme="minorEastAsia"/>
+        </w:rPr>
+        <w:t>https://www.ordnancesurvey.co.uk/business-and-gove</w:t>
+      </w:r>
+      <w:r>
+        <w:rPr>
+          <w:rStyle w:val="Hyperlink"/>
+          <w:rFonts w:eastAsiaTheme="minorEastAsia"/>
+        </w:rPr>
+        <w:t>rnment/products/terrain-50.html</w:t>
       </w:r>
     </w:p>
     <w:p>
@@ -5004,28 +5127,62 @@
         <w:pStyle w:val="ListParagraph"/>
         <w:numPr>
           <w:ilvl w:val="0"/>
-          <w:numId w:val="7"/>
+          <w:numId w:val="6"/>
         </w:numPr>
-      </w:pPr>
-      <w:r>
-        <w:t xml:space="preserve">Rai erosivity, RUSLE, HOST SPR </w:t>
-      </w:r>
-    </w:p>
-    <w:p>
-      <w:r>
-        <w:t>Calculates: each mitigation layer for:</w:t>
-      </w:r>
+        <w:spacing w:after="0" w:line="240" w:lineRule="auto"/>
+        <w:rPr>
+          <w:rStyle w:val="Hyperlink"/>
+          <w:rFonts w:eastAsiaTheme="minorEastAsia"/>
+        </w:rPr>
+      </w:pPr>
+      <w:r>
+        <w:rPr>
+          <w:rFonts w:eastAsiaTheme="minorEastAsia"/>
+        </w:rPr>
+        <w:t xml:space="preserve">OS OpenRivers. Ordnance Survey 2016. </w:t>
+      </w:r>
+      <w:hyperlink r:id="rId7" w:history="1">
+        <w:r>
+          <w:rPr>
+            <w:rStyle w:val="Hyperlink"/>
+            <w:rFonts w:eastAsiaTheme="minorEastAsia"/>
+          </w:rPr>
+          <w:t>https://www.ordnancesurvey.co.uk/business-and-government/products/os-open-rivers.html</w:t>
+        </w:r>
+      </w:hyperlink>
     </w:p>
     <w:p>
       <w:pPr>
         <w:pStyle w:val="ListParagraph"/>
         <w:numPr>
           <w:ilvl w:val="0"/>
-          <w:numId w:val="8"/>
+          <w:numId w:val="6"/>
         </w:numPr>
-      </w:pPr>
-      <w:r>
-        <w:t>Floodplain mitigation</w:t>
+        <w:spacing w:after="0" w:line="240" w:lineRule="auto"/>
+        <w:rPr>
+          <w:rFonts w:eastAsiaTheme="minorEastAsia"/>
+        </w:rPr>
+      </w:pPr>
+      <w:r>
+        <w:rPr>
+          <w:rFonts w:eastAsiaTheme="minorEastAsia"/>
+        </w:rPr>
+        <w:t xml:space="preserve">ERCCIS Hedges and Field Boundaries Project hedges layer. ERCCIS. </w:t>
+      </w:r>
+      <w:hyperlink r:id="rId8" w:history="1">
+        <w:r>
+          <w:rPr>
+            <w:rStyle w:val="Hyperlink"/>
+            <w:rFonts w:eastAsiaTheme="minorEastAsia"/>
+          </w:rPr>
+          <w:t>erccis@cornwallwildlifetrust.org.uk</w:t>
+        </w:r>
+      </w:hyperlink>
+      <w:r>
+        <w:rPr>
+          <w:rFonts w:eastAsiaTheme="minorEastAsia"/>
+        </w:rPr>
+        <w:t xml:space="preserve"> </w:t>
       </w:r>
     </w:p>
     <w:p>
@@ -5033,178 +5190,458 @@
         <w:pStyle w:val="ListParagraph"/>
         <w:numPr>
           <w:ilvl w:val="0"/>
-          <w:numId w:val="8"/>
+          <w:numId w:val="6"/>
         </w:numPr>
-      </w:pPr>
-      <w:r>
-        <w:t>Watercourse mitigation</w:t>
-      </w:r>
+        <w:spacing w:after="0" w:line="240" w:lineRule="auto"/>
+      </w:pPr>
+      <w:r>
+        <w:rPr>
+          <w:rFonts w:eastAsiaTheme="minorEastAsia"/>
+        </w:rPr>
+        <w:t xml:space="preserve">Risk of Flooding from Rivers and Sea v1.7. Environment Agency 2017. </w:t>
+      </w:r>
+      <w:hyperlink r:id="rId9" w:history="1">
+        <w:r>
+          <w:rPr>
+            <w:rStyle w:val="Hyperlink"/>
+          </w:rPr>
+          <w:t>https://data.gov.uk/dataset/bad20199-6d39-4aad-8564-26a46778fd94/risk-of-flooding-from-rivers-and-sea</w:t>
+        </w:r>
+      </w:hyperlink>
     </w:p>
     <w:p>
       <w:pPr>
         <w:pStyle w:val="ListParagraph"/>
         <w:numPr>
           <w:ilvl w:val="0"/>
-          <w:numId w:val="8"/>
+          <w:numId w:val="6"/>
         </w:numPr>
-      </w:pPr>
-      <w:r>
-        <w:t>SW mitigation</w:t>
-      </w:r>
-    </w:p>
-    <w:p>
-      <w:pPr>
-        <w:pStyle w:val="ListParagraph"/>
-        <w:numPr>
-          <w:ilvl w:val="0"/>
-          <w:numId w:val="8"/>
-        </w:numPr>
-      </w:pPr>
-      <w:r>
-        <w:t>R catchment mitigation</w:t>
-      </w:r>
-    </w:p>
-    <w:p>
-      <w:r>
-        <w:t xml:space="preserve">From which a single flood mitigation potential raster produced with values 0 to 1. </w:t>
-      </w:r>
-    </w:p>
-    <w:p>
-      <w:pPr>
-        <w:rPr>
-          <w:u w:val="single"/>
-        </w:rPr>
-      </w:pPr>
-      <w:proofErr w:type="spellStart"/>
-      <w:r>
-        <w:rPr>
-          <w:u w:val="single"/>
-        </w:rPr>
-        <w:t>Zonation_dataprep_protect</w:t>
-      </w:r>
-      <w:proofErr w:type="spellEnd"/>
-      <w:r>
-        <w:rPr>
-          <w:u w:val="single"/>
-        </w:rPr>
-        <w:t xml:space="preserve"> &amp; </w:t>
-      </w:r>
-      <w:proofErr w:type="spellStart"/>
-      <w:r>
-        <w:rPr>
-          <w:u w:val="single"/>
-        </w:rPr>
-        <w:t>Zonation_dataprep_wood</w:t>
-      </w:r>
-      <w:proofErr w:type="spellEnd"/>
-    </w:p>
-    <w:p>
-      <w:pPr>
-        <w:rPr>
-          <w:u w:val="single"/>
-        </w:rPr>
-      </w:pPr>
-      <w:r>
-        <w:t xml:space="preserve">Uses outputs of </w:t>
-      </w:r>
-      <w:proofErr w:type="spellStart"/>
-      <w:r>
-        <w:rPr>
-          <w:u w:val="single"/>
-        </w:rPr>
-        <w:t>Calc_flood_</w:t>
-      </w:r>
-      <w:proofErr w:type="gramStart"/>
-      <w:r>
-        <w:rPr>
-          <w:u w:val="single"/>
-        </w:rPr>
-        <w:t>layers.R</w:t>
-      </w:r>
-      <w:proofErr w:type="spellEnd"/>
-      <w:proofErr w:type="gramEnd"/>
-      <w:r>
-        <w:rPr>
-          <w:u w:val="single"/>
-        </w:rPr>
-        <w:t xml:space="preserve"> </w:t>
-      </w:r>
-      <w:r>
-        <w:rPr>
-          <w:u w:val="single"/>
-        </w:rPr>
-        <w:t xml:space="preserve"> </w:t>
-      </w:r>
-      <w:r>
-        <w:t xml:space="preserve"> for:</w:t>
-      </w:r>
-    </w:p>
-    <w:p>
-      <w:pPr>
-        <w:pStyle w:val="ListParagraph"/>
-        <w:numPr>
-          <w:ilvl w:val="0"/>
-          <w:numId w:val="9"/>
-        </w:numPr>
-      </w:pPr>
-      <w:r>
-        <w:t>Priority mapping through multiplying by a landcover mitigation value</w:t>
-      </w:r>
-    </w:p>
-    <w:p>
-      <w:pPr>
-        <w:pStyle w:val="ListParagraph"/>
-        <w:numPr>
-          <w:ilvl w:val="0"/>
-          <w:numId w:val="9"/>
-        </w:numPr>
-      </w:pPr>
-      <w:r>
-        <w:t>Opportunity mapping as an indicator of potential flood mitigation value of creating woodland.</w:t>
-      </w:r>
-    </w:p>
-    <w:p/>
-    <w:p>
-      <w:pPr>
-        <w:rPr>
-          <w:b/>
-        </w:rPr>
-      </w:pPr>
-      <w:r>
-        <w:rPr>
-          <w:b/>
-        </w:rPr>
-        <w:lastRenderedPageBreak/>
-        <w:t>References</w:t>
-      </w:r>
-    </w:p>
-    <w:p>
-      <w:r>
-        <w:t>Manning’s coefficient ref:</w:t>
-      </w:r>
-      <w:r>
-        <w:t xml:space="preserve"> </w:t>
-      </w:r>
-    </w:p>
-    <w:p>
+        <w:spacing w:after="0" w:line="240" w:lineRule="auto"/>
+        <w:rPr>
+          <w:rFonts w:eastAsiaTheme="minorEastAsia"/>
+        </w:rPr>
+      </w:pPr>
+      <w:r>
+        <w:rPr>
+          <w:rFonts w:eastAsiaTheme="minorEastAsia"/>
+        </w:rPr>
+        <w:t xml:space="preserve">Risk of Flooding Surface Water – Extent. Environment Agency 2013. </w:t>
+      </w:r>
       <w:hyperlink r:id="rId10" w:history="1">
         <w:r>
           <w:rPr>
             <w:rStyle w:val="Hyperlink"/>
+            <w:rFonts w:eastAsiaTheme="minorEastAsia"/>
           </w:rPr>
-          <w:t>https://www.engineeringtoolbox.com/mannings-roughness-d</w:t>
+          <w:t>https://data.gov.uk/dataset/1f3d6e13-40f1-4d12-99de-77132bc19c47/risk-of-flooding-from-surface-water-extent-0-1-percent-annual-chance</w:t>
         </w:r>
+      </w:hyperlink>
+    </w:p>
+    <w:p>
+      <w:pPr>
+        <w:pStyle w:val="ListParagraph"/>
+        <w:numPr>
+          <w:ilvl w:val="0"/>
+          <w:numId w:val="6"/>
+        </w:numPr>
+        <w:spacing w:after="0" w:line="240" w:lineRule="auto"/>
+        <w:rPr>
+          <w:rFonts w:eastAsiaTheme="minorEastAsia"/>
+        </w:rPr>
+      </w:pPr>
+      <w:r>
+        <w:rPr>
+          <w:rFonts w:eastAsiaTheme="minorEastAsia"/>
+        </w:rPr>
+        <w:t xml:space="preserve">National Receptor Database. Environment Agency 2017. </w:t>
+      </w:r>
+      <w:hyperlink r:id="rId11" w:history="1">
+        <w:r>
+          <w:rPr>
+            <w:rStyle w:val="Hyperlink"/>
+            <w:rFonts w:eastAsiaTheme="minorEastAsia"/>
+          </w:rPr>
+          <w:t>https://data.gov.uk/dataset/0eda736c-b85b-4ad4-a308-6fe5fbd08dc8/national-receptor-dataset-afa171</w:t>
+        </w:r>
+      </w:hyperlink>
+      <w:r>
+        <w:rPr>
+          <w:rFonts w:eastAsiaTheme="minorEastAsia"/>
+        </w:rPr>
+        <w:t xml:space="preserve"> </w:t>
+      </w:r>
+    </w:p>
+    <w:p>
+      <w:pPr>
+        <w:pStyle w:val="ListParagraph"/>
+        <w:numPr>
+          <w:ilvl w:val="0"/>
+          <w:numId w:val="6"/>
+        </w:numPr>
+        <w:spacing w:after="0" w:line="240" w:lineRule="auto"/>
+        <w:rPr>
+          <w:rFonts w:eastAsiaTheme="minorEastAsia"/>
+        </w:rPr>
+      </w:pPr>
+      <w:r>
+        <w:rPr>
+          <w:rFonts w:eastAsiaTheme="minorEastAsia"/>
+        </w:rPr>
+        <w:t xml:space="preserve">Soil HOST classes. CEH. </w:t>
+      </w:r>
+      <w:hyperlink r:id="rId12" w:history="1">
+        <w:r>
+          <w:rPr>
+            <w:rStyle w:val="Hyperlink"/>
+            <w:rFonts w:eastAsiaTheme="minorEastAsia"/>
+          </w:rPr>
+          <w:t>https://www.ceh.ac.uk/services/hydrology-soil-types-1km-grid</w:t>
+        </w:r>
+      </w:hyperlink>
+    </w:p>
+    <w:p>
+      <w:pPr>
+        <w:pStyle w:val="ListParagraph"/>
+        <w:numPr>
+          <w:ilvl w:val="0"/>
+          <w:numId w:val="6"/>
+        </w:numPr>
+        <w:spacing w:after="0" w:line="240" w:lineRule="auto"/>
+        <w:rPr>
+          <w:rFonts w:eastAsiaTheme="minorEastAsia"/>
+        </w:rPr>
+      </w:pPr>
+      <w:r>
+        <w:rPr>
+          <w:rFonts w:ascii="Helvetica Neue" w:hAnsi="Helvetica Neue"/>
+          <w:color w:val="222222"/>
+        </w:rPr>
+        <w:t>Soil Loss by Water Erosion in Europe</w:t>
+      </w:r>
+      <w:r>
+        <w:rPr>
+          <w:rFonts w:eastAsiaTheme="minorEastAsia"/>
+        </w:rPr>
+        <w:t xml:space="preserve">. ESDAC. </w:t>
+      </w:r>
+      <w:hyperlink r:id="rId13" w:history="1">
+        <w:r>
+          <w:rPr>
+            <w:rStyle w:val="Hyperlink"/>
+            <w:rFonts w:eastAsiaTheme="minorEastAsia"/>
+          </w:rPr>
+          <w:t>https://esdac.jrc.ec.europa.eu/content/soil-erosion-water-rusle2015</w:t>
+        </w:r>
+      </w:hyperlink>
+      <w:r>
+        <w:rPr>
+          <w:rFonts w:eastAsiaTheme="minorEastAsia"/>
+        </w:rPr>
+        <w:t xml:space="preserve"> </w:t>
+      </w:r>
+    </w:p>
+    <w:p>
+      <w:pPr>
+        <w:pStyle w:val="ListParagraph"/>
+        <w:numPr>
+          <w:ilvl w:val="0"/>
+          <w:numId w:val="6"/>
+        </w:numPr>
+        <w:spacing w:after="0" w:line="240" w:lineRule="auto"/>
+        <w:rPr>
+          <w:rFonts w:eastAsiaTheme="minorEastAsia"/>
+        </w:rPr>
+      </w:pPr>
+      <w:r>
+        <w:rPr>
+          <w:rFonts w:eastAsiaTheme="minorEastAsia"/>
+        </w:rPr>
+        <w:t xml:space="preserve">Land Cover Map 2015 v1.2. CEH 2017. </w:t>
+      </w:r>
+      <w:hyperlink r:id="rId14">
+        <w:r>
+          <w:rPr>
+            <w:rStyle w:val="Hyperlink"/>
+            <w:rFonts w:eastAsiaTheme="minorEastAsia"/>
+          </w:rPr>
+          <w:t>https://eip.ceh.ac.uk/lcm/lcmdata</w:t>
+        </w:r>
+      </w:hyperlink>
+      <w:r>
+        <w:rPr>
+          <w:rFonts w:eastAsiaTheme="minorEastAsia"/>
+        </w:rPr>
+        <w:t xml:space="preserve"> </w:t>
+      </w:r>
+    </w:p>
+    <w:p>
+      <w:pPr>
+        <w:pStyle w:val="ListParagraph"/>
+        <w:rPr>
+          <w:b/>
+        </w:rPr>
+      </w:pPr>
+    </w:p>
+    <w:p>
+      <w:pPr>
+        <w:rPr>
+          <w:b/>
+        </w:rPr>
+      </w:pPr>
+      <w:r>
+        <w:rPr>
+          <w:b/>
+        </w:rPr>
+        <w:lastRenderedPageBreak/>
+        <w:t>References</w:t>
+      </w:r>
+    </w:p>
+    <w:p>
+      <w:r>
+        <w:t>Nisbet, T., Silgram, M., Shah, N., Morrow, K., and Broadmeadow, S. (2011)  Woodland for Water: Woodland measures for meeting Water Framework Directive objectives. Forest Research Monograph, 4, Forest Research, Surrey, 156pp</w:t>
+      </w:r>
+      <w:r>
+        <w:t>P</w:t>
+      </w:r>
+      <w:r>
+        <w:t xml:space="preserve"> </w:t>
+      </w:r>
+    </w:p>
+    <w:p>
+      <w:pPr>
+        <w:rPr>
+          <w:rFonts w:ascii="Helvetica Neue" w:hAnsi="Helvetica Neue"/>
+          <w:color w:val="333333"/>
+          <w:sz w:val="21"/>
+          <w:szCs w:val="21"/>
+        </w:rPr>
+      </w:pPr>
+      <w:r>
+        <w:rPr>
+          <w:rFonts w:ascii="Helvetica Neue" w:hAnsi="Helvetica Neue"/>
+          <w:color w:val="333333"/>
+          <w:sz w:val="21"/>
+          <w:szCs w:val="21"/>
+        </w:rPr>
+        <w:t>P</w:t>
+      </w:r>
+      <w:r>
+        <w:rPr>
+          <w:rFonts w:ascii="Helvetica Neue" w:hAnsi="Helvetica Neue"/>
+          <w:color w:val="333333"/>
+          <w:sz w:val="21"/>
+          <w:szCs w:val="21"/>
+        </w:rPr>
+        <w:t xml:space="preserve">anagos, P., Borrelli, P., Poesen, J., Ballabio, C., Lugato, E., Meusburger, K., Montanarella, L., Alewell, .C. 2015. </w:t>
+      </w:r>
+      <w:hyperlink r:id="rId15" w:tgtFrame="_blank" w:history="1">
+        <w:r>
+          <w:rPr>
+            <w:rStyle w:val="Hyperlink"/>
+            <w:rFonts w:ascii="&amp;quot" w:hAnsi="&amp;quot"/>
+            <w:color w:val="428BCA"/>
+            <w:sz w:val="21"/>
+            <w:szCs w:val="21"/>
+          </w:rPr>
+          <w:t>The new assessment of soil loss by water erosion in Europe</w:t>
+        </w:r>
+      </w:hyperlink>
+      <w:r>
+        <w:rPr>
+          <w:rFonts w:ascii="Helvetica Neue" w:hAnsi="Helvetica Neue"/>
+          <w:color w:val="333333"/>
+          <w:sz w:val="21"/>
+          <w:szCs w:val="21"/>
+        </w:rPr>
+        <w:t xml:space="preserve">. </w:t>
+      </w:r>
+      <w:r>
+        <w:rPr>
+          <w:rStyle w:val="Emphasis"/>
+          <w:rFonts w:ascii="&amp;quot" w:hAnsi="&amp;quot"/>
+          <w:color w:val="333333"/>
+          <w:sz w:val="21"/>
+          <w:szCs w:val="21"/>
+        </w:rPr>
+        <w:t>Environmental Science &amp; Policy</w:t>
+      </w:r>
+      <w:r>
+        <w:rPr>
+          <w:rFonts w:ascii="Helvetica Neue" w:hAnsi="Helvetica Neue"/>
+          <w:color w:val="333333"/>
+          <w:sz w:val="21"/>
+          <w:szCs w:val="21"/>
+        </w:rPr>
+        <w:t xml:space="preserve">. </w:t>
+      </w:r>
+      <w:r>
+        <w:rPr>
+          <w:rStyle w:val="Strong"/>
+          <w:rFonts w:ascii="&amp;quot" w:hAnsi="&amp;quot"/>
+          <w:color w:val="333333"/>
+          <w:sz w:val="21"/>
+          <w:szCs w:val="21"/>
+        </w:rPr>
+        <w:t>54</w:t>
+      </w:r>
+      <w:r>
+        <w:rPr>
+          <w:rFonts w:ascii="Helvetica Neue" w:hAnsi="Helvetica Neue"/>
+          <w:color w:val="333333"/>
+          <w:sz w:val="21"/>
+          <w:szCs w:val="21"/>
+        </w:rPr>
+        <w:t>: 438-447. DOI: 10.1016/j.envsci.2015.08.012</w:t>
+      </w:r>
+    </w:p>
+    <w:p>
+      <w:r>
+        <w:rPr>
+          <w:rFonts w:ascii="Helvetica Neue" w:hAnsi="Helvetica Neue"/>
+          <w:color w:val="333333"/>
+          <w:sz w:val="21"/>
+          <w:szCs w:val="21"/>
+        </w:rPr>
+        <w:t>Panagos, P., Ballabio, C., Borrelli, P., Meusburger, K., Klik, A., Rousseva, S., Tadic, M.P., Michaelides, S., Hrabalíková, M., Olsen, P., Aalto, J., Lakatos, M., Rymszewicz, A., Dumitrescu, A., Beguería, S., Alewell, C. </w:t>
+      </w:r>
+      <w:hyperlink r:id="rId16" w:tgtFrame="_blank" w:history="1">
+        <w:r>
+          <w:rPr>
+            <w:rStyle w:val="Hyperlink"/>
+            <w:rFonts w:ascii="&amp;quot" w:hAnsi="&amp;quot"/>
+            <w:color w:val="428BCA"/>
+            <w:sz w:val="21"/>
+            <w:szCs w:val="21"/>
+          </w:rPr>
+          <w:t>Rainfall erosivity in Europe</w:t>
+        </w:r>
+      </w:hyperlink>
+      <w:r>
+        <w:rPr>
+          <w:rFonts w:ascii="Helvetica Neue" w:hAnsi="Helvetica Neue"/>
+          <w:color w:val="333333"/>
+          <w:sz w:val="21"/>
+          <w:szCs w:val="21"/>
+        </w:rPr>
+        <w:t xml:space="preserve">. </w:t>
+      </w:r>
+      <w:r>
+        <w:rPr>
+          <w:rStyle w:val="Emphasis"/>
+          <w:rFonts w:ascii="&amp;quot" w:hAnsi="&amp;quot"/>
+          <w:color w:val="333333"/>
+          <w:sz w:val="21"/>
+          <w:szCs w:val="21"/>
+        </w:rPr>
+        <w:t>Sci Total Environ.</w:t>
+      </w:r>
+      <w:r>
+        <w:rPr>
+          <w:rFonts w:ascii="Helvetica Neue" w:hAnsi="Helvetica Neue"/>
+          <w:color w:val="333333"/>
+          <w:sz w:val="21"/>
+          <w:szCs w:val="21"/>
+        </w:rPr>
+        <w:t xml:space="preserve"> </w:t>
+      </w:r>
+      <w:r>
+        <w:rPr>
+          <w:rStyle w:val="Strong"/>
+          <w:rFonts w:ascii="&amp;quot" w:hAnsi="&amp;quot"/>
+          <w:color w:val="333333"/>
+          <w:sz w:val="21"/>
+          <w:szCs w:val="21"/>
+        </w:rPr>
+        <w:t>511</w:t>
+      </w:r>
+      <w:r>
+        <w:rPr>
+          <w:rFonts w:ascii="Helvetica Neue" w:hAnsi="Helvetica Neue"/>
+          <w:color w:val="333333"/>
+          <w:sz w:val="21"/>
+          <w:szCs w:val="21"/>
+        </w:rPr>
+        <w:t xml:space="preserve"> : 801-814.</w:t>
+      </w:r>
+    </w:p>
+    <w:p>
+      <w:r>
+        <w:t xml:space="preserve">Lindsay JB 2018 </w:t>
+      </w:r>
+      <w:r>
+        <w:t>Whitebox</w:t>
+      </w:r>
+      <w:r>
+        <w:t xml:space="preserve">Tools Version 0.11 </w:t>
+      </w:r>
+      <w:hyperlink r:id="rId17" w:history="1">
         <w:r>
           <w:rPr>
             <w:rStyle w:val="Hyperlink"/>
           </w:rPr>
-          <w:t>_</w:t>
+          <w:t>http://www.uoguelph.ca/~hydrogeo/Whitebox/</w:t>
         </w:r>
+      </w:hyperlink>
+      <w:r>
+        <w:t xml:space="preserve">  </w:t>
+      </w:r>
+    </w:p>
+    <w:p>
+      <w:r>
+        <w:rPr>
+          <w:rFonts w:ascii="Arial" w:hAnsi="Arial" w:cs="Arial"/>
+          <w:color w:val="222222"/>
+          <w:sz w:val="20"/>
+          <w:szCs w:val="20"/>
+        </w:rPr>
+        <w:t xml:space="preserve">Saunders, W., 1999, July. Preparation of DEMs for use in environmental modeling analysis. In </w:t>
+      </w:r>
+      <w:r>
+        <w:rPr>
+          <w:rFonts w:ascii="Arial" w:hAnsi="Arial" w:cs="Arial"/>
+          <w:i/>
+          <w:iCs/>
+          <w:color w:val="222222"/>
+          <w:sz w:val="20"/>
+          <w:szCs w:val="20"/>
+        </w:rPr>
+        <w:t>ESRI User Conference</w:t>
+      </w:r>
+      <w:r>
+        <w:rPr>
+          <w:rFonts w:ascii="Arial" w:hAnsi="Arial" w:cs="Arial"/>
+          <w:color w:val="222222"/>
+          <w:sz w:val="20"/>
+          <w:szCs w:val="20"/>
+        </w:rPr>
+        <w:t xml:space="preserve"> (pp. 24-30).</w:t>
+      </w:r>
+    </w:p>
+    <w:p>
+      <w:r>
+        <w:t>Manning’s coefficient</w:t>
+      </w:r>
+      <w:r>
+        <w:t>s</w:t>
+      </w:r>
+      <w:r>
+        <w:t xml:space="preserve">: </w:t>
+      </w:r>
+    </w:p>
+    <w:p>
+      <w:pPr>
+        <w:pStyle w:val="ListParagraph"/>
+        <w:numPr>
+          <w:ilvl w:val="0"/>
+          <w:numId w:val="10"/>
+        </w:numPr>
+      </w:pPr>
+      <w:hyperlink r:id="rId18" w:history="1">
         <w:r>
           <w:rPr>
             <w:rStyle w:val="Hyperlink"/>
           </w:rPr>
-          <w:t>799.html</w:t>
+          <w:t>https://www.engineeringtoolbox.com/mannings-roughness-d_799.html</w:t>
         </w:r>
       </w:hyperlink>
       <w:r>
@@ -5212,159 +5649,22 @@
       </w:r>
     </w:p>
     <w:p>
-      <w:r>
-        <w:fldChar w:fldCharType="begin"/>
-      </w:r>
-      <w:r>
-        <w:instrText xml:space="preserve"> HYPERLINK "</w:instrText>
-      </w:r>
-      <w:r>
-        <w:instrText>http://www.fsl.orst.edu/geowater/FX3/help/8_Hydraulic_Reference/Mannings_n_Tables.htm</w:instrText>
-      </w:r>
-      <w:r>
-        <w:instrText xml:space="preserve">" </w:instrText>
-      </w:r>
-      <w:r>
-        <w:fldChar w:fldCharType="separate"/>
-      </w:r>
-      <w:r>
-        <w:rPr>
-          <w:rStyle w:val="Hyperlink"/>
-        </w:rPr>
-        <w:t>http://www.fsl.orst.edu</w:t>
-      </w:r>
-      <w:r>
-        <w:rPr>
-          <w:rStyle w:val="Hyperlink"/>
-        </w:rPr>
-        <w:t>/</w:t>
-      </w:r>
-      <w:r>
-        <w:rPr>
-          <w:rStyle w:val="Hyperlink"/>
-        </w:rPr>
-        <w:t>geowater/FX3/help/8_Hydraulic_R</w:t>
-      </w:r>
-      <w:r>
-        <w:rPr>
-          <w:rStyle w:val="Hyperlink"/>
-        </w:rPr>
-        <w:t>e</w:t>
-      </w:r>
-      <w:r>
-        <w:rPr>
-          <w:rStyle w:val="Hyperlink"/>
-        </w:rPr>
-        <w:t>ference/Mannings_n_Tables.htm</w:t>
-      </w:r>
-      <w:r>
-        <w:fldChar w:fldCharType="end"/>
-      </w:r>
-    </w:p>
-    <w:p>
-      <w:proofErr w:type="spellStart"/>
-      <w:r>
-        <w:t>Panaglos</w:t>
-      </w:r>
-      <w:proofErr w:type="spellEnd"/>
-    </w:p>
-    <w:p>
-      <w:proofErr w:type="spellStart"/>
-      <w:r>
-        <w:t>Whitebox</w:t>
-      </w:r>
-      <w:proofErr w:type="spellEnd"/>
-    </w:p>
-    <w:p>
-      <w:proofErr w:type="spellStart"/>
-      <w:r>
-        <w:t>Scimap</w:t>
-      </w:r>
-      <w:proofErr w:type="spellEnd"/>
-    </w:p>
-    <w:p/>
-    <w:p>
-      <w:pPr>
-        <w:rPr>
-          <w:b/>
-        </w:rPr>
-      </w:pPr>
-      <w:r>
-        <w:rPr>
-          <w:b/>
-        </w:rPr>
-        <w:t>Data</w:t>
-      </w:r>
-    </w:p>
-    <w:p>
-      <w:r>
-        <w:t>EA flood risk vectors</w:t>
-      </w:r>
-    </w:p>
-    <w:p>
-      <w:r>
-        <w:t>EA NRD</w:t>
-      </w:r>
-    </w:p>
-    <w:p>
-      <w:r>
-        <w:t>EA RRCs</w:t>
-      </w:r>
-    </w:p>
-    <w:p>
-      <w:r>
-        <w:t>CEH landcover</w:t>
-      </w:r>
-    </w:p>
-    <w:p>
-      <w:r>
-        <w:t>CEH HOST</w:t>
-      </w:r>
-    </w:p>
-    <w:p>
-      <w:r>
-        <w:t>OS DEM</w:t>
-      </w:r>
-    </w:p>
-    <w:p>
-      <w:r>
-        <w:t xml:space="preserve">OS </w:t>
-      </w:r>
-      <w:proofErr w:type="spellStart"/>
-      <w:r>
-        <w:t>OpenRivers</w:t>
-      </w:r>
-      <w:proofErr w:type="spellEnd"/>
-      <w:r>
-        <w:t xml:space="preserve"> etc</w:t>
-      </w:r>
-    </w:p>
-    <w:p>
-      <w:r>
-        <w:t xml:space="preserve">OS </w:t>
-      </w:r>
-      <w:proofErr w:type="spellStart"/>
-      <w:r>
-        <w:t>builtup</w:t>
-      </w:r>
-      <w:proofErr w:type="spellEnd"/>
-    </w:p>
-    <w:p>
-      <w:r>
-        <w:t>ERCCIS Hedges</w:t>
-      </w:r>
-    </w:p>
-    <w:p>
-      <w:proofErr w:type="spellStart"/>
-      <w:r>
-        <w:t>Panaglos</w:t>
-      </w:r>
-      <w:proofErr w:type="spellEnd"/>
-      <w:r>
-        <w:t xml:space="preserve"> layers</w:t>
-      </w:r>
-    </w:p>
-    <w:p/>
+      <w:pPr>
+        <w:pStyle w:val="ListParagraph"/>
+        <w:numPr>
+          <w:ilvl w:val="0"/>
+          <w:numId w:val="10"/>
+        </w:numPr>
+      </w:pPr>
+      <w:hyperlink r:id="rId19" w:history="1">
+        <w:r>
+          <w:rPr>
+            <w:rStyle w:val="Hyperlink"/>
+          </w:rPr>
+          <w:t>http://www.fsl.orst.edu/geowater/FX3/help/8_Hydraulic_Reference/Mannings_n_Tables.htm</w:t>
+        </w:r>
+      </w:hyperlink>
+    </w:p>
     <w:sectPr>
       <w:pgSz w:w="11900" w:h="16840"/>
       <w:pgMar w:top="1440" w:right="1440" w:bottom="1440" w:left="1440" w:header="708" w:footer="708" w:gutter="0"/>
@@ -5373,102 +5673,6 @@
     </w:sectPr>
   </w:body>
 </w:document>
-</file>
-
-<file path=word/comments.xml><?xml version="1.0" encoding="utf-8"?>
-<w:comments xmlns:wpc="http://schemas.microsoft.com/office/word/2010/wordprocessingCanvas" xmlns:cx="http://schemas.microsoft.com/office/drawing/2014/chartex" xmlns:cx1="http://schemas.microsoft.com/office/drawing/2015/9/8/chartex" xmlns:cx2="http://schemas.microsoft.com/office/drawing/2015/10/21/chartex" xmlns:cx3="http://schemas.microsoft.com/office/drawing/2016/5/9/chartex" xmlns:cx4="http://schemas.microsoft.com/office/drawing/2016/5/10/chartex" xmlns:cx5="http://schemas.microsoft.com/office/drawing/2016/5/11/chartex" xmlns:cx6="http://schemas.microsoft.com/office/drawing/2016/5/12/chartex" xmlns:cx7="http://schemas.microsoft.com/office/drawing/2016/5/13/chartex" xmlns:cx8="http://schemas.microsoft.com/office/drawing/2016/5/14/chartex" xmlns:mc="http://schemas.openxmlformats.org/markup-compatibility/2006" xmlns:aink="http://schemas.microsoft.com/office/drawing/2016/ink" xmlns:am3d="http://schemas.microsoft.com/office/drawing/2017/model3d" xmlns:o="urn:schemas-microsoft-com:office:office" xmlns:r="http://schemas.openxmlformats.org/officeDocument/2006/relationships" xmlns:m="http://schemas.openxmlformats.org/officeDocument/2006/math" xmlns:v="urn:schemas-microsoft-com:vml" xmlns:wp14="http://schemas.microsoft.com/office/word/2010/wordprocessingDrawing" xmlns:wp="http://schemas.openxmlformats.org/drawingml/2006/wordprocessingDrawing" xmlns:w10="urn:schemas-microsoft-com:office:word" xmlns:w="http://schemas.openxmlformats.org/wordprocessingml/2006/main" xmlns:w14="http://schemas.microsoft.com/office/word/2010/wordml" xmlns:w15="http://schemas.microsoft.com/office/word/2012/wordml" xmlns:w16cid="http://schemas.microsoft.com/office/word/2016/wordml/cid" xmlns:w16se="http://schemas.microsoft.com/office/word/2015/wordml/symex" xmlns:wpg="http://schemas.microsoft.com/office/word/2010/wordprocessingGroup" xmlns:wpi="http://schemas.microsoft.com/office/word/2010/wordprocessingInk" xmlns:wne="http://schemas.microsoft.com/office/word/2006/wordml" xmlns:wps="http://schemas.microsoft.com/office/word/2010/wordprocessingShape" mc:Ignorable="w14 w15 w16se w16cid wp14">
-  <w:comment w:id="0" w:author="Mosedale, Jonathan" w:date="2019-01-03T10:13:00Z" w:initials="MJ">
-    <w:p>
-      <w:r>
-        <w:rPr>
-          <w:rStyle w:val="CommentReference"/>
-        </w:rPr>
-        <w:annotationRef/>
-      </w:r>
-      <w:r>
-        <w:t xml:space="preserve">Compare with other PVA data </w:t>
-      </w:r>
-      <w:proofErr w:type="spellStart"/>
-      <w:r>
-        <w:rPr>
-          <w:i/>
-        </w:rPr>
-        <w:t>eg</w:t>
-      </w:r>
-      <w:proofErr w:type="spellEnd"/>
-      <w:r>
-        <w:t xml:space="preserve"> flood risk warning areas or historical flood risk areas?</w:t>
-      </w:r>
-    </w:p>
-    <w:p>
-      <w:r>
-        <w:t>Flooding of infrastructure – see WSP data</w:t>
-      </w:r>
-    </w:p>
-    <w:p>
-      <w:pPr>
-        <w:pStyle w:val="CommentText"/>
-      </w:pPr>
-    </w:p>
-  </w:comment>
-  <w:comment w:id="2" w:author="Mosedale, Jonathan" w:date="2019-01-03T10:19:00Z" w:initials="MJ">
-    <w:p>
-      <w:pPr>
-        <w:pStyle w:val="CommentText"/>
-      </w:pPr>
-      <w:r>
-        <w:rPr>
-          <w:rStyle w:val="CommentReference"/>
-        </w:rPr>
-        <w:annotationRef/>
-      </w:r>
-      <w:r>
-        <w:t>Scale raster by 1% quantile in upper level and *0.5</w:t>
-      </w:r>
-    </w:p>
-  </w:comment>
-  <w:comment w:id="3" w:author="Mosedale, Jonathan" w:date="2019-01-03T10:20:00Z" w:initials="MJ">
-    <w:p>
-      <w:pPr>
-        <w:pStyle w:val="CommentText"/>
-      </w:pPr>
-      <w:r>
-        <w:rPr>
-          <w:rStyle w:val="CommentReference"/>
-        </w:rPr>
-        <w:annotationRef/>
-      </w:r>
-      <w:r>
-        <w:t>Scale raster?</w:t>
-      </w:r>
-    </w:p>
-  </w:comment>
-  <w:comment w:id="4" w:author="Mosedale, Jonathan" w:date="2019-01-03T10:21:00Z" w:initials="MJ">
-    <w:p>
-      <w:pPr>
-        <w:pStyle w:val="CommentText"/>
-      </w:pPr>
-      <w:r>
-        <w:rPr>
-          <w:rStyle w:val="CommentReference"/>
-        </w:rPr>
-        <w:annotationRef/>
-      </w:r>
-      <w:r>
-        <w:t>How calculated?</w:t>
-      </w:r>
-    </w:p>
-  </w:comment>
-</w:comments>
-</file>
-
-<file path=word/commentsExtended.xml><?xml version="1.0" encoding="utf-8"?>
-<w15:commentsEx xmlns:wpc="http://schemas.microsoft.com/office/word/2010/wordprocessingCanvas" xmlns:cx="http://schemas.microsoft.com/office/drawing/2014/chartex" xmlns:cx1="http://schemas.microsoft.com/office/drawing/2015/9/8/chartex" xmlns:cx2="http://schemas.microsoft.com/office/drawing/2015/10/21/chartex" xmlns:cx3="http://schemas.microsoft.com/office/drawing/2016/5/9/chartex" xmlns:cx4="http://schemas.microsoft.com/office/drawing/2016/5/10/chartex" xmlns:cx5="http://schemas.microsoft.com/office/drawing/2016/5/11/chartex" xmlns:cx6="http://schemas.microsoft.com/office/drawing/2016/5/12/chartex" xmlns:cx7="http://schemas.microsoft.com/office/drawing/2016/5/13/chartex" xmlns:cx8="http://schemas.microsoft.com/office/drawing/2016/5/14/chartex" xmlns:mc="http://schemas.openxmlformats.org/markup-compatibility/2006" xmlns:aink="http://schemas.microsoft.com/office/drawing/2016/ink" xmlns:am3d="http://schemas.microsoft.com/office/drawing/2017/model3d" xmlns:o="urn:schemas-microsoft-com:office:office" xmlns:r="http://schemas.openxmlformats.org/officeDocument/2006/relationships" xmlns:m="http://schemas.openxmlformats.org/officeDocument/2006/math" xmlns:v="urn:schemas-microsoft-com:vml" xmlns:wp14="http://schemas.microsoft.com/office/word/2010/wordprocessingDrawing" xmlns:wp="http://schemas.openxmlformats.org/drawingml/2006/wordprocessingDrawing" xmlns:w10="urn:schemas-microsoft-com:office:word" xmlns:w="http://schemas.openxmlformats.org/wordprocessingml/2006/main" xmlns:w14="http://schemas.microsoft.com/office/word/2010/wordml" xmlns:w15="http://schemas.microsoft.com/office/word/2012/wordml" xmlns:w16cid="http://schemas.microsoft.com/office/word/2016/wordml/cid" xmlns:w16se="http://schemas.microsoft.com/office/word/2015/wordml/symex" xmlns:wpg="http://schemas.microsoft.com/office/word/2010/wordprocessingGroup" xmlns:wpi="http://schemas.microsoft.com/office/word/2010/wordprocessingInk" xmlns:wne="http://schemas.microsoft.com/office/word/2006/wordml" xmlns:wps="http://schemas.microsoft.com/office/word/2010/wordprocessingShape" mc:Ignorable="w14 w15 w16se w16cid wp14">
-  <w15:commentEx w15:paraId="0382243D" w15:done="0"/>
-  <w15:commentEx w15:paraId="7824CEAF" w15:done="0"/>
-  <w15:commentEx w15:paraId="7F0E09C6" w15:done="0"/>
-  <w15:commentEx w15:paraId="3938D0C7" w15:done="0"/>
-</w15:commentsEx>
 </file>
 
 <file path=word/commentsIds.xml><?xml version="1.0" encoding="utf-8"?>
@@ -5481,8 +5685,121 @@
 </file>
 
 <file path=word/numbering.xml><?xml version="1.0" encoding="utf-8"?>
-<w:numbering xmlns:wpc="http://schemas.microsoft.com/office/word/2010/wordprocessingCanvas" xmlns:cx="http://schemas.microsoft.com/office/drawing/2014/chartex" xmlns:cx1="http://schemas.microsoft.com/office/drawing/2015/9/8/chartex" xmlns:cx2="http://schemas.microsoft.com/office/drawing/2015/10/21/chartex" xmlns:cx3="http://schemas.microsoft.com/office/drawing/2016/5/9/chartex" xmlns:cx4="http://schemas.microsoft.com/office/drawing/2016/5/10/chartex" xmlns:cx5="http://schemas.microsoft.com/office/drawing/2016/5/11/chartex" xmlns:cx6="http://schemas.microsoft.com/office/drawing/2016/5/12/chartex" xmlns:cx7="http://schemas.microsoft.com/office/drawing/2016/5/13/chartex" xmlns:cx8="http://schemas.microsoft.com/office/drawing/2016/5/14/chartex" xmlns:mc="http://schemas.openxmlformats.org/markup-compatibility/2006" xmlns:aink="http://schemas.microsoft.com/office/drawing/2016/ink" xmlns:am3d="http://schemas.microsoft.com/office/drawing/2017/model3d" xmlns:o="urn:schemas-microsoft-com:office:office" xmlns:r="http://schemas.openxmlformats.org/officeDocument/2006/relationships" xmlns:m="http://schemas.openxmlformats.org/officeDocument/2006/math" xmlns:v="urn:schemas-microsoft-com:vml" xmlns:wp14="http://schemas.microsoft.com/office/word/2010/wordprocessingDrawing" xmlns:wp="http://schemas.openxmlformats.org/drawingml/2006/wordprocessingDrawing" xmlns:w10="urn:schemas-microsoft-com:office:word" xmlns:w="http://schemas.openxmlformats.org/wordprocessingml/2006/main" xmlns:w14="http://schemas.microsoft.com/office/word/2010/wordml" xmlns:w15="http://schemas.microsoft.com/office/word/2012/wordml" xmlns:w16cid="http://schemas.microsoft.com/office/word/2016/wordml/cid" xmlns:w16se="http://schemas.microsoft.com/office/word/2015/wordml/symex" xmlns:wpg="http://schemas.microsoft.com/office/word/2010/wordprocessingGroup" xmlns:wpi="http://schemas.microsoft.com/office/word/2010/wordprocessingInk" xmlns:wne="http://schemas.microsoft.com/office/word/2006/wordml" xmlns:wps="http://schemas.microsoft.com/office/word/2010/wordprocessingShape" mc:Ignorable="w14 w15 w16se w16cid wp14">
+<w:numbering xmlns:wpc="http://schemas.microsoft.com/office/word/2010/wordprocessingCanvas" xmlns:cx="http://schemas.microsoft.com/office/drawing/2014/chartex" xmlns:cx1="http://schemas.microsoft.com/office/drawing/2015/9/8/chartex" xmlns:mc="http://schemas.openxmlformats.org/markup-compatibility/2006" xmlns:o="urn:schemas-microsoft-com:office:office" xmlns:r="http://schemas.openxmlformats.org/officeDocument/2006/relationships" xmlns:m="http://schemas.openxmlformats.org/officeDocument/2006/math" xmlns:v="urn:schemas-microsoft-com:vml" xmlns:wp14="http://schemas.microsoft.com/office/word/2010/wordprocessingDrawing" xmlns:wp="http://schemas.openxmlformats.org/drawingml/2006/wordprocessingDrawing" xmlns:w10="urn:schemas-microsoft-com:office:word" xmlns:w="http://schemas.openxmlformats.org/wordprocessingml/2006/main" xmlns:w14="http://schemas.microsoft.com/office/word/2010/wordml" xmlns:w15="http://schemas.microsoft.com/office/word/2012/wordml" xmlns:w16se="http://schemas.microsoft.com/office/word/2015/wordml/symex" xmlns:wpg="http://schemas.microsoft.com/office/word/2010/wordprocessingGroup" xmlns:wpi="http://schemas.microsoft.com/office/word/2010/wordprocessingInk" xmlns:wne="http://schemas.microsoft.com/office/word/2006/wordml" xmlns:wps="http://schemas.microsoft.com/office/word/2010/wordprocessingShape" mc:Ignorable="w14 w15 w16se wp14">
   <w:abstractNum w:abstractNumId="0" w15:restartNumberingAfterBreak="0">
+    <w:nsid w:val="0ED00646"/>
+    <w:multiLevelType w:val="hybridMultilevel"/>
+    <w:tmpl w:val="A41A20DE"/>
+    <w:lvl w:ilvl="0" w:tplc="08090001">
+      <w:start w:val="1"/>
+      <w:numFmt w:val="bullet"/>
+      <w:lvlText w:val=""/>
+      <w:lvlJc w:val="left"/>
+      <w:pPr>
+        <w:ind w:left="720" w:hanging="360"/>
+      </w:pPr>
+      <w:rPr>
+        <w:rFonts w:ascii="Symbol" w:hAnsi="Symbol" w:hint="default"/>
+      </w:rPr>
+    </w:lvl>
+    <w:lvl w:ilvl="1" w:tplc="08090003" w:tentative="1">
+      <w:start w:val="1"/>
+      <w:numFmt w:val="bullet"/>
+      <w:lvlText w:val="o"/>
+      <w:lvlJc w:val="left"/>
+      <w:pPr>
+        <w:ind w:left="1440" w:hanging="360"/>
+      </w:pPr>
+      <w:rPr>
+        <w:rFonts w:ascii="Courier New" w:hAnsi="Courier New" w:cs="Courier New" w:hint="default"/>
+      </w:rPr>
+    </w:lvl>
+    <w:lvl w:ilvl="2" w:tplc="08090005" w:tentative="1">
+      <w:start w:val="1"/>
+      <w:numFmt w:val="bullet"/>
+      <w:lvlText w:val=""/>
+      <w:lvlJc w:val="left"/>
+      <w:pPr>
+        <w:ind w:left="2160" w:hanging="360"/>
+      </w:pPr>
+      <w:rPr>
+        <w:rFonts w:ascii="Wingdings" w:hAnsi="Wingdings" w:hint="default"/>
+      </w:rPr>
+    </w:lvl>
+    <w:lvl w:ilvl="3" w:tplc="08090001" w:tentative="1">
+      <w:start w:val="1"/>
+      <w:numFmt w:val="bullet"/>
+      <w:lvlText w:val=""/>
+      <w:lvlJc w:val="left"/>
+      <w:pPr>
+        <w:ind w:left="2880" w:hanging="360"/>
+      </w:pPr>
+      <w:rPr>
+        <w:rFonts w:ascii="Symbol" w:hAnsi="Symbol" w:hint="default"/>
+      </w:rPr>
+    </w:lvl>
+    <w:lvl w:ilvl="4" w:tplc="08090003" w:tentative="1">
+      <w:start w:val="1"/>
+      <w:numFmt w:val="bullet"/>
+      <w:lvlText w:val="o"/>
+      <w:lvlJc w:val="left"/>
+      <w:pPr>
+        <w:ind w:left="3600" w:hanging="360"/>
+      </w:pPr>
+      <w:rPr>
+        <w:rFonts w:ascii="Courier New" w:hAnsi="Courier New" w:cs="Courier New" w:hint="default"/>
+      </w:rPr>
+    </w:lvl>
+    <w:lvl w:ilvl="5" w:tplc="08090005" w:tentative="1">
+      <w:start w:val="1"/>
+      <w:numFmt w:val="bullet"/>
+      <w:lvlText w:val=""/>
+      <w:lvlJc w:val="left"/>
+      <w:pPr>
+        <w:ind w:left="4320" w:hanging="360"/>
+      </w:pPr>
+      <w:rPr>
+        <w:rFonts w:ascii="Wingdings" w:hAnsi="Wingdings" w:hint="default"/>
+      </w:rPr>
+    </w:lvl>
+    <w:lvl w:ilvl="6" w:tplc="08090001" w:tentative="1">
+      <w:start w:val="1"/>
+      <w:numFmt w:val="bullet"/>
+      <w:lvlText w:val=""/>
+      <w:lvlJc w:val="left"/>
+      <w:pPr>
+        <w:ind w:left="5040" w:hanging="360"/>
+      </w:pPr>
+      <w:rPr>
+        <w:rFonts w:ascii="Symbol" w:hAnsi="Symbol" w:hint="default"/>
+      </w:rPr>
+    </w:lvl>
+    <w:lvl w:ilvl="7" w:tplc="08090003" w:tentative="1">
+      <w:start w:val="1"/>
+      <w:numFmt w:val="bullet"/>
+      <w:lvlText w:val="o"/>
+      <w:lvlJc w:val="left"/>
+      <w:pPr>
+        <w:ind w:left="5760" w:hanging="360"/>
+      </w:pPr>
+      <w:rPr>
+        <w:rFonts w:ascii="Courier New" w:hAnsi="Courier New" w:cs="Courier New" w:hint="default"/>
+      </w:rPr>
+    </w:lvl>
+    <w:lvl w:ilvl="8" w:tplc="08090005" w:tentative="1">
+      <w:start w:val="1"/>
+      <w:numFmt w:val="bullet"/>
+      <w:lvlText w:val=""/>
+      <w:lvlJc w:val="left"/>
+      <w:pPr>
+        <w:ind w:left="6480" w:hanging="360"/>
+      </w:pPr>
+      <w:rPr>
+        <w:rFonts w:ascii="Wingdings" w:hAnsi="Wingdings" w:hint="default"/>
+      </w:rPr>
+    </w:lvl>
+  </w:abstractNum>
+  <w:abstractNum w:abstractNumId="1" w15:restartNumberingAfterBreak="0">
     <w:nsid w:val="1BA40FB8"/>
     <w:multiLevelType w:val="hybridMultilevel"/>
     <w:tmpl w:val="5BCC1F96"/>
@@ -5595,7 +5912,7 @@
       </w:rPr>
     </w:lvl>
   </w:abstractNum>
-  <w:abstractNum w:abstractNumId="1" w15:restartNumberingAfterBreak="0">
+  <w:abstractNum w:abstractNumId="2" w15:restartNumberingAfterBreak="0">
     <w:nsid w:val="2D6D767E"/>
     <w:multiLevelType w:val="hybridMultilevel"/>
     <w:tmpl w:val="109C97E6"/>
@@ -5708,7 +6025,7 @@
       </w:rPr>
     </w:lvl>
   </w:abstractNum>
-  <w:abstractNum w:abstractNumId="2" w15:restartNumberingAfterBreak="0">
+  <w:abstractNum w:abstractNumId="3" w15:restartNumberingAfterBreak="0">
     <w:nsid w:val="5DBB25E1"/>
     <w:multiLevelType w:val="hybridMultilevel"/>
     <w:tmpl w:val="BBE26318"/>
@@ -5821,7 +6138,7 @@
       </w:rPr>
     </w:lvl>
   </w:abstractNum>
-  <w:abstractNum w:abstractNumId="3" w15:restartNumberingAfterBreak="0">
+  <w:abstractNum w:abstractNumId="4" w15:restartNumberingAfterBreak="0">
     <w:nsid w:val="63701C97"/>
     <w:multiLevelType w:val="hybridMultilevel"/>
     <w:tmpl w:val="1CF2ECDE"/>
@@ -5934,7 +6251,7 @@
       </w:rPr>
     </w:lvl>
   </w:abstractNum>
-  <w:abstractNum w:abstractNumId="4" w15:restartNumberingAfterBreak="0">
+  <w:abstractNum w:abstractNumId="5" w15:restartNumberingAfterBreak="0">
     <w:nsid w:val="65A64F22"/>
     <w:multiLevelType w:val="hybridMultilevel"/>
     <w:tmpl w:val="183AD914"/>
@@ -6047,7 +6364,7 @@
       </w:rPr>
     </w:lvl>
   </w:abstractNum>
-  <w:abstractNum w:abstractNumId="5" w15:restartNumberingAfterBreak="0">
+  <w:abstractNum w:abstractNumId="6" w15:restartNumberingAfterBreak="0">
     <w:nsid w:val="6A993201"/>
     <w:multiLevelType w:val="hybridMultilevel"/>
     <w:tmpl w:val="11C403EA"/>
@@ -6160,7 +6477,7 @@
       </w:rPr>
     </w:lvl>
   </w:abstractNum>
-  <w:abstractNum w:abstractNumId="6" w15:restartNumberingAfterBreak="0">
+  <w:abstractNum w:abstractNumId="7" w15:restartNumberingAfterBreak="0">
     <w:nsid w:val="74E41EE9"/>
     <w:multiLevelType w:val="hybridMultilevel"/>
     <w:tmpl w:val="1A3A7F50"/>
@@ -6273,7 +6590,7 @@
       </w:rPr>
     </w:lvl>
   </w:abstractNum>
-  <w:abstractNum w:abstractNumId="7" w15:restartNumberingAfterBreak="0">
+  <w:abstractNum w:abstractNumId="8" w15:restartNumberingAfterBreak="0">
     <w:nsid w:val="75452518"/>
     <w:multiLevelType w:val="hybridMultilevel"/>
     <w:tmpl w:val="96441502"/>
@@ -6386,7 +6703,7 @@
       </w:rPr>
     </w:lvl>
   </w:abstractNum>
-  <w:abstractNum w:abstractNumId="8" w15:restartNumberingAfterBreak="0">
+  <w:abstractNum w:abstractNumId="9" w15:restartNumberingAfterBreak="0">
     <w:nsid w:val="7BDB51C6"/>
     <w:multiLevelType w:val="hybridMultilevel"/>
     <w:tmpl w:val="D952AE06"/>
@@ -6500,45 +6817,40 @@
     </w:lvl>
   </w:abstractNum>
   <w:num w:numId="1">
+    <w:abstractNumId w:val="5"/>
+  </w:num>
+  <w:num w:numId="2">
     <w:abstractNumId w:val="4"/>
   </w:num>
-  <w:num w:numId="2">
+  <w:num w:numId="3">
+    <w:abstractNumId w:val="9"/>
+  </w:num>
+  <w:num w:numId="4">
+    <w:abstractNumId w:val="6"/>
+  </w:num>
+  <w:num w:numId="5">
     <w:abstractNumId w:val="3"/>
   </w:num>
-  <w:num w:numId="3">
+  <w:num w:numId="6">
+    <w:abstractNumId w:val="7"/>
+  </w:num>
+  <w:num w:numId="7">
+    <w:abstractNumId w:val="1"/>
+  </w:num>
+  <w:num w:numId="8">
     <w:abstractNumId w:val="8"/>
   </w:num>
-  <w:num w:numId="4">
-    <w:abstractNumId w:val="5"/>
-  </w:num>
-  <w:num w:numId="5">
+  <w:num w:numId="9">
     <w:abstractNumId w:val="2"/>
   </w:num>
-  <w:num w:numId="6">
-    <w:abstractNumId w:val="6"/>
-  </w:num>
-  <w:num w:numId="7">
+  <w:num w:numId="10">
     <w:abstractNumId w:val="0"/>
-  </w:num>
-  <w:num w:numId="8">
-    <w:abstractNumId w:val="7"/>
-  </w:num>
-  <w:num w:numId="9">
-    <w:abstractNumId w:val="1"/>
   </w:num>
 </w:numbering>
 </file>
 
-<file path=word/people.xml><?xml version="1.0" encoding="utf-8"?>
-<w15:people xmlns:wpc="http://schemas.microsoft.com/office/word/2010/wordprocessingCanvas" xmlns:cx="http://schemas.microsoft.com/office/drawing/2014/chartex" xmlns:cx1="http://schemas.microsoft.com/office/drawing/2015/9/8/chartex" xmlns:cx2="http://schemas.microsoft.com/office/drawing/2015/10/21/chartex" xmlns:cx3="http://schemas.microsoft.com/office/drawing/2016/5/9/chartex" xmlns:cx4="http://schemas.microsoft.com/office/drawing/2016/5/10/chartex" xmlns:cx5="http://schemas.microsoft.com/office/drawing/2016/5/11/chartex" xmlns:cx6="http://schemas.microsoft.com/office/drawing/2016/5/12/chartex" xmlns:cx7="http://schemas.microsoft.com/office/drawing/2016/5/13/chartex" xmlns:cx8="http://schemas.microsoft.com/office/drawing/2016/5/14/chartex" xmlns:mc="http://schemas.openxmlformats.org/markup-compatibility/2006" xmlns:aink="http://schemas.microsoft.com/office/drawing/2016/ink" xmlns:am3d="http://schemas.microsoft.com/office/drawing/2017/model3d" xmlns:o="urn:schemas-microsoft-com:office:office" xmlns:r="http://schemas.openxmlformats.org/officeDocument/2006/relationships" xmlns:m="http://schemas.openxmlformats.org/officeDocument/2006/math" xmlns:v="urn:schemas-microsoft-com:vml" xmlns:wp14="http://schemas.microsoft.com/office/word/2010/wordprocessingDrawing" xmlns:wp="http://schemas.openxmlformats.org/drawingml/2006/wordprocessingDrawing" xmlns:w10="urn:schemas-microsoft-com:office:word" xmlns:w="http://schemas.openxmlformats.org/wordprocessingml/2006/main" xmlns:w14="http://schemas.microsoft.com/office/word/2010/wordml" xmlns:w15="http://schemas.microsoft.com/office/word/2012/wordml" xmlns:w16cid="http://schemas.microsoft.com/office/word/2016/wordml/cid" xmlns:w16se="http://schemas.microsoft.com/office/word/2015/wordml/symex" xmlns:wpg="http://schemas.microsoft.com/office/word/2010/wordprocessingGroup" xmlns:wpi="http://schemas.microsoft.com/office/word/2010/wordprocessingInk" xmlns:wne="http://schemas.microsoft.com/office/word/2006/wordml" xmlns:wps="http://schemas.microsoft.com/office/word/2010/wordprocessingShape" mc:Ignorable="w14 w15 w16se w16cid wp14">
-  <w15:person w15:author="Mosedale, Jonathan">
-    <w15:presenceInfo w15:providerId="AD" w15:userId="S::j.mosedale@exeter.ac.uk::fe0bd8f5-d132-405b-b23e-6335ff076208"/>
-  </w15:person>
-</w15:people>
-</file>
-
 <file path=word/styles.xml><?xml version="1.0" encoding="utf-8"?>
-<w:styles xmlns:mc="http://schemas.openxmlformats.org/markup-compatibility/2006" xmlns:r="http://schemas.openxmlformats.org/officeDocument/2006/relationships" xmlns:w="http://schemas.openxmlformats.org/wordprocessingml/2006/main" xmlns:w14="http://schemas.microsoft.com/office/word/2010/wordml" xmlns:w15="http://schemas.microsoft.com/office/word/2012/wordml" xmlns:w16cid="http://schemas.microsoft.com/office/word/2016/wordml/cid" xmlns:w16se="http://schemas.microsoft.com/office/word/2015/wordml/symex" mc:Ignorable="w14 w15 w16se w16cid">
+<w:styles xmlns:mc="http://schemas.openxmlformats.org/markup-compatibility/2006" xmlns:r="http://schemas.openxmlformats.org/officeDocument/2006/relationships" xmlns:w="http://schemas.openxmlformats.org/wordprocessingml/2006/main" xmlns:w14="http://schemas.microsoft.com/office/word/2010/wordml" xmlns:w15="http://schemas.microsoft.com/office/word/2012/wordml" xmlns:w16se="http://schemas.microsoft.com/office/word/2015/wordml/symex" mc:Ignorable="w14 w15 w16se">
   <w:docDefaults>
     <w:rPrDefault>
       <w:rPr>
@@ -6550,7 +6862,7 @@
     </w:rPrDefault>
     <w:pPrDefault/>
   </w:docDefaults>
-  <w:latentStyles w:defLockedState="0" w:defUIPriority="99" w:defSemiHidden="0" w:defUnhideWhenUsed="0" w:defQFormat="0" w:count="375">
+  <w:latentStyles w:defLockedState="0" w:defUIPriority="99" w:defSemiHidden="0" w:defUnhideWhenUsed="0" w:defQFormat="0" w:count="371">
     <w:lsdException w:name="Normal" w:uiPriority="0" w:qFormat="1"/>
     <w:lsdException w:name="heading 1" w:uiPriority="9" w:qFormat="1"/>
     <w:lsdException w:name="heading 2" w:semiHidden="1" w:uiPriority="9" w:unhideWhenUsed="1" w:qFormat="1"/>
@@ -6705,7 +7017,7 @@
     <w:lsdException w:name="Table Web 2" w:semiHidden="1" w:unhideWhenUsed="1"/>
     <w:lsdException w:name="Table Web 3" w:semiHidden="1" w:unhideWhenUsed="1"/>
     <w:lsdException w:name="Balloon Text" w:semiHidden="1" w:unhideWhenUsed="1"/>
-    <w:lsdException w:name="Table Grid" w:uiPriority="39"/>
+    <w:lsdException w:name="Table Grid" w:uiPriority="59"/>
     <w:lsdException w:name="Table Theme" w:semiHidden="1" w:unhideWhenUsed="1"/>
     <w:lsdException w:name="Placeholder Text" w:semiHidden="1"/>
     <w:lsdException w:name="No Spacing" w:uiPriority="1" w:qFormat="1"/>
@@ -6922,8 +7234,6 @@
     <w:lsdException w:name="List Table 5 Dark Accent 6" w:uiPriority="50"/>
     <w:lsdException w:name="List Table 6 Colorful Accent 6" w:uiPriority="51"/>
     <w:lsdException w:name="List Table 7 Colorful Accent 6" w:uiPriority="52"/>
-    <w:lsdException w:name="Mention" w:semiHidden="1" w:unhideWhenUsed="1"/>
-    <w:lsdException w:name="Smart Hyperlink" w:semiHidden="1" w:unhideWhenUsed="1"/>
   </w:latentStyles>
   <w:style w:type="paragraph" w:default="1" w:styleId="Normal">
     <w:name w:val="Normal"/>
@@ -7001,7 +7311,7 @@
       <w:u w:val="single"/>
     </w:rPr>
   </w:style>
-  <w:style w:type="character" w:styleId="UnresolvedMention">
+  <w:style w:type="character" w:customStyle="1" w:styleId="UnresolvedMention">
     <w:name w:val="Unresolved Mention"/>
     <w:basedOn w:val="DefaultParagraphFont"/>
     <w:uiPriority w:val="99"/>
@@ -7014,7 +7324,7 @@
   <w:style w:type="table" w:styleId="TableGrid">
     <w:name w:val="Table Grid"/>
     <w:basedOn w:val="TableNormal"/>
-    <w:uiPriority w:val="39"/>
+    <w:uiPriority w:val="59"/>
     <w:rsid w:val="00700F81"/>
     <w:tblPr>
       <w:tblBorders>
@@ -7135,6 +7445,46 @@
       <w:rFonts w:ascii="Times New Roman" w:hAnsi="Times New Roman" w:cs="Times New Roman"/>
       <w:sz w:val="18"/>
       <w:szCs w:val="18"/>
+    </w:rPr>
+  </w:style>
+  <w:style w:type="character" w:customStyle="1" w:styleId="apple-converted-space">
+    <w:name w:val="apple-converted-space"/>
+    <w:basedOn w:val="DefaultParagraphFont"/>
+    <w:rsid w:val="00C467C8"/>
+  </w:style>
+  <w:style w:type="character" w:styleId="HTMLCode">
+    <w:name w:val="HTML Code"/>
+    <w:basedOn w:val="DefaultParagraphFont"/>
+    <w:uiPriority w:val="99"/>
+    <w:semiHidden/>
+    <w:unhideWhenUsed/>
+    <w:rsid w:val="00C467C8"/>
+    <w:rPr>
+      <w:rFonts w:ascii="Courier New" w:eastAsia="Times New Roman" w:hAnsi="Courier New" w:cs="Courier New"/>
+      <w:sz w:val="20"/>
+      <w:szCs w:val="20"/>
+    </w:rPr>
+  </w:style>
+  <w:style w:type="character" w:styleId="Emphasis">
+    <w:name w:val="Emphasis"/>
+    <w:basedOn w:val="DefaultParagraphFont"/>
+    <w:uiPriority w:val="20"/>
+    <w:qFormat/>
+    <w:rsid w:val="00A743CD"/>
+    <w:rPr>
+      <w:i/>
+      <w:iCs/>
+    </w:rPr>
+  </w:style>
+  <w:style w:type="character" w:styleId="Strong">
+    <w:name w:val="Strong"/>
+    <w:basedOn w:val="DefaultParagraphFont"/>
+    <w:uiPriority w:val="22"/>
+    <w:qFormat/>
+    <w:rsid w:val="00A743CD"/>
+    <w:rPr>
+      <w:b/>
+      <w:bCs/>
     </w:rPr>
   </w:style>
 </w:styles>

</xml_diff>

<commit_message>
New Opp Map - recent dev and contact tab
</commit_message>
<xml_diff>
--- a/documentation/Flood mitigation service calculation.docx
+++ b/documentation/Flood mitigation service calculation.docx
@@ -24,7 +24,19 @@
         <w:t>supporting the role</w:t>
       </w:r>
       <w:r>
-        <w:t xml:space="preserve"> of landcover to the mitigation of downstream flood risk. Key mechanisms by which the type of landcover can influence flood risk include the interception of rain</w:t>
+        <w:t xml:space="preserve"> of land</w:t>
+      </w:r>
+      <w:r>
+        <w:t xml:space="preserve"> </w:t>
+      </w:r>
+      <w:r>
+        <w:t>cover to the mitigation of downstream flood risk. Key mechanisms by which the type of land</w:t>
+      </w:r>
+      <w:r>
+        <w:t xml:space="preserve"> </w:t>
+      </w:r>
+      <w:r>
+        <w:t>cover can influence flood risk include the interception of rain</w:t>
       </w:r>
       <w:r>
         <w:t>fall</w:t>
@@ -66,12 +78,18 @@
         <w:t>peak flows.</w:t>
       </w:r>
       <w:r>
-        <w:t xml:space="preserve"> Soil erosion is also highly influenced by landcover and</w:t>
+        <w:t xml:space="preserve"> Soil erosion is also highly influenced by land</w:t>
       </w:r>
       <w:r>
         <w:t xml:space="preserve"> </w:t>
       </w:r>
       <w:r>
+        <w:t>cover and</w:t>
+      </w:r>
+      <w:r>
+        <w:t xml:space="preserve"> </w:t>
+      </w:r>
+      <w:r>
         <w:t xml:space="preserve">can magnify the risk and/or cost of surface water </w:t>
       </w:r>
       <w:r>
@@ -87,6 +105,45 @@
         <w:t xml:space="preserve">by reducing the effectiveness flood mitigation measures such as drainage ditches. </w:t>
       </w:r>
     </w:p>
+    <w:p>
+      <w:r>
+        <w:t>Estimates of flood mitigation service value for each grid cell derive from:</w:t>
+      </w:r>
+    </w:p>
+    <w:p>
+      <w:pPr>
+        <w:pStyle w:val="ListParagraph"/>
+        <w:numPr>
+          <w:ilvl w:val="0"/>
+          <w:numId w:val="11"/>
+        </w:numPr>
+      </w:pPr>
+      <w:r>
+        <w:t xml:space="preserve">Identifying potentially vulnerable areas (PVAs) </w:t>
+      </w:r>
+      <w:r>
+        <w:t>defined as</w:t>
+      </w:r>
+      <w:r>
+        <w:t xml:space="preserve"> </w:t>
+      </w:r>
+      <w:r>
+        <w:t>buildings at risk of flooding downstream from each grid cell</w:t>
+      </w:r>
+    </w:p>
+    <w:p>
+      <w:pPr>
+        <w:pStyle w:val="ListParagraph"/>
+        <w:numPr>
+          <w:ilvl w:val="0"/>
+          <w:numId w:val="11"/>
+        </w:numPr>
+      </w:pPr>
+      <w:r>
+        <w:t>Providing simple quantified scores of each cell’s contribution to mitigation of (i) overland flow, (ii) peak river flow, (iii) flood plain infiltration (iv) water course flow (v) soil loss and transportation</w:t>
+      </w:r>
+    </w:p>
+    <w:p/>
     <w:p>
       <w:r>
         <w:rPr>
@@ -224,7 +281,13 @@
         <w:t>To assi</w:t>
       </w:r>
       <w:r>
-        <w:t xml:space="preserve">st calculation, different mechanisms </w:t>
+        <w:t xml:space="preserve">st calculation, </w:t>
+      </w:r>
+      <w:r>
+        <w:t xml:space="preserve">several </w:t>
+      </w:r>
+      <w:r>
+        <w:t xml:space="preserve">different mechanisms </w:t>
       </w:r>
       <w:r>
         <w:t xml:space="preserve">by which landcover </w:t>
@@ -245,7 +308,10 @@
         <w:t xml:space="preserve"> potentially vulnerable areas </w:t>
       </w:r>
       <w:r>
-        <w:t xml:space="preserve">were </w:t>
+        <w:t>are</w:t>
+      </w:r>
+      <w:r>
+        <w:t xml:space="preserve"> </w:t>
       </w:r>
       <w:r>
         <w:t>considered:</w:t>
@@ -356,7 +422,13 @@
         <w:t xml:space="preserve">velocity </w:t>
       </w:r>
       <w:r>
-        <w:t xml:space="preserve">along water courses. </w:t>
+        <w:t>along water courses</w:t>
+      </w:r>
+      <w:r>
+        <w:t xml:space="preserve"> – denser vegetation will generally slow flow along watercourses</w:t>
+      </w:r>
+      <w:r>
+        <w:t xml:space="preserve">. </w:t>
       </w:r>
     </w:p>
     <w:p>
@@ -375,6 +447,23 @@
       </w:r>
     </w:p>
     <w:p>
+      <w:r>
+        <w:t xml:space="preserve">For (iii) and (iv) a </w:t>
+      </w:r>
+      <w:r>
+        <w:t>constant</w:t>
+      </w:r>
+      <w:r>
+        <w:t xml:space="preserve"> value is </w:t>
+      </w:r>
+      <w:r>
+        <w:t>applied</w:t>
+      </w:r>
+      <w:r>
+        <w:t xml:space="preserve"> according to whether a cell lies within a floodplain or along an open watercourse.  For (i), (ii) and (iv) a varying score is estimated as described below.</w:t>
+      </w:r>
+    </w:p>
+    <w:p>
       <w:pPr>
         <w:rPr>
           <w:i/>
@@ -384,13 +473,13 @@
         <w:rPr>
           <w:i/>
         </w:rPr>
-        <w:t xml:space="preserve">i. Mitigation of </w:t>
+        <w:t xml:space="preserve">i. Mitigation </w:t>
       </w:r>
       <w:r>
         <w:rPr>
           <w:i/>
         </w:rPr>
-        <w:t xml:space="preserve">local catchment on </w:t>
+        <w:t xml:space="preserve">on </w:t>
       </w:r>
       <w:r>
         <w:rPr>
@@ -752,7 +841,6 @@
         <w:rPr>
           <w:i/>
         </w:rPr>
-        <w:lastRenderedPageBreak/>
         <w:t xml:space="preserve">ii. Mitigation of </w:t>
       </w:r>
       <w:r>
@@ -1146,7 +1234,6 @@
         <w:t xml:space="preserve"> was expressed as a normalised value between 0 and 100.</w:t>
       </w:r>
     </w:p>
-    <w:p/>
     <w:p>
       <w:r>
         <w:t>In terms of calculation, the following analytical</w:t>
@@ -1437,13 +1524,7 @@
           <w:rPr>
             <w:rFonts w:ascii="Cambria Math" w:hAnsi="Cambria Math"/>
           </w:rPr>
-          <m:t>=</m:t>
-        </m:r>
-        <m:r>
-          <w:rPr>
-            <w:rFonts w:ascii="Cambria Math" w:hAnsi="Cambria Math"/>
-          </w:rPr>
-          <m:t>0.5</m:t>
+          <m:t>=0.5</m:t>
         </m:r>
       </m:oMath>
     </w:p>
@@ -1541,7 +1622,6 @@
         <w:rPr>
           <w:i/>
         </w:rPr>
-        <w:lastRenderedPageBreak/>
         <w:t>v.</w:t>
       </w:r>
       <w:r>
@@ -2226,6 +2306,8 @@
       </w:r>
     </w:p>
     <w:p>
+      <w:bookmarkStart w:id="0" w:name="_GoBack"/>
+      <w:bookmarkEnd w:id="0"/>
       <w:r>
         <w:rPr>
           <w:b/>
@@ -2307,14 +2389,7 @@
         <w:rPr>
           <w:rFonts w:cstheme="minorHAnsi"/>
         </w:rPr>
-        <w:t xml:space="preserve"> threshold for Countryside </w:t>
-      </w:r>
-      <w:r>
-        <w:rPr>
-          <w:rFonts w:cstheme="minorHAnsi"/>
-        </w:rPr>
-        <w:lastRenderedPageBreak/>
-        <w:t xml:space="preserve">Stewardship grants to target the wettest soils (26.8% of England).  However, it is recognized that woodland creation on the many soil associations with revised SPR values of &lt;50% can also contribute to reducing flood risk management as a result of improved soil texture and enhanced soil infiltration. </w:t>
+        <w:t xml:space="preserve"> threshold for Countryside Stewardship grants to target the wettest soils (26.8% of England).  However, it is recognized that woodland creation on the many soil associations with revised SPR values of &lt;50% can also contribute to reducing flood risk management as a result of improved soil texture and enhanced soil infiltration. </w:t>
       </w:r>
     </w:p>
     <w:p>
@@ -3270,6 +3345,69 @@
     <w:p>
       <w:pPr>
         <w:rPr>
+          <w:rFonts w:cstheme="minorHAnsi"/>
+        </w:rPr>
+      </w:pPr>
+      <w:r>
+        <w:rPr>
+          <w:rFonts w:cstheme="minorHAnsi"/>
+          <w:b/>
+        </w:rPr>
+        <w:t>Contribution to peak:</w:t>
+      </w:r>
+      <w:r>
+        <w:rPr>
+          <w:rFonts w:cstheme="minorHAnsi"/>
+        </w:rPr>
+        <w:t xml:space="preserve"> </w:t>
+      </w:r>
+      <w:r>
+        <w:rPr>
+          <w:rStyle w:val="apple-converted-space"/>
+          <w:rFonts w:cstheme="minorHAnsi"/>
+          <w:color w:val="000000"/>
+          <w:shd w:val="clear" w:color="auto" w:fill="FFFFFF"/>
+        </w:rPr>
+        <w:t> </w:t>
+      </w:r>
+      <w:r>
+        <w:rPr>
+          <w:rFonts w:cstheme="minorHAnsi"/>
+          <w:color w:val="000000"/>
+          <w:shd w:val="clear" w:color="auto" w:fill="FFFFFF"/>
+        </w:rPr>
+        <w:t>the contribution of each cell of a digital elevation dataset to peak flow</w:t>
+      </w:r>
+      <w:r>
+        <w:rPr>
+          <w:rStyle w:val="apple-converted-space"/>
+          <w:rFonts w:cstheme="minorHAnsi"/>
+          <w:color w:val="000000"/>
+          <w:shd w:val="clear" w:color="auto" w:fill="FFFFFF"/>
+        </w:rPr>
+        <w:t> </w:t>
+      </w:r>
+      <w:r>
+        <w:rPr>
+          <w:rFonts w:cstheme="minorHAnsi"/>
+          <w:color w:val="000000"/>
+          <w:shd w:val="clear" w:color="auto" w:fill="FFFFFF"/>
+        </w:rPr>
+        <w:t>is calculated by fitting a log-normal distribution to flow times, estimating the probability density function (pdf) of this distribution, weighted by the maximum value of the pdf. Manning's equation is used to calculate flow velocity across all cells of a digital elevation model.</w:t>
+      </w:r>
+      <w:r>
+        <w:rPr>
+          <w:rStyle w:val="apple-converted-space"/>
+          <w:rFonts w:cstheme="minorHAnsi"/>
+          <w:color w:val="000000"/>
+          <w:shd w:val="clear" w:color="auto" w:fill="FFFFFF"/>
+        </w:rPr>
+        <w:t> </w:t>
+      </w:r>
+    </w:p>
+    <w:p>
+      <w:pPr>
+        <w:rPr>
           <w:b/>
         </w:rPr>
       </w:pPr>
@@ -3482,7 +3620,6 @@
                 <w:sz w:val="20"/>
                 <w:szCs w:val="20"/>
               </w:rPr>
-              <w:lastRenderedPageBreak/>
               <w:t>Broadleaf woodland</w:t>
             </w:r>
           </w:p>
@@ -4276,7 +4413,7 @@
         <w:t>Panaglos et al (</w:t>
       </w:r>
       <w:r>
-        <w:t>REF</w:t>
+        <w:t>2015</w:t>
       </w:r>
       <w:r>
         <w:t>)</w:t>
@@ -4404,7 +4541,13 @@
         <w:t>raising (to level of closest neighbouring cell</w:t>
       </w:r>
       <w:r>
-        <w:t>) using Whitebox (REF) GIS tools</w:t>
+        <w:t>) using Whitebox (</w:t>
+      </w:r>
+      <w:r>
+        <w:t>2018</w:t>
+      </w:r>
+      <w:r>
+        <w:t>) GIS tools</w:t>
       </w:r>
       <w:r>
         <w:t>.</w:t>
@@ -4767,13 +4910,10 @@
           <w:rFonts w:cstheme="minorHAnsi"/>
         </w:rPr>
       </w:pPr>
-      <w:bookmarkStart w:id="0" w:name="_GoBack"/>
-      <w:bookmarkEnd w:id="0"/>
-      <w:r>
-        <w:rPr>
-          <w:rFonts w:cstheme="minorHAnsi"/>
-        </w:rPr>
-        <w:lastRenderedPageBreak/>
+      <w:r>
+        <w:rPr>
+          <w:rFonts w:cstheme="minorHAnsi"/>
+        </w:rPr>
         <w:t xml:space="preserve">Contributions to peak flow are used to weight flood mitigation values on the basis that these are the areas where landcover change (whether removel of existing landcover </w:t>
       </w:r>
       <w:r>
@@ -5073,6 +5213,12 @@
         </w:rPr>
         <w:t xml:space="preserve">Rapid Reaction Catchments – these are defined by the Environment Agency on the basis of </w:t>
       </w:r>
+      <w:r>
+        <w:rPr>
+          <w:rFonts w:cstheme="minorHAnsi"/>
+        </w:rPr>
+        <w:t>time to peak flow and potential risk to life and properties.</w:t>
+      </w:r>
     </w:p>
     <w:p>
       <w:pPr>
@@ -5392,7 +5538,6 @@
         <w:rPr>
           <w:b/>
         </w:rPr>
-        <w:lastRenderedPageBreak/>
         <w:t>References</w:t>
       </w:r>
     </w:p>
@@ -5913,6 +6058,119 @@
     </w:lvl>
   </w:abstractNum>
   <w:abstractNum w:abstractNumId="2" w15:restartNumberingAfterBreak="0">
+    <w:nsid w:val="2C824221"/>
+    <w:multiLevelType w:val="hybridMultilevel"/>
+    <w:tmpl w:val="6828379E"/>
+    <w:lvl w:ilvl="0" w:tplc="08090001">
+      <w:start w:val="1"/>
+      <w:numFmt w:val="bullet"/>
+      <w:lvlText w:val=""/>
+      <w:lvlJc w:val="left"/>
+      <w:pPr>
+        <w:ind w:left="720" w:hanging="360"/>
+      </w:pPr>
+      <w:rPr>
+        <w:rFonts w:ascii="Symbol" w:hAnsi="Symbol" w:hint="default"/>
+      </w:rPr>
+    </w:lvl>
+    <w:lvl w:ilvl="1" w:tplc="08090003" w:tentative="1">
+      <w:start w:val="1"/>
+      <w:numFmt w:val="bullet"/>
+      <w:lvlText w:val="o"/>
+      <w:lvlJc w:val="left"/>
+      <w:pPr>
+        <w:ind w:left="1440" w:hanging="360"/>
+      </w:pPr>
+      <w:rPr>
+        <w:rFonts w:ascii="Courier New" w:hAnsi="Courier New" w:cs="Courier New" w:hint="default"/>
+      </w:rPr>
+    </w:lvl>
+    <w:lvl w:ilvl="2" w:tplc="08090005" w:tentative="1">
+      <w:start w:val="1"/>
+      <w:numFmt w:val="bullet"/>
+      <w:lvlText w:val=""/>
+      <w:lvlJc w:val="left"/>
+      <w:pPr>
+        <w:ind w:left="2160" w:hanging="360"/>
+      </w:pPr>
+      <w:rPr>
+        <w:rFonts w:ascii="Wingdings" w:hAnsi="Wingdings" w:hint="default"/>
+      </w:rPr>
+    </w:lvl>
+    <w:lvl w:ilvl="3" w:tplc="08090001" w:tentative="1">
+      <w:start w:val="1"/>
+      <w:numFmt w:val="bullet"/>
+      <w:lvlText w:val=""/>
+      <w:lvlJc w:val="left"/>
+      <w:pPr>
+        <w:ind w:left="2880" w:hanging="360"/>
+      </w:pPr>
+      <w:rPr>
+        <w:rFonts w:ascii="Symbol" w:hAnsi="Symbol" w:hint="default"/>
+      </w:rPr>
+    </w:lvl>
+    <w:lvl w:ilvl="4" w:tplc="08090003" w:tentative="1">
+      <w:start w:val="1"/>
+      <w:numFmt w:val="bullet"/>
+      <w:lvlText w:val="o"/>
+      <w:lvlJc w:val="left"/>
+      <w:pPr>
+        <w:ind w:left="3600" w:hanging="360"/>
+      </w:pPr>
+      <w:rPr>
+        <w:rFonts w:ascii="Courier New" w:hAnsi="Courier New" w:cs="Courier New" w:hint="default"/>
+      </w:rPr>
+    </w:lvl>
+    <w:lvl w:ilvl="5" w:tplc="08090005" w:tentative="1">
+      <w:start w:val="1"/>
+      <w:numFmt w:val="bullet"/>
+      <w:lvlText w:val=""/>
+      <w:lvlJc w:val="left"/>
+      <w:pPr>
+        <w:ind w:left="4320" w:hanging="360"/>
+      </w:pPr>
+      <w:rPr>
+        <w:rFonts w:ascii="Wingdings" w:hAnsi="Wingdings" w:hint="default"/>
+      </w:rPr>
+    </w:lvl>
+    <w:lvl w:ilvl="6" w:tplc="08090001" w:tentative="1">
+      <w:start w:val="1"/>
+      <w:numFmt w:val="bullet"/>
+      <w:lvlText w:val=""/>
+      <w:lvlJc w:val="left"/>
+      <w:pPr>
+        <w:ind w:left="5040" w:hanging="360"/>
+      </w:pPr>
+      <w:rPr>
+        <w:rFonts w:ascii="Symbol" w:hAnsi="Symbol" w:hint="default"/>
+      </w:rPr>
+    </w:lvl>
+    <w:lvl w:ilvl="7" w:tplc="08090003" w:tentative="1">
+      <w:start w:val="1"/>
+      <w:numFmt w:val="bullet"/>
+      <w:lvlText w:val="o"/>
+      <w:lvlJc w:val="left"/>
+      <w:pPr>
+        <w:ind w:left="5760" w:hanging="360"/>
+      </w:pPr>
+      <w:rPr>
+        <w:rFonts w:ascii="Courier New" w:hAnsi="Courier New" w:cs="Courier New" w:hint="default"/>
+      </w:rPr>
+    </w:lvl>
+    <w:lvl w:ilvl="8" w:tplc="08090005" w:tentative="1">
+      <w:start w:val="1"/>
+      <w:numFmt w:val="bullet"/>
+      <w:lvlText w:val=""/>
+      <w:lvlJc w:val="left"/>
+      <w:pPr>
+        <w:ind w:left="6480" w:hanging="360"/>
+      </w:pPr>
+      <w:rPr>
+        <w:rFonts w:ascii="Wingdings" w:hAnsi="Wingdings" w:hint="default"/>
+      </w:rPr>
+    </w:lvl>
+  </w:abstractNum>
+  <w:abstractNum w:abstractNumId="3" w15:restartNumberingAfterBreak="0">
     <w:nsid w:val="2D6D767E"/>
     <w:multiLevelType w:val="hybridMultilevel"/>
     <w:tmpl w:val="109C97E6"/>
@@ -6025,7 +6283,7 @@
       </w:rPr>
     </w:lvl>
   </w:abstractNum>
-  <w:abstractNum w:abstractNumId="3" w15:restartNumberingAfterBreak="0">
+  <w:abstractNum w:abstractNumId="4" w15:restartNumberingAfterBreak="0">
     <w:nsid w:val="5DBB25E1"/>
     <w:multiLevelType w:val="hybridMultilevel"/>
     <w:tmpl w:val="BBE26318"/>
@@ -6138,7 +6396,7 @@
       </w:rPr>
     </w:lvl>
   </w:abstractNum>
-  <w:abstractNum w:abstractNumId="4" w15:restartNumberingAfterBreak="0">
+  <w:abstractNum w:abstractNumId="5" w15:restartNumberingAfterBreak="0">
     <w:nsid w:val="63701C97"/>
     <w:multiLevelType w:val="hybridMultilevel"/>
     <w:tmpl w:val="1CF2ECDE"/>
@@ -6251,7 +6509,7 @@
       </w:rPr>
     </w:lvl>
   </w:abstractNum>
-  <w:abstractNum w:abstractNumId="5" w15:restartNumberingAfterBreak="0">
+  <w:abstractNum w:abstractNumId="6" w15:restartNumberingAfterBreak="0">
     <w:nsid w:val="65A64F22"/>
     <w:multiLevelType w:val="hybridMultilevel"/>
     <w:tmpl w:val="183AD914"/>
@@ -6364,7 +6622,7 @@
       </w:rPr>
     </w:lvl>
   </w:abstractNum>
-  <w:abstractNum w:abstractNumId="6" w15:restartNumberingAfterBreak="0">
+  <w:abstractNum w:abstractNumId="7" w15:restartNumberingAfterBreak="0">
     <w:nsid w:val="6A993201"/>
     <w:multiLevelType w:val="hybridMultilevel"/>
     <w:tmpl w:val="11C403EA"/>
@@ -6477,7 +6735,7 @@
       </w:rPr>
     </w:lvl>
   </w:abstractNum>
-  <w:abstractNum w:abstractNumId="7" w15:restartNumberingAfterBreak="0">
+  <w:abstractNum w:abstractNumId="8" w15:restartNumberingAfterBreak="0">
     <w:nsid w:val="74E41EE9"/>
     <w:multiLevelType w:val="hybridMultilevel"/>
     <w:tmpl w:val="1A3A7F50"/>
@@ -6590,7 +6848,7 @@
       </w:rPr>
     </w:lvl>
   </w:abstractNum>
-  <w:abstractNum w:abstractNumId="8" w15:restartNumberingAfterBreak="0">
+  <w:abstractNum w:abstractNumId="9" w15:restartNumberingAfterBreak="0">
     <w:nsid w:val="75452518"/>
     <w:multiLevelType w:val="hybridMultilevel"/>
     <w:tmpl w:val="96441502"/>
@@ -6703,7 +6961,7 @@
       </w:rPr>
     </w:lvl>
   </w:abstractNum>
-  <w:abstractNum w:abstractNumId="9" w15:restartNumberingAfterBreak="0">
+  <w:abstractNum w:abstractNumId="10" w15:restartNumberingAfterBreak="0">
     <w:nsid w:val="7BDB51C6"/>
     <w:multiLevelType w:val="hybridMultilevel"/>
     <w:tmpl w:val="D952AE06"/>
@@ -6817,34 +7075,37 @@
     </w:lvl>
   </w:abstractNum>
   <w:num w:numId="1">
+    <w:abstractNumId w:val="6"/>
+  </w:num>
+  <w:num w:numId="2">
     <w:abstractNumId w:val="5"/>
   </w:num>
-  <w:num w:numId="2">
+  <w:num w:numId="3">
+    <w:abstractNumId w:val="10"/>
+  </w:num>
+  <w:num w:numId="4">
+    <w:abstractNumId w:val="7"/>
+  </w:num>
+  <w:num w:numId="5">
     <w:abstractNumId w:val="4"/>
   </w:num>
-  <w:num w:numId="3">
-    <w:abstractNumId w:val="9"/>
-  </w:num>
-  <w:num w:numId="4">
-    <w:abstractNumId w:val="6"/>
-  </w:num>
-  <w:num w:numId="5">
-    <w:abstractNumId w:val="3"/>
-  </w:num>
   <w:num w:numId="6">
-    <w:abstractNumId w:val="7"/>
+    <w:abstractNumId w:val="8"/>
   </w:num>
   <w:num w:numId="7">
     <w:abstractNumId w:val="1"/>
   </w:num>
   <w:num w:numId="8">
-    <w:abstractNumId w:val="8"/>
+    <w:abstractNumId w:val="9"/>
   </w:num>
   <w:num w:numId="9">
-    <w:abstractNumId w:val="2"/>
+    <w:abstractNumId w:val="3"/>
   </w:num>
   <w:num w:numId="10">
     <w:abstractNumId w:val="0"/>
+  </w:num>
+  <w:num w:numId="11">
+    <w:abstractNumId w:val="2"/>
   </w:num>
 </w:numbering>
 </file>

</xml_diff>